<commit_message>
adding TrustedTraders app to portfolio and updated CV
</commit_message>
<xml_diff>
--- a/CV-AlexBuzea.docx
+++ b/CV-AlexBuzea.docx
@@ -1,6 +1,6 @@
 
 <file path=word/document.xml><?xml version="1.0" encoding="utf-8"?>
-<w:document xmlns:wpc="http://schemas.microsoft.com/office/word/2010/wordprocessingCanvas" xmlns:cx="http://schemas.microsoft.com/office/drawing/2014/chartex" xmlns:cx1="http://schemas.microsoft.com/office/drawing/2015/9/8/chartex" xmlns:cx2="http://schemas.microsoft.com/office/drawing/2015/10/21/chartex" xmlns:cx3="http://schemas.microsoft.com/office/drawing/2016/5/9/chartex" xmlns:cx4="http://schemas.microsoft.com/office/drawing/2016/5/10/chartex" xmlns:cx5="http://schemas.microsoft.com/office/drawing/2016/5/11/chartex" xmlns:cx6="http://schemas.microsoft.com/office/drawing/2016/5/12/chartex" xmlns:cx7="http://schemas.microsoft.com/office/drawing/2016/5/13/chartex" xmlns:cx8="http://schemas.microsoft.com/office/drawing/2016/5/14/chartex" xmlns:mc="http://schemas.openxmlformats.org/markup-compatibility/2006" xmlns:aink="http://schemas.microsoft.com/office/drawing/2016/ink" xmlns:am3d="http://schemas.microsoft.com/office/drawing/2017/model3d" xmlns:o="urn:schemas-microsoft-com:office:office" xmlns:oel="http://schemas.microsoft.com/office/2019/extlst" xmlns:r="http://schemas.openxmlformats.org/officeDocument/2006/relationships" xmlns:m="http://schemas.openxmlformats.org/officeDocument/2006/math" xmlns:v="urn:schemas-microsoft-com:vml" xmlns:wp14="http://schemas.microsoft.com/office/word/2010/wordprocessingDrawing" xmlns:wp="http://schemas.openxmlformats.org/drawingml/2006/wordprocessingDrawing" xmlns:w10="urn:schemas-microsoft-com:office:word" xmlns:w="http://schemas.openxmlformats.org/wordprocessingml/2006/main" xmlns:w14="http://schemas.microsoft.com/office/word/2010/wordml" xmlns:w15="http://schemas.microsoft.com/office/word/2012/wordml" xmlns:w16cex="http://schemas.microsoft.com/office/word/2018/wordml/cex" xmlns:w16cid="http://schemas.microsoft.com/office/word/2016/wordml/cid" xmlns:w16="http://schemas.microsoft.com/office/word/2018/wordml" xmlns:w16sdtdh="http://schemas.microsoft.com/office/word/2020/wordml/sdtdatahash" xmlns:w16se="http://schemas.microsoft.com/office/word/2015/wordml/symex" xmlns:wpg="http://schemas.microsoft.com/office/word/2010/wordprocessingGroup" xmlns:wpi="http://schemas.microsoft.com/office/word/2010/wordprocessingInk" xmlns:wne="http://schemas.microsoft.com/office/word/2006/wordml" xmlns:wps="http://schemas.microsoft.com/office/word/2010/wordprocessingShape" mc:Ignorable="w14 w15 w16se w16cid w16 w16cex w16sdtdh wp14">
+<w:document xmlns:wpc="http://schemas.microsoft.com/office/word/2010/wordprocessingCanvas" xmlns:cx="http://schemas.microsoft.com/office/drawing/2014/chartex" xmlns:cx1="http://schemas.microsoft.com/office/drawing/2015/9/8/chartex" xmlns:cx2="http://schemas.microsoft.com/office/drawing/2015/10/21/chartex" xmlns:cx3="http://schemas.microsoft.com/office/drawing/2016/5/9/chartex" xmlns:cx4="http://schemas.microsoft.com/office/drawing/2016/5/10/chartex" xmlns:cx5="http://schemas.microsoft.com/office/drawing/2016/5/11/chartex" xmlns:cx6="http://schemas.microsoft.com/office/drawing/2016/5/12/chartex" xmlns:cx7="http://schemas.microsoft.com/office/drawing/2016/5/13/chartex" xmlns:cx8="http://schemas.microsoft.com/office/drawing/2016/5/14/chartex" xmlns:mc="http://schemas.openxmlformats.org/markup-compatibility/2006" xmlns:aink="http://schemas.microsoft.com/office/drawing/2016/ink" xmlns:am3d="http://schemas.microsoft.com/office/drawing/2017/model3d" xmlns:o="urn:schemas-microsoft-com:office:office" xmlns:oel="http://schemas.microsoft.com/office/2019/extlst" xmlns:r="http://schemas.openxmlformats.org/officeDocument/2006/relationships" xmlns:m="http://schemas.openxmlformats.org/officeDocument/2006/math" xmlns:v="urn:schemas-microsoft-com:vml" xmlns:wp14="http://schemas.microsoft.com/office/word/2010/wordprocessingDrawing" xmlns:wp="http://schemas.openxmlformats.org/drawingml/2006/wordprocessingDrawing" xmlns:w10="urn:schemas-microsoft-com:office:word" xmlns:w="http://schemas.openxmlformats.org/wordprocessingml/2006/main" xmlns:w14="http://schemas.microsoft.com/office/word/2010/wordml" xmlns:w15="http://schemas.microsoft.com/office/word/2012/wordml" xmlns:w16cex="http://schemas.microsoft.com/office/word/2018/wordml/cex" xmlns:w16cid="http://schemas.microsoft.com/office/word/2016/wordml/cid" xmlns:w16="http://schemas.microsoft.com/office/word/2018/wordml" xmlns:w16du="http://schemas.microsoft.com/office/word/2023/wordml/word16du" xmlns:w16sdtdh="http://schemas.microsoft.com/office/word/2020/wordml/sdtdatahash" xmlns:w16se="http://schemas.microsoft.com/office/word/2015/wordml/symex" xmlns:wpg="http://schemas.microsoft.com/office/word/2010/wordprocessingGroup" xmlns:wpi="http://schemas.microsoft.com/office/word/2010/wordprocessingInk" xmlns:wne="http://schemas.microsoft.com/office/word/2006/wordml" xmlns:wps="http://schemas.microsoft.com/office/word/2010/wordprocessingShape" mc:Ignorable="w14 w15 w16se w16cid w16 w16cex w16sdtdh w16du wp14">
   <w:body>
     <w:p>
       <w:pPr>
@@ -74,7 +74,7 @@
           <w:sz w:val="24"/>
           <w:szCs w:val="24"/>
         </w:rPr>
-        <w:t>Address:</w:t>
+        <w:t>Telephone:</w:t>
       </w:r>
       <w:r>
         <w:rPr>
@@ -82,7 +82,7 @@
           <w:sz w:val="24"/>
           <w:szCs w:val="24"/>
         </w:rPr>
-        <w:t xml:space="preserve"> </w:t>
+        <w:t xml:space="preserve"> +44 (0) 7398612158</w:t>
       </w:r>
       <w:r>
         <w:rPr>
@@ -90,26 +90,8 @@
           <w:sz w:val="24"/>
           <w:szCs w:val="24"/>
         </w:rPr>
-        <w:t>Cardiff, UK</w:t>
-      </w:r>
-      <w:r>
-        <w:rPr>
-          <w:rFonts w:ascii="Times New Roman" w:eastAsia="Times New Roman" w:hAnsi="Times New Roman" w:cs="Times New Roman"/>
-          <w:sz w:val="24"/>
-          <w:szCs w:val="24"/>
-        </w:rPr>
-        <w:t xml:space="preserve">   </w:t>
-      </w:r>
-    </w:p>
-    <w:p>
-      <w:pPr>
-        <w:spacing w:after="0" w:line="288" w:lineRule="auto"/>
-        <w:rPr>
-          <w:rFonts w:ascii="Times New Roman" w:eastAsia="Times New Roman" w:hAnsi="Times New Roman" w:cs="Times New Roman"/>
-          <w:sz w:val="24"/>
-          <w:szCs w:val="24"/>
-        </w:rPr>
-      </w:pPr>
+        <w:t xml:space="preserve">                                  </w:t>
+      </w:r>
       <w:r>
         <w:rPr>
           <w:rFonts w:ascii="Times New Roman" w:eastAsia="Times New Roman" w:hAnsi="Times New Roman" w:cs="Times New Roman"/>
@@ -125,7 +107,7 @@
           <w:sz w:val="24"/>
           <w:szCs w:val="24"/>
         </w:rPr>
-        <w:t>alex.buzea.dev@gmail.com</w:t>
+        <w:t>alexbuzea@ymail.com</w:t>
       </w:r>
       <w:r>
         <w:rPr>
@@ -143,109 +125,70 @@
         </w:rPr>
         <w:t xml:space="preserve"> </w:t>
       </w:r>
-      <w:r>
+    </w:p>
+    <w:p>
+      <w:pPr>
+        <w:spacing w:after="0" w:line="288" w:lineRule="auto"/>
         <w:rPr>
           <w:rFonts w:ascii="Times New Roman" w:eastAsia="Times New Roman" w:hAnsi="Times New Roman" w:cs="Times New Roman"/>
           <w:sz w:val="24"/>
           <w:szCs w:val="24"/>
         </w:rPr>
-        <w:tab/>
-      </w:r>
-      <w:r>
-        <w:rPr>
-          <w:rFonts w:ascii="Times New Roman" w:eastAsia="Times New Roman" w:hAnsi="Times New Roman" w:cs="Times New Roman"/>
+      </w:pPr>
+      <w:r>
+        <w:rPr>
+          <w:rFonts w:ascii="Times New Roman" w:eastAsia="Times New Roman" w:hAnsi="Times New Roman" w:cs="Times New Roman"/>
+          <w:b/>
+          <w:bCs/>
           <w:sz w:val="24"/>
           <w:szCs w:val="24"/>
         </w:rPr>
-        <w:tab/>
-      </w:r>
-      <w:proofErr w:type="spellStart"/>
-      <w:r>
-        <w:rPr>
-          <w:rFonts w:ascii="Times New Roman" w:eastAsia="Times New Roman" w:hAnsi="Times New Roman" w:cs="Times New Roman"/>
-          <w:b/>
-          <w:bCs/>
+        <w:t>Linkedin:</w:t>
+      </w:r>
+      <w:r>
+        <w:rPr>
+          <w:rFonts w:ascii="Times New Roman" w:eastAsia="Times New Roman" w:hAnsi="Times New Roman" w:cs="Times New Roman"/>
           <w:sz w:val="24"/>
           <w:szCs w:val="24"/>
         </w:rPr>
-        <w:t>Linkedin</w:t>
-      </w:r>
-      <w:proofErr w:type="spellEnd"/>
-      <w:r>
-        <w:rPr>
-          <w:rFonts w:ascii="Times New Roman" w:eastAsia="Times New Roman" w:hAnsi="Times New Roman" w:cs="Times New Roman"/>
-          <w:b/>
-          <w:bCs/>
+        <w:t xml:space="preserve"> </w:t>
+      </w:r>
+      <w:hyperlink r:id="rId6" w:history="1">
+        <w:r>
+          <w:rPr>
+            <w:rStyle w:val="Hyperlink"/>
+            <w:rFonts w:ascii="Times New Roman" w:eastAsia="Times New Roman" w:hAnsi="Times New Roman" w:cs="Times New Roman"/>
+            <w:sz w:val="24"/>
+            <w:szCs w:val="24"/>
+          </w:rPr>
+          <w:t>https://www.linkedin.com/in/alexbuzea/</w:t>
+        </w:r>
+      </w:hyperlink>
+      <w:r>
+        <w:rPr>
+          <w:rFonts w:ascii="Times New Roman" w:eastAsia="Times New Roman" w:hAnsi="Times New Roman" w:cs="Times New Roman"/>
           <w:sz w:val="24"/>
           <w:szCs w:val="24"/>
         </w:rPr>
-        <w:t>:</w:t>
-      </w:r>
-      <w:r>
-        <w:rPr>
-          <w:rFonts w:ascii="Times New Roman" w:eastAsia="Times New Roman" w:hAnsi="Times New Roman" w:cs="Times New Roman"/>
+        <w:t xml:space="preserve">     </w:t>
+      </w:r>
+      <w:r>
+        <w:rPr>
+          <w:rFonts w:ascii="Times New Roman" w:eastAsia="Times New Roman" w:hAnsi="Times New Roman" w:cs="Times New Roman"/>
+          <w:b/>
           <w:sz w:val="24"/>
           <w:szCs w:val="24"/>
         </w:rPr>
-        <w:t xml:space="preserve"> https://www.linkedin.com/in/alexbuzea/</w:t>
-      </w:r>
-    </w:p>
-    <w:p>
-      <w:pPr>
-        <w:spacing w:after="0" w:line="240" w:lineRule="auto"/>
+        <w:t>Driving Licence:</w:t>
+      </w:r>
+      <w:r>
         <w:rPr>
           <w:rFonts w:ascii="Times New Roman" w:eastAsia="Times New Roman" w:hAnsi="Times New Roman" w:cs="Times New Roman"/>
           <w:sz w:val="24"/>
           <w:szCs w:val="24"/>
         </w:rPr>
-      </w:pPr>
-      <w:r>
-        <w:rPr>
-          <w:rFonts w:ascii="Times New Roman" w:eastAsia="Times New Roman" w:hAnsi="Times New Roman" w:cs="Times New Roman"/>
-          <w:b/>
-          <w:sz w:val="24"/>
-          <w:szCs w:val="24"/>
-        </w:rPr>
-        <w:t xml:space="preserve">Driving </w:t>
-      </w:r>
-      <w:proofErr w:type="spellStart"/>
-      <w:r>
-        <w:rPr>
-          <w:rFonts w:ascii="Times New Roman" w:eastAsia="Times New Roman" w:hAnsi="Times New Roman" w:cs="Times New Roman"/>
-          <w:b/>
-          <w:sz w:val="24"/>
-          <w:szCs w:val="24"/>
-        </w:rPr>
-        <w:t>Licence</w:t>
-      </w:r>
-      <w:proofErr w:type="spellEnd"/>
-      <w:r>
-        <w:rPr>
-          <w:rFonts w:ascii="Times New Roman" w:eastAsia="Times New Roman" w:hAnsi="Times New Roman" w:cs="Times New Roman"/>
-          <w:b/>
-          <w:sz w:val="24"/>
-          <w:szCs w:val="24"/>
-        </w:rPr>
-        <w:t>:</w:t>
-      </w:r>
-      <w:r>
-        <w:rPr>
-          <w:rFonts w:ascii="Times New Roman" w:eastAsia="Times New Roman" w:hAnsi="Times New Roman" w:cs="Times New Roman"/>
-          <w:sz w:val="24"/>
-          <w:szCs w:val="24"/>
-        </w:rPr>
-        <w:t xml:space="preserve"> Full UK </w:t>
-      </w:r>
-      <w:proofErr w:type="spellStart"/>
-      <w:r>
-        <w:rPr>
-          <w:rFonts w:ascii="Times New Roman" w:eastAsia="Times New Roman" w:hAnsi="Times New Roman" w:cs="Times New Roman"/>
-          <w:sz w:val="24"/>
-          <w:szCs w:val="24"/>
-        </w:rPr>
-        <w:t>licence</w:t>
-      </w:r>
-      <w:proofErr w:type="spellEnd"/>
+        <w:t xml:space="preserve"> Full UK licence</w:t>
+      </w:r>
     </w:p>
     <w:p>
       <w:pPr>
@@ -284,86 +227,31 @@
       <w:pPr>
         <w:spacing w:after="0" w:line="240" w:lineRule="auto"/>
         <w:rPr>
-          <w:rFonts w:ascii="Times New Roman" w:eastAsia="Times New Roman" w:hAnsi="Times New Roman" w:cs="Times New Roman"/>
-          <w:bCs/>
-        </w:rPr>
-      </w:pPr>
-      <w:r>
-        <w:rPr>
-          <w:rFonts w:ascii="Times New Roman" w:eastAsia="Times New Roman" w:hAnsi="Times New Roman" w:cs="Times New Roman"/>
-          <w:bCs/>
-        </w:rPr>
-        <w:t xml:space="preserve">A diligent and enthusiastic </w:t>
-      </w:r>
-      <w:r>
-        <w:rPr>
-          <w:rFonts w:ascii="Times New Roman" w:eastAsia="Times New Roman" w:hAnsi="Times New Roman" w:cs="Times New Roman"/>
-          <w:bCs/>
-        </w:rPr>
-        <w:t>IT</w:t>
-      </w:r>
-      <w:r>
-        <w:rPr>
-          <w:rFonts w:ascii="Times New Roman" w:eastAsia="Times New Roman" w:hAnsi="Times New Roman" w:cs="Times New Roman"/>
-          <w:bCs/>
-        </w:rPr>
-        <w:t xml:space="preserve"> Professional with more than 10 </w:t>
-      </w:r>
-      <w:proofErr w:type="spellStart"/>
-      <w:r>
-        <w:rPr>
-          <w:rFonts w:ascii="Times New Roman" w:eastAsia="Times New Roman" w:hAnsi="Times New Roman" w:cs="Times New Roman"/>
-          <w:bCs/>
-        </w:rPr>
-        <w:t>years experience</w:t>
-      </w:r>
-      <w:proofErr w:type="spellEnd"/>
-      <w:r>
-        <w:rPr>
-          <w:rFonts w:ascii="Times New Roman" w:eastAsia="Times New Roman" w:hAnsi="Times New Roman" w:cs="Times New Roman"/>
-          <w:bCs/>
-        </w:rPr>
-        <w:t xml:space="preserve"> in Customer Service</w:t>
-      </w:r>
-      <w:r>
-        <w:rPr>
-          <w:rFonts w:ascii="Times New Roman" w:eastAsia="Times New Roman" w:hAnsi="Times New Roman" w:cs="Times New Roman"/>
-          <w:bCs/>
-        </w:rPr>
-        <w:t xml:space="preserve">. </w:t>
-      </w:r>
-      <w:r>
-        <w:rPr>
-          <w:rFonts w:ascii="Times New Roman" w:eastAsia="Times New Roman" w:hAnsi="Times New Roman" w:cs="Times New Roman"/>
-          <w:bCs/>
-        </w:rPr>
-        <w:t xml:space="preserve">With a passion for technology and eagerness to absorb as much knowledge and experience in the IT industry, I am currently seeking to </w:t>
-      </w:r>
-      <w:r>
-        <w:rPr>
-          <w:rFonts w:ascii="Times New Roman" w:eastAsia="Times New Roman" w:hAnsi="Times New Roman" w:cs="Times New Roman"/>
-          <w:bCs/>
-        </w:rPr>
-        <w:t>progress</w:t>
-      </w:r>
-      <w:r>
-        <w:rPr>
-          <w:rFonts w:ascii="Times New Roman" w:eastAsia="Times New Roman" w:hAnsi="Times New Roman" w:cs="Times New Roman"/>
-          <w:bCs/>
-        </w:rPr>
-        <w:t xml:space="preserve"> to a web developer role.</w:t>
-      </w:r>
-    </w:p>
-    <w:p>
-      <w:pPr>
-        <w:spacing w:after="0" w:line="240" w:lineRule="auto"/>
-        <w:rPr>
-          <w:rFonts w:ascii="Times New Roman" w:eastAsia="Times New Roman" w:hAnsi="Times New Roman" w:cs="Times New Roman"/>
-          <w:b/>
-          <w:sz w:val="28"/>
-          <w:szCs w:val="28"/>
-          <w:u w:val="single"/>
-        </w:rPr>
+          <w:rFonts w:ascii="Times New Roman" w:hAnsi="Times New Roman" w:cs="Times New Roman"/>
+        </w:rPr>
+      </w:pPr>
+      <w:r>
+        <w:rPr>
+          <w:rFonts w:ascii="Times New Roman" w:hAnsi="Times New Roman" w:cs="Times New Roman"/>
+        </w:rPr>
+        <w:t>A dedicated and passionate Junior Web Developer, bringing substantial experience from the service industry, now seeking to leverage and expand my skills in Web Development with</w:t>
+      </w:r>
+      <w:r>
+        <w:rPr>
+          <w:rFonts w:ascii="Times New Roman" w:hAnsi="Times New Roman" w:cs="Times New Roman"/>
+        </w:rPr>
+        <w:t>in</w:t>
+      </w:r>
+      <w:r>
+        <w:rPr>
+          <w:rFonts w:ascii="Times New Roman" w:hAnsi="Times New Roman" w:cs="Times New Roman"/>
+        </w:rPr>
+        <w:t xml:space="preserve"> a supportive company that fosters growth and advancement.</w:t>
+      </w:r>
+    </w:p>
+    <w:p>
+      <w:pPr>
+        <w:spacing w:after="0" w:line="240" w:lineRule="auto"/>
       </w:pPr>
     </w:p>
     <w:p>
@@ -441,23 +329,47 @@
           <w:b/>
           <w:bCs/>
         </w:rPr>
-        <w:t xml:space="preserve">HTML, CSS &amp; </w:t>
-      </w:r>
-      <w:proofErr w:type="spellStart"/>
-      <w:r>
-        <w:rPr>
-          <w:rFonts w:ascii="Times New Roman" w:eastAsia="Times New Roman" w:hAnsi="Times New Roman" w:cs="Times New Roman"/>
-          <w:b/>
-          <w:bCs/>
-        </w:rPr>
-        <w:t>Javascript</w:t>
-      </w:r>
-      <w:proofErr w:type="spellEnd"/>
-      <w:r>
-        <w:rPr>
-          <w:rFonts w:ascii="Times New Roman" w:eastAsia="Times New Roman" w:hAnsi="Times New Roman" w:cs="Times New Roman"/>
+        <w:t>HTML, CSS</w:t>
+      </w:r>
+      <w:r>
+        <w:rPr>
+          <w:rFonts w:ascii="Times New Roman" w:eastAsia="Times New Roman" w:hAnsi="Times New Roman" w:cs="Times New Roman"/>
+          <w:b/>
+          <w:bCs/>
+        </w:rPr>
+        <w:t>,</w:t>
+      </w:r>
+      <w:r>
+        <w:rPr>
+          <w:rFonts w:ascii="Times New Roman" w:eastAsia="Times New Roman" w:hAnsi="Times New Roman" w:cs="Times New Roman"/>
+          <w:b/>
+          <w:bCs/>
+        </w:rPr>
+        <w:t xml:space="preserve"> Javascript</w:t>
+      </w:r>
+      <w:r>
+        <w:rPr>
+          <w:rFonts w:ascii="Times New Roman" w:eastAsia="Times New Roman" w:hAnsi="Times New Roman" w:cs="Times New Roman"/>
+          <w:b/>
+          <w:bCs/>
+        </w:rPr>
+        <w:t>/Typescript &amp; React</w:t>
+      </w:r>
+      <w:r>
+        <w:rPr>
+          <w:rFonts w:ascii="Times New Roman" w:eastAsia="Times New Roman" w:hAnsi="Times New Roman" w:cs="Times New Roman"/>
+          <w:b/>
+          <w:bCs/>
         </w:rPr>
         <w:t xml:space="preserve"> </w:t>
+      </w:r>
+      <w:r>
+        <w:rPr>
+          <w:rFonts w:ascii="Times New Roman" w:eastAsia="Times New Roman" w:hAnsi="Times New Roman" w:cs="Times New Roman"/>
+          <w:b/>
+          <w:bCs/>
+        </w:rPr>
+        <w:t>intermediate knowledge</w:t>
       </w:r>
     </w:p>
     <w:p>
@@ -478,13 +390,63 @@
           <w:b/>
           <w:bCs/>
         </w:rPr>
-        <w:t xml:space="preserve">Introduction to Web Development – </w:t>
-      </w:r>
-      <w:r>
-        <w:rPr>
-          <w:rFonts w:ascii="Times New Roman" w:eastAsia="Times New Roman" w:hAnsi="Times New Roman" w:cs="Times New Roman"/>
-        </w:rPr>
-        <w:t>University of California, Coursera - Dec 2019- Jan 2020</w:t>
+        <w:t>Projects</w:t>
+      </w:r>
+      <w:r>
+        <w:rPr>
+          <w:rFonts w:ascii="Times New Roman" w:eastAsia="Times New Roman" w:hAnsi="Times New Roman" w:cs="Times New Roman"/>
+        </w:rPr>
+        <w:t>:</w:t>
+      </w:r>
+      <w:r>
+        <w:rPr>
+          <w:rFonts w:ascii="Times New Roman" w:eastAsia="Times New Roman" w:hAnsi="Times New Roman" w:cs="Times New Roman"/>
+        </w:rPr>
+        <w:t xml:space="preserve"> </w:t>
+      </w:r>
+      <w:hyperlink r:id="rId7" w:history="1">
+        <w:r>
+          <w:rPr>
+            <w:rStyle w:val="Hyperlink"/>
+            <w:rFonts w:ascii="Segoe UI" w:hAnsi="Segoe UI" w:cs="Segoe UI"/>
+            <w:sz w:val="21"/>
+            <w:szCs w:val="21"/>
+            <w:u w:val="none"/>
+            <w:shd w:val="clear" w:color="auto" w:fill="FFFFFF"/>
+          </w:rPr>
+          <w:t>https://alexbuzea.github.io/Portfolio/</w:t>
+        </w:r>
+      </w:hyperlink>
+    </w:p>
+    <w:p>
+      <w:pPr>
+        <w:spacing w:after="0" w:line="240" w:lineRule="auto"/>
+        <w:rPr>
+          <w:rFonts w:ascii="Times New Roman" w:eastAsia="Times New Roman" w:hAnsi="Times New Roman" w:cs="Times New Roman"/>
+          <w:bCs/>
+        </w:rPr>
+      </w:pPr>
+    </w:p>
+    <w:p>
+      <w:pPr>
+        <w:spacing w:after="0" w:line="240" w:lineRule="auto"/>
+        <w:rPr>
+          <w:rFonts w:ascii="Times New Roman" w:eastAsia="Times New Roman" w:hAnsi="Times New Roman" w:cs="Times New Roman"/>
+          <w:b/>
+          <w:bCs/>
+          <w:sz w:val="24"/>
+          <w:szCs w:val="24"/>
+        </w:rPr>
+      </w:pPr>
+      <w:r>
+        <w:rPr>
+          <w:rFonts w:ascii="Times New Roman" w:eastAsia="Times New Roman" w:hAnsi="Times New Roman" w:cs="Times New Roman"/>
+          <w:b/>
+          <w:bCs/>
+          <w:sz w:val="24"/>
+          <w:szCs w:val="24"/>
+        </w:rPr>
+        <w:t>IT Skills</w:t>
       </w:r>
     </w:p>
     <w:p>
@@ -497,375 +459,15 @@
         <w:ind w:left="360" w:hanging="360"/>
         <w:rPr>
           <w:rFonts w:ascii="Times New Roman" w:eastAsia="Times New Roman" w:hAnsi="Times New Roman" w:cs="Times New Roman"/>
-        </w:rPr>
-      </w:pPr>
-      <w:r>
-        <w:rPr>
-          <w:rFonts w:ascii="Times New Roman" w:eastAsia="Times New Roman" w:hAnsi="Times New Roman" w:cs="Times New Roman"/>
-          <w:b/>
-          <w:bCs/>
-        </w:rPr>
-        <w:t>Computational Thinking for Problem Solving –</w:t>
-      </w:r>
-      <w:r>
-        <w:rPr>
-          <w:rFonts w:ascii="Times New Roman" w:eastAsia="Times New Roman" w:hAnsi="Times New Roman" w:cs="Times New Roman"/>
-        </w:rPr>
-        <w:t xml:space="preserve"> University of Pennsylvania, Coursera – May 2021</w:t>
-      </w:r>
-    </w:p>
-    <w:p>
-      <w:pPr>
-        <w:numPr>
-          <w:ilvl w:val="0"/>
-          <w:numId w:val="11"/>
-        </w:numPr>
-        <w:spacing w:after="0" w:line="240" w:lineRule="auto"/>
-        <w:ind w:left="360" w:hanging="360"/>
-        <w:rPr>
-          <w:rFonts w:ascii="Times New Roman" w:eastAsia="Times New Roman" w:hAnsi="Times New Roman" w:cs="Times New Roman"/>
-        </w:rPr>
-      </w:pPr>
-      <w:r>
-        <w:rPr>
-          <w:rFonts w:ascii="Times New Roman" w:eastAsia="Times New Roman" w:hAnsi="Times New Roman" w:cs="Times New Roman"/>
-          <w:b/>
-          <w:bCs/>
-        </w:rPr>
-        <w:t xml:space="preserve">The Web Developer Bootcamp 2022 </w:t>
-      </w:r>
-      <w:r>
-        <w:rPr>
-          <w:rFonts w:ascii="Times New Roman" w:eastAsia="Times New Roman" w:hAnsi="Times New Roman" w:cs="Times New Roman"/>
-        </w:rPr>
-        <w:t>– Udemy, Colt Steele – May 2022 - Present</w:t>
-      </w:r>
-    </w:p>
-    <w:p>
-      <w:pPr>
-        <w:spacing w:after="0" w:line="240" w:lineRule="auto"/>
-        <w:rPr>
-          <w:rFonts w:ascii="Times New Roman" w:eastAsia="Times New Roman" w:hAnsi="Times New Roman" w:cs="Times New Roman"/>
           <w:b/>
           <w:bCs/>
           <w:sz w:val="24"/>
           <w:szCs w:val="24"/>
         </w:rPr>
       </w:pPr>
-    </w:p>
-    <w:p>
-      <w:pPr>
-        <w:spacing w:after="0" w:line="240" w:lineRule="auto"/>
-        <w:rPr>
-          <w:rFonts w:ascii="Times New Roman" w:eastAsia="Times New Roman" w:hAnsi="Times New Roman" w:cs="Times New Roman"/>
-          <w:b/>
-          <w:bCs/>
-          <w:sz w:val="24"/>
-          <w:szCs w:val="24"/>
-        </w:rPr>
-      </w:pPr>
-      <w:r>
-        <w:rPr>
-          <w:rFonts w:ascii="Times New Roman" w:eastAsia="Times New Roman" w:hAnsi="Times New Roman" w:cs="Times New Roman"/>
-          <w:b/>
-          <w:bCs/>
-          <w:sz w:val="24"/>
-          <w:szCs w:val="24"/>
-        </w:rPr>
-        <w:t>Microsoft</w:t>
-      </w:r>
-    </w:p>
-    <w:p>
-      <w:pPr>
-        <w:numPr>
-          <w:ilvl w:val="0"/>
-          <w:numId w:val="11"/>
-        </w:numPr>
-        <w:spacing w:after="0" w:line="240" w:lineRule="auto"/>
-        <w:ind w:left="360" w:hanging="360"/>
-        <w:rPr>
-          <w:rFonts w:ascii="Times New Roman" w:eastAsia="Times New Roman" w:hAnsi="Times New Roman" w:cs="Times New Roman"/>
-        </w:rPr>
-      </w:pPr>
-      <w:r>
-        <w:rPr>
-          <w:rFonts w:ascii="Times New Roman" w:eastAsia="Times New Roman" w:hAnsi="Times New Roman" w:cs="Times New Roman"/>
-          <w:b/>
-          <w:bCs/>
-        </w:rPr>
-        <w:t xml:space="preserve">Become an IT Support Technician </w:t>
-      </w:r>
-      <w:r>
-        <w:rPr>
-          <w:rFonts w:ascii="Times New Roman" w:eastAsia="Times New Roman" w:hAnsi="Times New Roman" w:cs="Times New Roman"/>
-        </w:rPr>
-        <w:t xml:space="preserve">– </w:t>
-      </w:r>
-      <w:proofErr w:type="spellStart"/>
-      <w:r>
-        <w:rPr>
-          <w:rFonts w:ascii="Times New Roman" w:eastAsia="Times New Roman" w:hAnsi="Times New Roman" w:cs="Times New Roman"/>
-        </w:rPr>
-        <w:t>Linkedin</w:t>
-      </w:r>
-      <w:proofErr w:type="spellEnd"/>
-      <w:r>
-        <w:rPr>
-          <w:rFonts w:ascii="Times New Roman" w:eastAsia="Times New Roman" w:hAnsi="Times New Roman" w:cs="Times New Roman"/>
-        </w:rPr>
-        <w:t xml:space="preserve"> Learning, Dec 2020 – March 2021</w:t>
-      </w:r>
-    </w:p>
-    <w:p>
-      <w:pPr>
-        <w:spacing w:after="0" w:line="240" w:lineRule="auto"/>
-        <w:rPr>
-          <w:rFonts w:ascii="Times New Roman" w:eastAsia="Times New Roman" w:hAnsi="Times New Roman" w:cs="Times New Roman"/>
-        </w:rPr>
-      </w:pPr>
-    </w:p>
-    <w:p>
-      <w:pPr>
-        <w:spacing w:after="0" w:line="240" w:lineRule="auto"/>
-        <w:rPr>
-          <w:rFonts w:ascii="Times New Roman" w:eastAsia="Times New Roman" w:hAnsi="Times New Roman" w:cs="Times New Roman"/>
-          <w:b/>
-          <w:bCs/>
-        </w:rPr>
-      </w:pPr>
-      <w:r>
-        <w:rPr>
-          <w:rFonts w:ascii="Times New Roman" w:eastAsia="Times New Roman" w:hAnsi="Times New Roman" w:cs="Times New Roman"/>
-          <w:b/>
-          <w:bCs/>
-        </w:rPr>
-        <w:t>MacOS</w:t>
-      </w:r>
-    </w:p>
-    <w:p>
-      <w:pPr>
-        <w:numPr>
-          <w:ilvl w:val="0"/>
-          <w:numId w:val="11"/>
-        </w:numPr>
-        <w:spacing w:after="0" w:line="240" w:lineRule="auto"/>
-        <w:ind w:left="360" w:hanging="360"/>
-        <w:rPr>
-          <w:rFonts w:ascii="Times New Roman" w:eastAsia="Times New Roman" w:hAnsi="Times New Roman" w:cs="Times New Roman"/>
-        </w:rPr>
-      </w:pPr>
-      <w:r>
-        <w:rPr>
-          <w:rFonts w:ascii="Times New Roman" w:eastAsia="Times New Roman" w:hAnsi="Times New Roman" w:cs="Times New Roman"/>
-          <w:b/>
-          <w:bCs/>
-        </w:rPr>
-        <w:t>macOS Big Sur Essential Training</w:t>
-      </w:r>
-      <w:r>
-        <w:rPr>
-          <w:rFonts w:ascii="Times New Roman" w:eastAsia="Times New Roman" w:hAnsi="Times New Roman" w:cs="Times New Roman"/>
-        </w:rPr>
-        <w:t xml:space="preserve"> – </w:t>
-      </w:r>
-      <w:proofErr w:type="spellStart"/>
-      <w:r>
-        <w:rPr>
-          <w:rFonts w:ascii="Times New Roman" w:eastAsia="Times New Roman" w:hAnsi="Times New Roman" w:cs="Times New Roman"/>
-        </w:rPr>
-        <w:t>Linkedin</w:t>
-      </w:r>
-      <w:proofErr w:type="spellEnd"/>
-      <w:r>
-        <w:rPr>
-          <w:rFonts w:ascii="Times New Roman" w:eastAsia="Times New Roman" w:hAnsi="Times New Roman" w:cs="Times New Roman"/>
-        </w:rPr>
-        <w:t xml:space="preserve"> Learning, </w:t>
-      </w:r>
-      <w:r>
-        <w:rPr>
-          <w:rFonts w:ascii="Times New Roman" w:eastAsia="Times New Roman" w:hAnsi="Times New Roman" w:cs="Times New Roman"/>
-        </w:rPr>
-        <w:t>October</w:t>
-      </w:r>
-      <w:r>
-        <w:rPr>
-          <w:rFonts w:ascii="Times New Roman" w:eastAsia="Times New Roman" w:hAnsi="Times New Roman" w:cs="Times New Roman"/>
-        </w:rPr>
-        <w:t xml:space="preserve"> 202</w:t>
-      </w:r>
-      <w:r>
-        <w:rPr>
-          <w:rFonts w:ascii="Times New Roman" w:eastAsia="Times New Roman" w:hAnsi="Times New Roman" w:cs="Times New Roman"/>
-        </w:rPr>
-        <w:t>2</w:t>
-      </w:r>
-    </w:p>
-    <w:p>
-      <w:pPr>
-        <w:numPr>
-          <w:ilvl w:val="0"/>
-          <w:numId w:val="11"/>
-        </w:numPr>
-        <w:spacing w:after="0" w:line="240" w:lineRule="auto"/>
-        <w:ind w:left="360" w:hanging="360"/>
-        <w:rPr>
-          <w:rFonts w:ascii="Times New Roman" w:eastAsia="Times New Roman" w:hAnsi="Times New Roman" w:cs="Times New Roman"/>
-        </w:rPr>
-      </w:pPr>
-      <w:r>
-        <w:rPr>
-          <w:rFonts w:ascii="Times New Roman" w:eastAsia="Times New Roman" w:hAnsi="Times New Roman" w:cs="Times New Roman"/>
-          <w:b/>
-          <w:bCs/>
-        </w:rPr>
-        <w:t>Learning Mac OS X Troubleshooting</w:t>
-      </w:r>
-      <w:r>
-        <w:rPr>
-          <w:rFonts w:ascii="Times New Roman" w:eastAsia="Times New Roman" w:hAnsi="Times New Roman" w:cs="Times New Roman"/>
-        </w:rPr>
-        <w:t xml:space="preserve"> – </w:t>
-      </w:r>
-      <w:proofErr w:type="spellStart"/>
-      <w:r>
-        <w:rPr>
-          <w:rFonts w:ascii="Times New Roman" w:eastAsia="Times New Roman" w:hAnsi="Times New Roman" w:cs="Times New Roman"/>
-        </w:rPr>
-        <w:t>Linkedin</w:t>
-      </w:r>
-      <w:proofErr w:type="spellEnd"/>
-      <w:r>
-        <w:rPr>
-          <w:rFonts w:ascii="Times New Roman" w:eastAsia="Times New Roman" w:hAnsi="Times New Roman" w:cs="Times New Roman"/>
-        </w:rPr>
-        <w:t xml:space="preserve"> Learning, July 2021</w:t>
-      </w:r>
-    </w:p>
-    <w:p>
-      <w:pPr>
-        <w:numPr>
-          <w:ilvl w:val="0"/>
-          <w:numId w:val="11"/>
-        </w:numPr>
-        <w:spacing w:after="0" w:line="240" w:lineRule="auto"/>
-        <w:ind w:left="360" w:hanging="360"/>
-        <w:rPr>
-          <w:rFonts w:ascii="Times New Roman" w:eastAsia="Times New Roman" w:hAnsi="Times New Roman" w:cs="Times New Roman"/>
-        </w:rPr>
-      </w:pPr>
-      <w:r>
-        <w:rPr>
-          <w:rFonts w:ascii="Times New Roman" w:eastAsia="Times New Roman" w:hAnsi="Times New Roman" w:cs="Times New Roman"/>
-          <w:b/>
-          <w:bCs/>
-        </w:rPr>
-        <w:t>macOS Sierra for IT Administrators</w:t>
-      </w:r>
-      <w:r>
-        <w:rPr>
-          <w:rFonts w:ascii="Times New Roman" w:eastAsia="Times New Roman" w:hAnsi="Times New Roman" w:cs="Times New Roman"/>
-        </w:rPr>
-        <w:t xml:space="preserve"> – </w:t>
-      </w:r>
-      <w:proofErr w:type="spellStart"/>
-      <w:r>
-        <w:rPr>
-          <w:rFonts w:ascii="Times New Roman" w:eastAsia="Times New Roman" w:hAnsi="Times New Roman" w:cs="Times New Roman"/>
-        </w:rPr>
-        <w:t>Linkedin</w:t>
-      </w:r>
-      <w:proofErr w:type="spellEnd"/>
-      <w:r>
-        <w:rPr>
-          <w:rFonts w:ascii="Times New Roman" w:eastAsia="Times New Roman" w:hAnsi="Times New Roman" w:cs="Times New Roman"/>
-        </w:rPr>
-        <w:t xml:space="preserve"> Learning, April 2021</w:t>
-      </w:r>
-    </w:p>
-    <w:p>
-      <w:pPr>
-        <w:spacing w:after="0" w:line="240" w:lineRule="auto"/>
-        <w:rPr>
-          <w:rFonts w:ascii="Times New Roman" w:eastAsia="Times New Roman" w:hAnsi="Times New Roman" w:cs="Times New Roman"/>
-        </w:rPr>
-      </w:pPr>
-    </w:p>
-    <w:p>
-      <w:pPr>
-        <w:spacing w:after="0" w:line="240" w:lineRule="auto"/>
-        <w:rPr>
-          <w:rFonts w:ascii="Times New Roman" w:eastAsia="Times New Roman" w:hAnsi="Times New Roman" w:cs="Times New Roman"/>
-          <w:b/>
-          <w:bCs/>
-          <w:sz w:val="24"/>
-          <w:szCs w:val="24"/>
-        </w:rPr>
-      </w:pPr>
-      <w:r>
-        <w:rPr>
-          <w:rFonts w:ascii="Times New Roman" w:eastAsia="Times New Roman" w:hAnsi="Times New Roman" w:cs="Times New Roman"/>
-          <w:b/>
-          <w:bCs/>
-          <w:sz w:val="24"/>
-          <w:szCs w:val="24"/>
-        </w:rPr>
-        <w:t>Linux</w:t>
-      </w:r>
-    </w:p>
-    <w:p>
-      <w:pPr>
-        <w:numPr>
-          <w:ilvl w:val="0"/>
-          <w:numId w:val="11"/>
-        </w:numPr>
-        <w:spacing w:after="0" w:line="240" w:lineRule="auto"/>
-        <w:ind w:left="360" w:hanging="360"/>
-        <w:rPr>
-          <w:rFonts w:ascii="Times New Roman" w:eastAsia="Times New Roman" w:hAnsi="Times New Roman" w:cs="Times New Roman"/>
-          <w:b/>
-          <w:bCs/>
-          <w:sz w:val="24"/>
-          <w:szCs w:val="24"/>
-        </w:rPr>
-      </w:pPr>
-      <w:r>
-        <w:rPr>
-          <w:rFonts w:ascii="Times New Roman" w:eastAsia="Times New Roman" w:hAnsi="Times New Roman" w:cs="Times New Roman"/>
-        </w:rPr>
-        <w:t>Basic knowledge about Red Hat based distributions such as Fedora and</w:t>
-      </w:r>
-      <w:r>
-        <w:rPr>
-          <w:rFonts w:ascii="Times New Roman" w:eastAsia="Times New Roman" w:hAnsi="Times New Roman" w:cs="Times New Roman"/>
-        </w:rPr>
-        <w:t xml:space="preserve"> Debian based (mostly Ubuntu based)</w:t>
-      </w:r>
-      <w:r>
-        <w:rPr>
-          <w:rFonts w:ascii="Times New Roman" w:eastAsia="Times New Roman" w:hAnsi="Times New Roman" w:cs="Times New Roman"/>
-        </w:rPr>
-        <w:t xml:space="preserve"> from personal use and Virtual Machines</w:t>
-      </w:r>
-      <w:r>
-        <w:rPr>
-          <w:rFonts w:ascii="Times New Roman" w:eastAsia="Times New Roman" w:hAnsi="Times New Roman" w:cs="Times New Roman"/>
-        </w:rPr>
-        <w:t>.</w:t>
-      </w:r>
-    </w:p>
-    <w:p>
-      <w:pPr>
-        <w:spacing w:after="0" w:line="240" w:lineRule="auto"/>
-        <w:ind w:left="360"/>
-        <w:rPr>
-          <w:rFonts w:ascii="Times New Roman" w:eastAsia="Times New Roman" w:hAnsi="Times New Roman" w:cs="Times New Roman"/>
-          <w:b/>
-          <w:bCs/>
-          <w:sz w:val="24"/>
-          <w:szCs w:val="24"/>
-        </w:rPr>
-      </w:pPr>
+      <w:r>
+        <w:t>Proficient in IT support and troubleshooting across Microsoft Windows, macOS, and Linux (Red Hat/Fedora, Debian/Ubuntu). Extensive hands-on experience in system administration, including configuring, troubleshooting, and optimizing operating systems</w:t>
+      </w:r>
     </w:p>
     <w:p>
       <w:pPr>
@@ -927,8 +529,9 @@
         <w:rPr>
           <w:rFonts w:ascii="Times New Roman" w:eastAsia="Times New Roman" w:hAnsi="Times New Roman" w:cs="Times New Roman"/>
           <w:b/>
-        </w:rPr>
-        <w:t>Tech Support Adviser</w:t>
+          <w:u w:val="single"/>
+        </w:rPr>
+        <w:t>Apprentice Software Developer</w:t>
       </w:r>
       <w:r>
         <w:rPr>
@@ -942,7 +545,7 @@
           <w:rFonts w:ascii="Times New Roman" w:eastAsia="Times New Roman" w:hAnsi="Times New Roman" w:cs="Times New Roman"/>
           <w:bCs/>
         </w:rPr>
-        <w:t>Cardiff</w:t>
+        <w:t>London</w:t>
       </w:r>
     </w:p>
     <w:p>
@@ -968,7 +571,395 @@
           <w:rFonts w:ascii="Times New Roman" w:eastAsia="Times New Roman" w:hAnsi="Times New Roman" w:cs="Times New Roman"/>
           <w:bCs/>
         </w:rPr>
+        <w:t xml:space="preserve"> Ltd</w:t>
+      </w:r>
+      <w:r>
+        <w:rPr>
+          <w:rFonts w:ascii="Times New Roman" w:eastAsia="Times New Roman" w:hAnsi="Times New Roman" w:cs="Times New Roman"/>
+          <w:bCs/>
+        </w:rPr>
         <w:tab/>
+        <w:t>June 2023</w:t>
+      </w:r>
+      <w:r>
+        <w:rPr>
+          <w:rFonts w:ascii="Times New Roman" w:eastAsia="Times New Roman" w:hAnsi="Times New Roman" w:cs="Times New Roman"/>
+          <w:bCs/>
+        </w:rPr>
+        <w:t xml:space="preserve"> – </w:t>
+      </w:r>
+      <w:r>
+        <w:rPr>
+          <w:rFonts w:ascii="Times New Roman" w:eastAsia="Times New Roman" w:hAnsi="Times New Roman" w:cs="Times New Roman"/>
+          <w:bCs/>
+        </w:rPr>
+        <w:t>Present</w:t>
+      </w:r>
+    </w:p>
+    <w:p>
+      <w:pPr>
+        <w:tabs>
+          <w:tab w:val="left" w:pos="6936"/>
+        </w:tabs>
+        <w:spacing w:after="0" w:line="240" w:lineRule="auto"/>
+        <w:rPr>
+          <w:rFonts w:ascii="Times New Roman" w:eastAsia="Times New Roman" w:hAnsi="Times New Roman" w:cs="Times New Roman"/>
+          <w:bCs/>
+        </w:rPr>
+      </w:pPr>
+    </w:p>
+    <w:p>
+      <w:pPr>
+        <w:tabs>
+          <w:tab w:val="left" w:pos="6936"/>
+        </w:tabs>
+        <w:spacing w:after="0" w:line="240" w:lineRule="auto"/>
+        <w:rPr>
+          <w:rFonts w:ascii="Times New Roman" w:hAnsi="Times New Roman" w:cs="Times New Roman"/>
+          <w:shd w:val="clear" w:color="auto" w:fill="FFFFFF"/>
+        </w:rPr>
+      </w:pPr>
+      <w:r>
+        <w:rPr>
+          <w:rFonts w:ascii="Times New Roman" w:hAnsi="Times New Roman" w:cs="Times New Roman"/>
+          <w:b/>
+          <w:bCs/>
+          <w:shd w:val="clear" w:color="auto" w:fill="FFFFFF"/>
+        </w:rPr>
+        <w:t>Front End Developmen</w:t>
+      </w:r>
+      <w:r>
+        <w:rPr>
+          <w:rFonts w:ascii="Times New Roman" w:hAnsi="Times New Roman" w:cs="Times New Roman"/>
+          <w:shd w:val="clear" w:color="auto" w:fill="FFFFFF"/>
+        </w:rPr>
+        <w:t>t</w:t>
+      </w:r>
+      <w:r>
+        <w:rPr>
+          <w:rFonts w:ascii="Times New Roman" w:hAnsi="Times New Roman" w:cs="Times New Roman"/>
+        </w:rPr>
+        <w:br/>
+      </w:r>
+      <w:r>
+        <w:rPr>
+          <w:rFonts w:ascii="Times New Roman" w:hAnsi="Times New Roman" w:cs="Times New Roman"/>
+          <w:shd w:val="clear" w:color="auto" w:fill="FFFFFF"/>
+        </w:rPr>
+        <w:t>HTML, CSS, SCSS: Created semantic, accessible, and responsive web pages.</w:t>
+      </w:r>
+      <w:r>
+        <w:rPr>
+          <w:rFonts w:ascii="Times New Roman" w:hAnsi="Times New Roman" w:cs="Times New Roman"/>
+        </w:rPr>
+        <w:br/>
+      </w:r>
+      <w:r>
+        <w:rPr>
+          <w:rFonts w:ascii="Times New Roman" w:hAnsi="Times New Roman" w:cs="Times New Roman"/>
+          <w:shd w:val="clear" w:color="auto" w:fill="FFFFFF"/>
+        </w:rPr>
+        <w:t xml:space="preserve">Emotion CSS: </w:t>
+      </w:r>
+      <w:r>
+        <w:rPr>
+          <w:rFonts w:ascii="Times New Roman" w:hAnsi="Times New Roman" w:cs="Times New Roman"/>
+        </w:rPr>
+        <w:t>Transitioned styling from Emotion CSS to SCSS giving me an understanding of it</w:t>
+      </w:r>
+      <w:r>
+        <w:rPr>
+          <w:rFonts w:ascii="Times New Roman" w:hAnsi="Times New Roman" w:cs="Times New Roman"/>
+        </w:rPr>
+        <w:br/>
+      </w:r>
+      <w:r>
+        <w:rPr>
+          <w:rFonts w:ascii="Times New Roman" w:hAnsi="Times New Roman" w:cs="Times New Roman"/>
+        </w:rPr>
+        <w:br/>
+      </w:r>
+      <w:r>
+        <w:rPr>
+          <w:rFonts w:ascii="Times New Roman" w:hAnsi="Times New Roman" w:cs="Times New Roman"/>
+          <w:b/>
+          <w:bCs/>
+          <w:shd w:val="clear" w:color="auto" w:fill="FFFFFF"/>
+        </w:rPr>
+        <w:t>Programming &amp; Scripting</w:t>
+      </w:r>
+      <w:r>
+        <w:rPr>
+          <w:rFonts w:ascii="Times New Roman" w:hAnsi="Times New Roman" w:cs="Times New Roman"/>
+          <w:b/>
+          <w:bCs/>
+        </w:rPr>
+        <w:br/>
+      </w:r>
+      <w:r>
+        <w:rPr>
+          <w:rFonts w:ascii="Times New Roman" w:hAnsi="Times New Roman" w:cs="Times New Roman"/>
+          <w:shd w:val="clear" w:color="auto" w:fill="FFFFFF"/>
+        </w:rPr>
+        <w:t>JavaScript, TypeScript: Built interactive interfaces and ensured type safety with modern JavaScript and TypeScript.</w:t>
+      </w:r>
+      <w:r>
+        <w:rPr>
+          <w:rFonts w:ascii="Times New Roman" w:hAnsi="Times New Roman" w:cs="Times New Roman"/>
+        </w:rPr>
+        <w:br/>
+      </w:r>
+      <w:r>
+        <w:rPr>
+          <w:rFonts w:ascii="Times New Roman" w:hAnsi="Times New Roman" w:cs="Times New Roman"/>
+        </w:rPr>
+        <w:br/>
+      </w:r>
+      <w:r>
+        <w:rPr>
+          <w:rFonts w:ascii="Times New Roman" w:hAnsi="Times New Roman" w:cs="Times New Roman"/>
+          <w:b/>
+          <w:bCs/>
+          <w:shd w:val="clear" w:color="auto" w:fill="FFFFFF"/>
+        </w:rPr>
+        <w:t>Frameworks &amp; Libraries</w:t>
+      </w:r>
+      <w:r>
+        <w:rPr>
+          <w:rFonts w:ascii="Times New Roman" w:hAnsi="Times New Roman" w:cs="Times New Roman"/>
+        </w:rPr>
+        <w:br/>
+      </w:r>
+      <w:r>
+        <w:rPr>
+          <w:rFonts w:ascii="Times New Roman" w:hAnsi="Times New Roman" w:cs="Times New Roman"/>
+          <w:shd w:val="clear" w:color="auto" w:fill="FFFFFF"/>
+        </w:rPr>
+        <w:t>React: Developed reusable components with React, utilizing hooks and state management for efficient UI development.</w:t>
+      </w:r>
+      <w:r>
+        <w:rPr>
+          <w:rFonts w:ascii="Times New Roman" w:hAnsi="Times New Roman" w:cs="Times New Roman"/>
+        </w:rPr>
+        <w:br/>
+      </w:r>
+      <w:r>
+        <w:rPr>
+          <w:rFonts w:ascii="Times New Roman" w:hAnsi="Times New Roman" w:cs="Times New Roman"/>
+          <w:shd w:val="clear" w:color="auto" w:fill="FFFFFF"/>
+        </w:rPr>
+        <w:t>Node.js: Created server-side routes to support front-end applications.</w:t>
+      </w:r>
+      <w:r>
+        <w:rPr>
+          <w:rFonts w:ascii="Times New Roman" w:hAnsi="Times New Roman" w:cs="Times New Roman"/>
+        </w:rPr>
+        <w:br/>
+      </w:r>
+    </w:p>
+    <w:p>
+      <w:pPr>
+        <w:tabs>
+          <w:tab w:val="left" w:pos="6936"/>
+        </w:tabs>
+        <w:spacing w:after="0" w:line="240" w:lineRule="auto"/>
+        <w:rPr>
+          <w:rFonts w:ascii="Times New Roman" w:eastAsia="Times New Roman" w:hAnsi="Times New Roman" w:cs="Times New Roman"/>
+          <w:b/>
+        </w:rPr>
+      </w:pPr>
+      <w:r>
+        <w:rPr>
+          <w:rFonts w:ascii="Times New Roman" w:hAnsi="Times New Roman" w:cs="Times New Roman"/>
+          <w:b/>
+          <w:bCs/>
+          <w:shd w:val="clear" w:color="auto" w:fill="FFFFFF"/>
+        </w:rPr>
+        <w:t>Architectural Patterns</w:t>
+      </w:r>
+      <w:r>
+        <w:rPr>
+          <w:rFonts w:ascii="Times New Roman" w:hAnsi="Times New Roman" w:cs="Times New Roman"/>
+        </w:rPr>
+        <w:br/>
+      </w:r>
+      <w:r>
+        <w:rPr>
+          <w:rFonts w:ascii="Times New Roman" w:hAnsi="Times New Roman" w:cs="Times New Roman"/>
+          <w:shd w:val="clear" w:color="auto" w:fill="FFFFFF"/>
+        </w:rPr>
+        <w:t>MVC: Structured applications using MVC patterns for scalability and maintainability.</w:t>
+      </w:r>
+      <w:r>
+        <w:rPr>
+          <w:rFonts w:ascii="Times New Roman" w:hAnsi="Times New Roman" w:cs="Times New Roman"/>
+        </w:rPr>
+        <w:br/>
+      </w:r>
+      <w:r>
+        <w:rPr>
+          <w:rFonts w:ascii="Times New Roman" w:hAnsi="Times New Roman" w:cs="Times New Roman"/>
+        </w:rPr>
+        <w:br/>
+      </w:r>
+      <w:r>
+        <w:rPr>
+          <w:rFonts w:ascii="Times New Roman" w:hAnsi="Times New Roman" w:cs="Times New Roman"/>
+          <w:b/>
+          <w:bCs/>
+          <w:shd w:val="clear" w:color="auto" w:fill="FFFFFF"/>
+        </w:rPr>
+        <w:t>Database Management</w:t>
+      </w:r>
+      <w:r>
+        <w:rPr>
+          <w:rFonts w:ascii="Times New Roman" w:hAnsi="Times New Roman" w:cs="Times New Roman"/>
+        </w:rPr>
+        <w:br/>
+      </w:r>
+      <w:r>
+        <w:rPr>
+          <w:rFonts w:ascii="Times New Roman" w:hAnsi="Times New Roman" w:cs="Times New Roman"/>
+          <w:shd w:val="clear" w:color="auto" w:fill="FFFFFF"/>
+        </w:rPr>
+        <w:t xml:space="preserve">MongoDB, </w:t>
+      </w:r>
+      <w:r>
+        <w:rPr>
+          <w:rFonts w:ascii="Times New Roman" w:hAnsi="Times New Roman" w:cs="Times New Roman"/>
+          <w:shd w:val="clear" w:color="auto" w:fill="FFFFFF"/>
+        </w:rPr>
+        <w:t>Postgre</w:t>
+      </w:r>
+      <w:r>
+        <w:rPr>
+          <w:rFonts w:ascii="Times New Roman" w:hAnsi="Times New Roman" w:cs="Times New Roman"/>
+          <w:shd w:val="clear" w:color="auto" w:fill="FFFFFF"/>
+        </w:rPr>
+        <w:t xml:space="preserve">SQL: Integrated and managed data with MongoDB and </w:t>
+      </w:r>
+      <w:r>
+        <w:rPr>
+          <w:rFonts w:ascii="Times New Roman" w:hAnsi="Times New Roman" w:cs="Times New Roman"/>
+          <w:shd w:val="clear" w:color="auto" w:fill="FFFFFF"/>
+        </w:rPr>
+        <w:t>Postgre</w:t>
+      </w:r>
+      <w:r>
+        <w:rPr>
+          <w:rFonts w:ascii="Times New Roman" w:hAnsi="Times New Roman" w:cs="Times New Roman"/>
+          <w:shd w:val="clear" w:color="auto" w:fill="FFFFFF"/>
+        </w:rPr>
+        <w:t>SQL, ensuring robust back-end support</w:t>
+      </w:r>
+    </w:p>
+    <w:p>
+      <w:pPr>
+        <w:tabs>
+          <w:tab w:val="left" w:pos="6936"/>
+        </w:tabs>
+        <w:spacing w:after="0" w:line="240" w:lineRule="auto"/>
+        <w:rPr>
+          <w:rFonts w:ascii="Times New Roman" w:eastAsia="Times New Roman" w:hAnsi="Times New Roman" w:cs="Times New Roman"/>
+          <w:b/>
+        </w:rPr>
+      </w:pPr>
+    </w:p>
+    <w:p>
+      <w:pPr>
+        <w:tabs>
+          <w:tab w:val="left" w:pos="6936"/>
+        </w:tabs>
+        <w:spacing w:after="0" w:line="240" w:lineRule="auto"/>
+        <w:rPr>
+          <w:rFonts w:ascii="Times New Roman" w:eastAsia="Times New Roman" w:hAnsi="Times New Roman" w:cs="Times New Roman"/>
+          <w:b/>
+        </w:rPr>
+      </w:pPr>
+    </w:p>
+    <w:p>
+      <w:pPr>
+        <w:tabs>
+          <w:tab w:val="left" w:pos="6936"/>
+        </w:tabs>
+        <w:spacing w:after="0" w:line="240" w:lineRule="auto"/>
+        <w:rPr>
+          <w:rFonts w:ascii="Times New Roman" w:eastAsia="Times New Roman" w:hAnsi="Times New Roman" w:cs="Times New Roman"/>
+          <w:b/>
+        </w:rPr>
+      </w:pPr>
+    </w:p>
+    <w:p>
+      <w:pPr>
+        <w:tabs>
+          <w:tab w:val="left" w:pos="6936"/>
+        </w:tabs>
+        <w:spacing w:after="0" w:line="240" w:lineRule="auto"/>
+        <w:rPr>
+          <w:rFonts w:ascii="Times New Roman" w:eastAsia="Times New Roman" w:hAnsi="Times New Roman" w:cs="Times New Roman"/>
+          <w:b/>
+        </w:rPr>
+      </w:pPr>
+    </w:p>
+    <w:p>
+      <w:pPr>
+        <w:tabs>
+          <w:tab w:val="left" w:pos="6936"/>
+        </w:tabs>
+        <w:spacing w:after="0" w:line="240" w:lineRule="auto"/>
+        <w:rPr>
+          <w:rFonts w:ascii="Times New Roman" w:eastAsia="Times New Roman" w:hAnsi="Times New Roman" w:cs="Times New Roman"/>
+          <w:b/>
+        </w:rPr>
+      </w:pPr>
+      <w:r>
+        <w:rPr>
+          <w:rFonts w:ascii="Times New Roman" w:eastAsia="Times New Roman" w:hAnsi="Times New Roman" w:cs="Times New Roman"/>
+          <w:b/>
+          <w:u w:val="single"/>
+        </w:rPr>
+        <w:lastRenderedPageBreak/>
+        <w:t>Tech Support Adviser</w:t>
+      </w:r>
+      <w:r>
+        <w:rPr>
+          <w:rFonts w:ascii="Times New Roman" w:eastAsia="Times New Roman" w:hAnsi="Times New Roman" w:cs="Times New Roman"/>
+          <w:b/>
+        </w:rPr>
+        <w:tab/>
+      </w:r>
+      <w:r>
+        <w:rPr>
+          <w:rFonts w:ascii="Times New Roman" w:eastAsia="Times New Roman" w:hAnsi="Times New Roman" w:cs="Times New Roman"/>
+          <w:bCs/>
+        </w:rPr>
+        <w:t>Cardiff</w:t>
+      </w:r>
+    </w:p>
+    <w:p>
+      <w:pPr>
+        <w:tabs>
+          <w:tab w:val="left" w:pos="6936"/>
+        </w:tabs>
+        <w:spacing w:after="0" w:line="240" w:lineRule="auto"/>
+        <w:rPr>
+          <w:rFonts w:ascii="Times New Roman" w:eastAsia="Times New Roman" w:hAnsi="Times New Roman" w:cs="Times New Roman"/>
+          <w:bCs/>
+        </w:rPr>
+      </w:pPr>
+      <w:r>
+        <w:rPr>
+          <w:rFonts w:ascii="Times New Roman" w:eastAsia="Times New Roman" w:hAnsi="Times New Roman" w:cs="Times New Roman"/>
+          <w:bCs/>
+        </w:rPr>
+        <w:t>Which?</w:t>
+      </w:r>
+      <w:r>
+        <w:rPr>
+          <w:rFonts w:ascii="Times New Roman" w:eastAsia="Times New Roman" w:hAnsi="Times New Roman" w:cs="Times New Roman"/>
+          <w:bCs/>
+        </w:rPr>
+        <w:tab/>
       </w:r>
       <w:r>
         <w:rPr>
@@ -989,7 +980,7 @@
           <w:rFonts w:ascii="Times New Roman" w:eastAsia="Times New Roman" w:hAnsi="Times New Roman" w:cs="Times New Roman"/>
           <w:bCs/>
         </w:rPr>
-        <w:t>Present</w:t>
+        <w:t>June 2023</w:t>
       </w:r>
     </w:p>
     <w:p>
@@ -1065,22 +1056,11 @@
           <w:b/>
         </w:rPr>
       </w:pPr>
-    </w:p>
-    <w:p>
-      <w:pPr>
-        <w:tabs>
-          <w:tab w:val="left" w:pos="6936"/>
-        </w:tabs>
-        <w:spacing w:after="0" w:line="240" w:lineRule="auto"/>
-        <w:rPr>
-          <w:rFonts w:ascii="Times New Roman" w:eastAsia="Times New Roman" w:hAnsi="Times New Roman" w:cs="Times New Roman"/>
-          <w:b/>
-        </w:rPr>
-      </w:pPr>
-      <w:r>
-        <w:rPr>
-          <w:rFonts w:ascii="Times New Roman" w:eastAsia="Times New Roman" w:hAnsi="Times New Roman" w:cs="Times New Roman"/>
-          <w:b/>
+      <w:r>
+        <w:rPr>
+          <w:rFonts w:ascii="Times New Roman" w:eastAsia="Times New Roman" w:hAnsi="Times New Roman" w:cs="Times New Roman"/>
+          <w:b/>
+          <w:u w:val="single"/>
         </w:rPr>
         <w:t xml:space="preserve">Business Travel </w:t>
       </w:r>
@@ -1088,6 +1068,7 @@
         <w:rPr>
           <w:rFonts w:ascii="Times New Roman" w:eastAsia="Times New Roman" w:hAnsi="Times New Roman" w:cs="Times New Roman"/>
           <w:b/>
+          <w:u w:val="single"/>
         </w:rPr>
         <w:t>Consultant</w:t>
       </w:r>
@@ -1095,6 +1076,7 @@
         <w:rPr>
           <w:rFonts w:ascii="Times New Roman" w:eastAsia="Times New Roman" w:hAnsi="Times New Roman" w:cs="Times New Roman"/>
           <w:b/>
+          <w:u w:val="single"/>
         </w:rPr>
         <w:t>/Founder</w:t>
       </w:r>
@@ -1196,101 +1178,200 @@
         </w:rPr>
       </w:pPr>
       <w:r>
-        <w:rPr>
-          <w:rFonts w:ascii="Times New Roman" w:eastAsia="Times New Roman" w:hAnsi="Times New Roman" w:cs="Times New Roman"/>
-        </w:rPr>
-        <w:t>Managing accommodation, travel and events services</w:t>
-      </w:r>
+        <w:t>Founded and managed Sigma Travel Management, overseeing accommodation, travel, events services, social media marketing, budget planning, sales forecasting, client relations, and specialized sales strategies.</w:t>
+      </w:r>
+    </w:p>
+    <w:p>
+      <w:pPr>
+        <w:spacing w:after="0" w:line="240" w:lineRule="auto"/>
+        <w:rPr>
+          <w:rFonts w:ascii="Times New Roman" w:eastAsia="Times New Roman" w:hAnsi="Times New Roman" w:cs="Times New Roman"/>
+          <w:b/>
+        </w:rPr>
+      </w:pPr>
+    </w:p>
+    <w:p>
+      <w:pPr>
+        <w:spacing w:after="0" w:line="240" w:lineRule="auto"/>
+        <w:rPr>
+          <w:rFonts w:ascii="Times New Roman" w:eastAsia="Times New Roman" w:hAnsi="Times New Roman" w:cs="Times New Roman"/>
+          <w:b/>
+        </w:rPr>
+      </w:pPr>
+    </w:p>
+    <w:p>
+      <w:pPr>
+        <w:spacing w:after="0" w:line="240" w:lineRule="auto"/>
+        <w:rPr>
+          <w:rFonts w:ascii="Times New Roman" w:eastAsia="Times New Roman" w:hAnsi="Times New Roman" w:cs="Times New Roman"/>
+          <w:b/>
+          <w:u w:val="single"/>
+        </w:rPr>
+      </w:pPr>
+      <w:r>
+        <w:rPr>
+          <w:rFonts w:ascii="Times New Roman" w:eastAsia="Times New Roman" w:hAnsi="Times New Roman" w:cs="Times New Roman"/>
+          <w:b/>
+          <w:u w:val="single"/>
+        </w:rPr>
+        <w:t>Tourism Industry Experience</w:t>
+      </w:r>
+      <w:r>
+        <w:rPr>
+          <w:rFonts w:ascii="Times New Roman" w:eastAsia="Times New Roman" w:hAnsi="Times New Roman" w:cs="Times New Roman"/>
+          <w:b/>
+          <w:u w:val="single"/>
+        </w:rPr>
+        <w:t xml:space="preserve"> (June 2013 – July 2019)</w:t>
+      </w:r>
+    </w:p>
+    <w:p>
+      <w:pPr>
+        <w:spacing w:after="0" w:line="240" w:lineRule="auto"/>
+        <w:rPr>
+          <w:rFonts w:ascii="Times New Roman" w:eastAsia="Times New Roman" w:hAnsi="Times New Roman" w:cs="Times New Roman"/>
+          <w:b/>
+        </w:rPr>
+      </w:pPr>
+    </w:p>
+    <w:p>
+      <w:pPr>
+        <w:spacing w:after="0" w:line="240" w:lineRule="auto"/>
+        <w:rPr>
+          <w:rFonts w:ascii="Times New Roman" w:eastAsia="Times New Roman" w:hAnsi="Times New Roman" w:cs="Times New Roman"/>
+          <w:b/>
+        </w:rPr>
+      </w:pPr>
+      <w:r>
+        <w:t>Worked i</w:t>
+      </w:r>
+      <w:r>
+        <w:t>n various roles within the tourism</w:t>
+      </w:r>
+      <w:r>
+        <w:t xml:space="preserve"> and the service sector.</w:t>
+      </w:r>
+      <w:r>
+        <w:t xml:space="preserve"> I managed event sourcing, group accommodation reservations, and contract negotiations. I oversaw venue operations, provided bid support, led social media promotions, negotiated hotel contracts, </w:t>
+      </w:r>
+      <w:r>
+        <w:t>created booking</w:t>
+      </w:r>
+      <w:r>
+        <w:t xml:space="preserve"> websites</w:t>
+      </w:r>
+      <w:r>
+        <w:t xml:space="preserve"> via a CMS</w:t>
+      </w:r>
+      <w:r>
+        <w:t>, and handled administrative tasks. Additionally, I provided front-line customer service in hospitality settings, managed detailed itineraries, achieved sales targets, provided team leadership, handled translation duties, and managed social media platforms</w:t>
+      </w:r>
+    </w:p>
+    <w:p>
+      <w:pPr>
+        <w:spacing w:after="0" w:line="240" w:lineRule="auto"/>
+        <w:rPr>
+          <w:rFonts w:ascii="Times New Roman" w:eastAsia="Times New Roman" w:hAnsi="Times New Roman" w:cs="Times New Roman"/>
+          <w:b/>
+        </w:rPr>
+      </w:pPr>
+    </w:p>
+    <w:p>
+      <w:pPr>
+        <w:spacing w:after="0" w:line="240" w:lineRule="auto"/>
+        <w:rPr>
+          <w:rFonts w:ascii="Times New Roman" w:eastAsia="Times New Roman" w:hAnsi="Times New Roman" w:cs="Times New Roman"/>
+          <w:bCs/>
+        </w:rPr>
+      </w:pPr>
+      <w:r>
+        <w:rPr>
+          <w:rFonts w:ascii="Times New Roman" w:eastAsia="Times New Roman" w:hAnsi="Times New Roman" w:cs="Times New Roman"/>
+          <w:b/>
+        </w:rPr>
+        <w:t xml:space="preserve">Companies worked at: </w:t>
+      </w:r>
+      <w:r>
+        <w:rPr>
+          <w:rFonts w:ascii="Times New Roman" w:eastAsia="Times New Roman" w:hAnsi="Times New Roman" w:cs="Times New Roman"/>
+          <w:bCs/>
+        </w:rPr>
+        <w:t xml:space="preserve">Clarity Travel, Marketing Manchester, Castlefield Hotel, JD Williams, Marketing Birmingham, </w:t>
+      </w:r>
+    </w:p>
+    <w:p>
+      <w:pPr>
+        <w:spacing w:after="0" w:line="240" w:lineRule="auto"/>
+        <w:rPr>
+          <w:rFonts w:ascii="Times New Roman" w:eastAsia="Times New Roman" w:hAnsi="Times New Roman" w:cs="Times New Roman"/>
+          <w:b/>
+        </w:rPr>
+      </w:pPr>
+    </w:p>
+    <w:p>
+      <w:pPr>
+        <w:spacing w:after="0" w:line="240" w:lineRule="auto"/>
+        <w:rPr>
+          <w:rFonts w:ascii="Times New Roman" w:eastAsia="Times New Roman" w:hAnsi="Times New Roman" w:cs="Times New Roman"/>
+        </w:rPr>
+      </w:pPr>
+    </w:p>
+    <w:p>
+      <w:pPr>
+        <w:spacing w:after="0" w:line="240" w:lineRule="auto"/>
+        <w:rPr>
+          <w:rFonts w:ascii="Times New Roman" w:eastAsia="Times New Roman" w:hAnsi="Times New Roman" w:cs="Times New Roman"/>
+        </w:rPr>
+      </w:pPr>
+    </w:p>
+    <w:p>
+      <w:pPr>
+        <w:pBdr>
+          <w:bottom w:val="single" w:sz="4" w:space="1" w:color="auto"/>
+        </w:pBdr>
+        <w:spacing w:after="0" w:line="240" w:lineRule="auto"/>
+        <w:rPr>
+          <w:rFonts w:ascii="Times New Roman" w:eastAsia="Times New Roman" w:hAnsi="Times New Roman" w:cs="Times New Roman"/>
+          <w:b/>
+          <w:sz w:val="32"/>
+          <w:szCs w:val="32"/>
+        </w:rPr>
+      </w:pPr>
+      <w:r>
+        <w:rPr>
+          <w:rFonts w:ascii="Times New Roman" w:eastAsia="Times New Roman" w:hAnsi="Times New Roman" w:cs="Times New Roman"/>
+          <w:b/>
+          <w:sz w:val="32"/>
+          <w:szCs w:val="32"/>
+        </w:rPr>
+        <w:t>Additional Experience (Voluntary)</w:t>
+      </w:r>
+    </w:p>
+    <w:p>
+      <w:pPr>
+        <w:spacing w:after="0" w:line="240" w:lineRule="auto"/>
+        <w:ind w:left="1211"/>
+        <w:rPr>
+          <w:rFonts w:ascii="Times New Roman" w:eastAsia="Times New Roman" w:hAnsi="Times New Roman" w:cs="Times New Roman"/>
+          <w:b/>
+          <w:sz w:val="24"/>
+        </w:rPr>
+      </w:pPr>
     </w:p>
     <w:p>
       <w:pPr>
         <w:numPr>
           <w:ilvl w:val="0"/>
-          <w:numId w:val="2"/>
+          <w:numId w:val="8"/>
         </w:numPr>
         <w:spacing w:after="0" w:line="240" w:lineRule="auto"/>
-        <w:ind w:left="1080" w:hanging="360"/>
-        <w:rPr>
-          <w:rFonts w:ascii="Times New Roman" w:eastAsia="Times New Roman" w:hAnsi="Times New Roman" w:cs="Times New Roman"/>
-          <w:b/>
-        </w:rPr>
-      </w:pPr>
-      <w:r>
-        <w:rPr>
-          <w:rFonts w:ascii="Times New Roman" w:eastAsia="Times New Roman" w:hAnsi="Times New Roman" w:cs="Times New Roman"/>
-        </w:rPr>
-        <w:t>Coordinating social media &amp; marketing</w:t>
-      </w:r>
-    </w:p>
-    <w:p>
-      <w:pPr>
-        <w:numPr>
-          <w:ilvl w:val="0"/>
-          <w:numId w:val="2"/>
-        </w:numPr>
-        <w:spacing w:after="0" w:line="240" w:lineRule="auto"/>
-        <w:ind w:left="1080" w:hanging="360"/>
-        <w:rPr>
-          <w:rFonts w:ascii="Times New Roman" w:eastAsia="Times New Roman" w:hAnsi="Times New Roman" w:cs="Times New Roman"/>
-          <w:b/>
-        </w:rPr>
-      </w:pPr>
-      <w:r>
-        <w:rPr>
-          <w:rFonts w:ascii="Times New Roman" w:eastAsia="Times New Roman" w:hAnsi="Times New Roman" w:cs="Times New Roman"/>
-        </w:rPr>
-        <w:t>Budget planning and sales forecasting</w:t>
-      </w:r>
-    </w:p>
-    <w:p>
-      <w:pPr>
-        <w:numPr>
-          <w:ilvl w:val="0"/>
-          <w:numId w:val="2"/>
-        </w:numPr>
-        <w:spacing w:after="0" w:line="240" w:lineRule="auto"/>
-        <w:ind w:left="1080" w:hanging="360"/>
-        <w:rPr>
-          <w:rFonts w:ascii="Times New Roman" w:eastAsia="Times New Roman" w:hAnsi="Times New Roman" w:cs="Times New Roman"/>
-          <w:b/>
-        </w:rPr>
-      </w:pPr>
-      <w:r>
-        <w:rPr>
-          <w:rFonts w:ascii="Times New Roman" w:eastAsia="Times New Roman" w:hAnsi="Times New Roman" w:cs="Times New Roman"/>
-        </w:rPr>
-        <w:t>Establish and maintain key client relationships</w:t>
-      </w:r>
-    </w:p>
-    <w:p>
-      <w:pPr>
-        <w:numPr>
-          <w:ilvl w:val="0"/>
-          <w:numId w:val="2"/>
-        </w:numPr>
-        <w:spacing w:after="0" w:line="240" w:lineRule="auto"/>
-        <w:ind w:left="1080" w:hanging="360"/>
-        <w:rPr>
-          <w:rFonts w:ascii="Times New Roman" w:eastAsia="Times New Roman" w:hAnsi="Times New Roman" w:cs="Times New Roman"/>
-          <w:b/>
-        </w:rPr>
-      </w:pPr>
-      <w:r>
-        <w:rPr>
-          <w:rFonts w:ascii="Times New Roman" w:eastAsia="Times New Roman" w:hAnsi="Times New Roman" w:cs="Times New Roman"/>
-        </w:rPr>
-        <w:t>Driving the sales strategy of specialist service areas</w:t>
-      </w:r>
-    </w:p>
-    <w:p>
-      <w:pPr>
-        <w:spacing w:after="0" w:line="240" w:lineRule="auto"/>
-        <w:ind w:left="360"/>
-        <w:rPr>
-          <w:rFonts w:ascii="Times New Roman" w:eastAsia="Times New Roman" w:hAnsi="Times New Roman" w:cs="Times New Roman"/>
-          <w:b/>
+        <w:ind w:left="360" w:hanging="360"/>
+        <w:rPr>
+          <w:rFonts w:ascii="Times New Roman" w:eastAsia="Times New Roman" w:hAnsi="Times New Roman" w:cs="Times New Roman"/>
+          <w:i/>
         </w:rPr>
         <w:sectPr>
+          <w:type w:val="continuous"/>
           <w:pgSz w:w="12240" w:h="15840"/>
           <w:pgMar w:top="1021" w:right="1021" w:bottom="1021" w:left="1021" w:header="720" w:footer="720" w:gutter="0"/>
           <w:cols w:space="720"/>
@@ -1306,78 +1387,27 @@
           <w:b/>
         </w:rPr>
       </w:pPr>
-    </w:p>
-    <w:p>
-      <w:pPr>
-        <w:spacing w:after="0" w:line="240" w:lineRule="auto"/>
-        <w:rPr>
-          <w:rFonts w:ascii="Times New Roman" w:eastAsia="Times New Roman" w:hAnsi="Times New Roman" w:cs="Times New Roman"/>
-          <w:b/>
-        </w:rPr>
-      </w:pPr>
-    </w:p>
-    <w:p>
-      <w:pPr>
-        <w:spacing w:after="0" w:line="240" w:lineRule="auto"/>
-        <w:rPr>
-          <w:rFonts w:ascii="Times New Roman" w:eastAsia="Times New Roman" w:hAnsi="Times New Roman" w:cs="Times New Roman"/>
-          <w:b/>
-        </w:rPr>
-      </w:pPr>
-    </w:p>
-    <w:p>
-      <w:pPr>
-        <w:spacing w:after="0" w:line="240" w:lineRule="auto"/>
-        <w:rPr>
-          <w:rFonts w:ascii="Times New Roman" w:eastAsia="Times New Roman" w:hAnsi="Times New Roman" w:cs="Times New Roman"/>
-          <w:b/>
-        </w:rPr>
-      </w:pPr>
-    </w:p>
-    <w:p>
-      <w:pPr>
-        <w:spacing w:after="0" w:line="240" w:lineRule="auto"/>
-        <w:rPr>
-          <w:rFonts w:ascii="Times New Roman" w:eastAsia="Times New Roman" w:hAnsi="Times New Roman" w:cs="Times New Roman"/>
-          <w:b/>
-        </w:rPr>
-      </w:pPr>
-      <w:r>
-        <w:rPr>
-          <w:rFonts w:ascii="Times New Roman" w:eastAsia="Times New Roman" w:hAnsi="Times New Roman" w:cs="Times New Roman"/>
-          <w:b/>
-        </w:rPr>
-        <w:t>Conference &amp; Groups Consultant</w:t>
-      </w:r>
-      <w:r>
-        <w:rPr>
-          <w:rFonts w:ascii="Times New Roman" w:eastAsia="Times New Roman" w:hAnsi="Times New Roman" w:cs="Times New Roman"/>
-          <w:b/>
-        </w:rPr>
-        <w:t xml:space="preserve"> </w:t>
-      </w:r>
-    </w:p>
-    <w:p>
-      <w:pPr>
-        <w:spacing w:after="0" w:line="240" w:lineRule="auto"/>
-        <w:rPr>
-          <w:rFonts w:ascii="Times New Roman" w:eastAsia="Times New Roman" w:hAnsi="Times New Roman" w:cs="Times New Roman"/>
-        </w:rPr>
-      </w:pPr>
-      <w:r>
-        <w:rPr>
-          <w:rFonts w:ascii="Times New Roman" w:eastAsia="Times New Roman" w:hAnsi="Times New Roman" w:cs="Times New Roman"/>
-        </w:rPr>
-        <w:t>Clarity Travel</w:t>
-      </w:r>
-    </w:p>
-    <w:p>
-      <w:pPr>
-        <w:spacing w:after="0" w:line="240" w:lineRule="auto"/>
-        <w:rPr>
-          <w:rFonts w:ascii="Times New Roman" w:eastAsia="Times New Roman" w:hAnsi="Times New Roman" w:cs="Times New Roman"/>
-        </w:rPr>
-      </w:pPr>
+      <w:r>
+        <w:rPr>
+          <w:rFonts w:ascii="Times New Roman" w:eastAsia="Times New Roman" w:hAnsi="Times New Roman" w:cs="Times New Roman"/>
+          <w:b/>
+        </w:rPr>
+        <w:t>Scouts Leader</w:t>
+      </w:r>
+    </w:p>
+    <w:p>
+      <w:pPr>
+        <w:spacing w:after="0" w:line="240" w:lineRule="auto"/>
+        <w:rPr>
+          <w:rFonts w:ascii="Times New Roman" w:eastAsia="Times New Roman" w:hAnsi="Times New Roman" w:cs="Times New Roman"/>
+        </w:rPr>
+      </w:pPr>
+      <w:r>
+        <w:rPr>
+          <w:rFonts w:ascii="Times New Roman" w:eastAsia="Times New Roman" w:hAnsi="Times New Roman" w:cs="Times New Roman"/>
+        </w:rPr>
+        <w:t xml:space="preserve">The Scout Association </w:t>
+      </w:r>
     </w:p>
     <w:p>
       <w:pPr>
@@ -1387,6 +1417,12 @@
           <w:rFonts w:ascii="Times New Roman" w:eastAsia="Times New Roman" w:hAnsi="Times New Roman" w:cs="Times New Roman"/>
         </w:rPr>
       </w:pPr>
+      <w:r>
+        <w:rPr>
+          <w:rFonts w:ascii="Times New Roman" w:eastAsia="Times New Roman" w:hAnsi="Times New Roman" w:cs="Times New Roman"/>
+        </w:rPr>
+        <w:t>Manchester</w:t>
+      </w:r>
     </w:p>
     <w:p>
       <w:pPr>
@@ -1394,36 +1430,6 @@
         <w:ind w:left="1440"/>
         <w:rPr>
           <w:rFonts w:ascii="Times New Roman" w:eastAsia="Times New Roman" w:hAnsi="Times New Roman" w:cs="Times New Roman"/>
-        </w:rPr>
-      </w:pPr>
-      <w:r>
-        <w:rPr>
-          <w:rFonts w:ascii="Times New Roman" w:eastAsia="Times New Roman" w:hAnsi="Times New Roman" w:cs="Times New Roman"/>
-        </w:rPr>
-        <w:t>Manchester</w:t>
-      </w:r>
-    </w:p>
-    <w:p>
-      <w:pPr>
-        <w:spacing w:after="0" w:line="240" w:lineRule="auto"/>
-        <w:ind w:left="1440"/>
-        <w:rPr>
-          <w:rFonts w:ascii="Times New Roman" w:eastAsia="Times New Roman" w:hAnsi="Times New Roman" w:cs="Times New Roman"/>
-        </w:rPr>
-      </w:pPr>
-      <w:r>
-        <w:rPr>
-          <w:rFonts w:ascii="Times New Roman" w:eastAsia="Times New Roman" w:hAnsi="Times New Roman" w:cs="Times New Roman"/>
-        </w:rPr>
-        <w:t>December 2018 - July 2019</w:t>
-      </w:r>
-    </w:p>
-    <w:p>
-      <w:pPr>
-        <w:spacing w:after="0" w:line="240" w:lineRule="auto"/>
-        <w:rPr>
-          <w:rFonts w:ascii="Times New Roman" w:eastAsia="Times New Roman" w:hAnsi="Times New Roman" w:cs="Times New Roman"/>
-          <w:b/>
         </w:rPr>
         <w:sectPr>
           <w:type w:val="continuous"/>
@@ -1433,36 +1439,59 @@
           <w:docGrid w:linePitch="360"/>
         </w:sectPr>
       </w:pPr>
+      <w:r>
+        <w:rPr>
+          <w:rFonts w:ascii="Times New Roman" w:eastAsia="Times New Roman" w:hAnsi="Times New Roman" w:cs="Times New Roman"/>
+        </w:rPr>
+        <w:t>Nov</w:t>
+      </w:r>
+      <w:r>
+        <w:rPr>
+          <w:rFonts w:ascii="Times New Roman" w:eastAsia="Times New Roman" w:hAnsi="Times New Roman" w:cs="Times New Roman"/>
+        </w:rPr>
+        <w:t>ember</w:t>
+      </w:r>
+      <w:r>
+        <w:rPr>
+          <w:rFonts w:ascii="Times New Roman" w:eastAsia="Times New Roman" w:hAnsi="Times New Roman" w:cs="Times New Roman"/>
+        </w:rPr>
+        <w:t xml:space="preserve">  2016 - April 2017</w:t>
+      </w:r>
     </w:p>
     <w:p>
       <w:pPr>
         <w:numPr>
           <w:ilvl w:val="0"/>
-          <w:numId w:val="2"/>
+          <w:numId w:val="8"/>
         </w:numPr>
         <w:spacing w:after="0" w:line="240" w:lineRule="auto"/>
-        <w:ind w:left="1080" w:hanging="360"/>
-        <w:rPr>
-          <w:rFonts w:ascii="Times New Roman" w:eastAsia="Times New Roman" w:hAnsi="Times New Roman" w:cs="Times New Roman"/>
-          <w:b/>
-        </w:rPr>
-      </w:pPr>
-      <w:r>
-        <w:rPr>
-          <w:rFonts w:ascii="Times New Roman" w:eastAsia="Times New Roman" w:hAnsi="Times New Roman" w:cs="Times New Roman"/>
-        </w:rPr>
-        <w:t>Source and secure events</w:t>
-      </w:r>
-      <w:r>
-        <w:rPr>
-          <w:rFonts w:ascii="Times New Roman" w:eastAsia="Times New Roman" w:hAnsi="Times New Roman" w:cs="Times New Roman"/>
-        </w:rPr>
-        <w:t xml:space="preserve"> and process</w:t>
-      </w:r>
-      <w:r>
-        <w:rPr>
-          <w:rFonts w:ascii="Times New Roman" w:eastAsia="Times New Roman" w:hAnsi="Times New Roman" w:cs="Times New Roman"/>
-          <w:b/>
+        <w:ind w:left="1211" w:hanging="360"/>
+        <w:rPr>
+          <w:rFonts w:ascii="Times New Roman" w:eastAsia="Times New Roman" w:hAnsi="Times New Roman" w:cs="Times New Roman"/>
+          <w:b/>
+        </w:rPr>
+      </w:pPr>
+      <w:r>
+        <w:rPr>
+          <w:rFonts w:ascii="Times New Roman" w:eastAsia="Times New Roman" w:hAnsi="Times New Roman" w:cs="Times New Roman"/>
+        </w:rPr>
+        <w:t xml:space="preserve">Leading activities for </w:t>
+      </w:r>
+      <w:r>
+        <w:rPr>
+          <w:rFonts w:ascii="Times New Roman" w:eastAsia="Times New Roman" w:hAnsi="Times New Roman" w:cs="Times New Roman"/>
+        </w:rPr>
+        <w:t xml:space="preserve">children </w:t>
+      </w:r>
+      <w:r>
+        <w:rPr>
+          <w:rFonts w:ascii="Times New Roman" w:eastAsia="Times New Roman" w:hAnsi="Times New Roman" w:cs="Times New Roman"/>
+        </w:rPr>
+        <w:t>between</w:t>
+      </w:r>
+      <w:r>
+        <w:rPr>
+          <w:rFonts w:ascii="Times New Roman" w:eastAsia="Times New Roman" w:hAnsi="Times New Roman" w:cs="Times New Roman"/>
         </w:rPr>
         <w:t xml:space="preserve"> </w:t>
       </w:r>
@@ -1470,78 +1499,75 @@
         <w:rPr>
           <w:rFonts w:ascii="Times New Roman" w:eastAsia="Times New Roman" w:hAnsi="Times New Roman" w:cs="Times New Roman"/>
         </w:rPr>
-        <w:t>group accommodation reservations of 10 or more bedrooms</w:t>
-      </w:r>
-    </w:p>
-    <w:p>
-      <w:pPr>
-        <w:numPr>
-          <w:ilvl w:val="0"/>
-          <w:numId w:val="2"/>
-        </w:numPr>
-        <w:spacing w:after="0" w:line="240" w:lineRule="auto"/>
-        <w:ind w:left="1080" w:hanging="360"/>
-        <w:rPr>
-          <w:rFonts w:ascii="Times New Roman" w:eastAsia="Times New Roman" w:hAnsi="Times New Roman" w:cs="Times New Roman"/>
-          <w:b/>
-        </w:rPr>
-      </w:pPr>
-      <w:r>
-        <w:rPr>
-          <w:rFonts w:ascii="Times New Roman" w:eastAsia="Times New Roman" w:hAnsi="Times New Roman" w:cs="Times New Roman"/>
-        </w:rPr>
-        <w:t>Negotiate and proofread contract terms and conditions</w:t>
-      </w:r>
-    </w:p>
-    <w:p>
-      <w:pPr>
-        <w:numPr>
-          <w:ilvl w:val="0"/>
-          <w:numId w:val="2"/>
-        </w:numPr>
-        <w:spacing w:after="0" w:line="240" w:lineRule="auto"/>
-        <w:ind w:left="1080" w:hanging="360"/>
-        <w:rPr>
-          <w:rFonts w:ascii="Times New Roman" w:eastAsia="Times New Roman" w:hAnsi="Times New Roman" w:cs="Times New Roman"/>
-          <w:b/>
-        </w:rPr>
-      </w:pPr>
-      <w:r>
-        <w:rPr>
-          <w:rFonts w:ascii="Times New Roman" w:eastAsia="Times New Roman" w:hAnsi="Times New Roman" w:cs="Times New Roman"/>
-        </w:rPr>
-        <w:t xml:space="preserve">Convert general enquiries into actual bookings </w:t>
-      </w:r>
-      <w:proofErr w:type="spellStart"/>
-      <w:r>
-        <w:rPr>
-          <w:rFonts w:ascii="Times New Roman" w:eastAsia="Times New Roman" w:hAnsi="Times New Roman" w:cs="Times New Roman"/>
-        </w:rPr>
-        <w:t>utilising</w:t>
-      </w:r>
-      <w:proofErr w:type="spellEnd"/>
-      <w:r>
-        <w:rPr>
-          <w:rFonts w:ascii="Times New Roman" w:eastAsia="Times New Roman" w:hAnsi="Times New Roman" w:cs="Times New Roman"/>
-        </w:rPr>
-        <w:t xml:space="preserve"> all the tools and technology available</w:t>
-      </w:r>
-    </w:p>
-    <w:p>
-      <w:pPr>
-        <w:spacing w:after="0" w:line="240" w:lineRule="auto"/>
-        <w:rPr>
-          <w:rFonts w:ascii="Times New Roman" w:eastAsia="Times New Roman" w:hAnsi="Times New Roman" w:cs="Times New Roman"/>
-          <w:b/>
-        </w:rPr>
-      </w:pPr>
-    </w:p>
-    <w:p>
-      <w:pPr>
-        <w:spacing w:after="0" w:line="240" w:lineRule="auto"/>
-        <w:rPr>
-          <w:rFonts w:ascii="Times New Roman" w:eastAsia="Times New Roman" w:hAnsi="Times New Roman" w:cs="Times New Roman"/>
-          <w:b/>
+        <w:t>the ages of 10 and 14</w:t>
+      </w:r>
+    </w:p>
+    <w:p>
+      <w:pPr>
+        <w:spacing w:after="0" w:line="240" w:lineRule="auto"/>
+        <w:rPr>
+          <w:rFonts w:ascii="Times New Roman" w:eastAsia="Times New Roman" w:hAnsi="Times New Roman" w:cs="Times New Roman"/>
+          <w:b/>
+          <w:sz w:val="24"/>
+        </w:rPr>
+      </w:pPr>
+    </w:p>
+    <w:p>
+      <w:pPr>
+        <w:spacing w:after="0" w:line="240" w:lineRule="auto"/>
+        <w:rPr>
+          <w:rFonts w:ascii="Times New Roman" w:eastAsia="Times New Roman" w:hAnsi="Times New Roman" w:cs="Times New Roman"/>
+          <w:b/>
+          <w:sz w:val="24"/>
+        </w:rPr>
+      </w:pPr>
+    </w:p>
+    <w:p>
+      <w:pPr>
+        <w:spacing w:after="0" w:line="240" w:lineRule="auto"/>
+        <w:rPr>
+          <w:rFonts w:ascii="Times New Roman" w:eastAsia="Times New Roman" w:hAnsi="Times New Roman" w:cs="Times New Roman"/>
+          <w:b/>
+          <w:sz w:val="24"/>
+        </w:rPr>
+      </w:pPr>
+    </w:p>
+    <w:p>
+      <w:pPr>
+        <w:pBdr>
+          <w:bottom w:val="single" w:sz="4" w:space="1" w:color="auto"/>
+        </w:pBdr>
+        <w:spacing w:after="0" w:line="240" w:lineRule="auto"/>
+        <w:rPr>
+          <w:rFonts w:ascii="Times New Roman" w:eastAsia="Times New Roman" w:hAnsi="Times New Roman" w:cs="Times New Roman"/>
+          <w:b/>
+          <w:sz w:val="32"/>
+          <w:szCs w:val="32"/>
+        </w:rPr>
+      </w:pPr>
+      <w:r>
+        <w:rPr>
+          <w:rFonts w:ascii="Times New Roman" w:eastAsia="Times New Roman" w:hAnsi="Times New Roman" w:cs="Times New Roman"/>
+          <w:b/>
+          <w:sz w:val="32"/>
+          <w:szCs w:val="32"/>
+        </w:rPr>
+        <w:t>Education</w:t>
+      </w:r>
+    </w:p>
+    <w:p>
+      <w:pPr>
+        <w:spacing w:after="0" w:line="240" w:lineRule="auto"/>
+        <w:ind w:left="360"/>
+        <w:rPr>
+          <w:rFonts w:ascii="Times New Roman" w:eastAsia="Times New Roman" w:hAnsi="Times New Roman" w:cs="Times New Roman"/>
+        </w:rPr>
+      </w:pPr>
+    </w:p>
+    <w:p>
+      <w:pPr>
+        <w:rPr>
+          <w:rFonts w:ascii="Times New Roman" w:eastAsia="Times New Roman" w:hAnsi="Times New Roman" w:cs="Times New Roman"/>
         </w:rPr>
         <w:sectPr>
           <w:type w:val="continuous"/>
@@ -1565,94 +1591,40 @@
           <w:rFonts w:ascii="Times New Roman" w:eastAsia="Times New Roman" w:hAnsi="Times New Roman" w:cs="Times New Roman"/>
           <w:b/>
         </w:rPr>
-        <w:t xml:space="preserve">Client Services </w:t>
-      </w:r>
-      <w:r>
-        <w:rPr>
-          <w:rFonts w:ascii="Times New Roman" w:eastAsia="Times New Roman" w:hAnsi="Times New Roman" w:cs="Times New Roman"/>
-          <w:b/>
-        </w:rPr>
-        <w:t>Coordinator</w:t>
-      </w:r>
-      <w:r>
-        <w:rPr>
-          <w:rFonts w:ascii="Times New Roman" w:eastAsia="Times New Roman" w:hAnsi="Times New Roman" w:cs="Times New Roman"/>
-          <w:b/>
+        <w:t>2</w:t>
+      </w:r>
+      <w:r>
+        <w:rPr>
+          <w:rFonts w:ascii="Times New Roman" w:eastAsia="Times New Roman" w:hAnsi="Times New Roman" w:cs="Times New Roman"/>
+          <w:b/>
+        </w:rPr>
+        <w:t>:</w:t>
+      </w:r>
+      <w:r>
+        <w:rPr>
+          <w:rFonts w:ascii="Times New Roman" w:eastAsia="Times New Roman" w:hAnsi="Times New Roman" w:cs="Times New Roman"/>
+          <w:b/>
+        </w:rPr>
+        <w:t>1</w:t>
+      </w:r>
+      <w:r>
+        <w:rPr>
+          <w:rFonts w:ascii="Times New Roman" w:eastAsia="Times New Roman" w:hAnsi="Times New Roman" w:cs="Times New Roman"/>
         </w:rPr>
         <w:t xml:space="preserve"> </w:t>
       </w:r>
-    </w:p>
-    <w:p>
-      <w:pPr>
-        <w:spacing w:after="0" w:line="240" w:lineRule="auto"/>
-        <w:rPr>
-          <w:rFonts w:ascii="Times New Roman" w:eastAsia="Times New Roman" w:hAnsi="Times New Roman" w:cs="Times New Roman"/>
-        </w:rPr>
-      </w:pPr>
-      <w:r>
-        <w:rPr>
-          <w:rFonts w:ascii="Times New Roman" w:eastAsia="Times New Roman" w:hAnsi="Times New Roman" w:cs="Times New Roman"/>
-        </w:rPr>
-        <w:t xml:space="preserve"> </w:t>
-      </w:r>
-      <w:r>
-        <w:rPr>
-          <w:rFonts w:ascii="Times New Roman" w:eastAsia="Times New Roman" w:hAnsi="Times New Roman" w:cs="Times New Roman"/>
-        </w:rPr>
-        <w:t>Marketing</w:t>
-      </w:r>
-      <w:r>
-        <w:rPr>
-          <w:rFonts w:ascii="Times New Roman" w:eastAsia="Times New Roman" w:hAnsi="Times New Roman" w:cs="Times New Roman"/>
-        </w:rPr>
-        <w:t xml:space="preserve"> Manchester  </w:t>
+      <w:r>
+        <w:rPr>
+          <w:rFonts w:ascii="Times New Roman" w:eastAsia="Times New Roman" w:hAnsi="Times New Roman" w:cs="Times New Roman"/>
+          <w:b/>
+        </w:rPr>
+        <w:t>BA (Hons) Tourism Management</w:t>
       </w:r>
     </w:p>
     <w:p>
       <w:pPr>
         <w:spacing w:after="0" w:line="240" w:lineRule="auto"/>
         <w:ind w:left="1440"/>
-        <w:rPr>
-          <w:rFonts w:ascii="Times New Roman" w:eastAsia="Times New Roman" w:hAnsi="Times New Roman" w:cs="Times New Roman"/>
-        </w:rPr>
-      </w:pPr>
-      <w:r>
-        <w:rPr>
-          <w:rFonts w:ascii="Times New Roman" w:eastAsia="Times New Roman" w:hAnsi="Times New Roman" w:cs="Times New Roman"/>
-        </w:rPr>
-        <w:t>Manchester</w:t>
-      </w:r>
-    </w:p>
-    <w:p>
-      <w:pPr>
-        <w:spacing w:after="0" w:line="240" w:lineRule="auto"/>
-        <w:ind w:left="1440"/>
-        <w:rPr>
-          <w:rFonts w:ascii="Times New Roman" w:eastAsia="Times New Roman" w:hAnsi="Times New Roman" w:cs="Times New Roman"/>
-        </w:rPr>
-      </w:pPr>
-      <w:r>
-        <w:rPr>
-          <w:rFonts w:ascii="Times New Roman" w:eastAsia="Times New Roman" w:hAnsi="Times New Roman" w:cs="Times New Roman"/>
-        </w:rPr>
-        <w:t>Apr</w:t>
-      </w:r>
-      <w:r>
-        <w:rPr>
-          <w:rFonts w:ascii="Times New Roman" w:eastAsia="Times New Roman" w:hAnsi="Times New Roman" w:cs="Times New Roman"/>
-        </w:rPr>
-        <w:t>il</w:t>
-      </w:r>
-      <w:r>
-        <w:rPr>
-          <w:rFonts w:ascii="Times New Roman" w:eastAsia="Times New Roman" w:hAnsi="Times New Roman" w:cs="Times New Roman"/>
-        </w:rPr>
-        <w:t xml:space="preserve"> 2015 – September 2018</w:t>
-      </w:r>
-    </w:p>
-    <w:p>
-      <w:pPr>
-        <w:spacing w:after="0" w:line="240" w:lineRule="auto"/>
         <w:rPr>
           <w:rFonts w:ascii="Times New Roman" w:eastAsia="Times New Roman" w:hAnsi="Times New Roman" w:cs="Times New Roman"/>
         </w:rPr>
@@ -1664,272 +1636,40 @@
           <w:docGrid w:linePitch="360"/>
         </w:sectPr>
       </w:pPr>
-    </w:p>
-    <w:p>
-      <w:pPr>
-        <w:numPr>
-          <w:ilvl w:val="0"/>
-          <w:numId w:val="2"/>
-        </w:numPr>
-        <w:spacing w:after="0" w:line="240" w:lineRule="auto"/>
-        <w:ind w:left="1080" w:hanging="360"/>
-        <w:rPr>
-          <w:rFonts w:ascii="Times New Roman" w:eastAsia="Times New Roman" w:hAnsi="Times New Roman" w:cs="Times New Roman"/>
-        </w:rPr>
-      </w:pPr>
-      <w:r>
-        <w:rPr>
-          <w:rFonts w:ascii="Times New Roman" w:eastAsia="Times New Roman" w:hAnsi="Times New Roman" w:cs="Times New Roman"/>
-        </w:rPr>
-        <w:t xml:space="preserve">Providing as required </w:t>
-      </w:r>
-      <w:proofErr w:type="spellStart"/>
-      <w:r>
-        <w:rPr>
-          <w:rFonts w:ascii="Times New Roman" w:eastAsia="Times New Roman" w:hAnsi="Times New Roman" w:cs="Times New Roman"/>
-        </w:rPr>
-        <w:t>a venue</w:t>
-      </w:r>
-      <w:proofErr w:type="spellEnd"/>
-      <w:r>
-        <w:rPr>
-          <w:rFonts w:ascii="Times New Roman" w:eastAsia="Times New Roman" w:hAnsi="Times New Roman" w:cs="Times New Roman"/>
-        </w:rPr>
-        <w:t xml:space="preserve"> location service, accommodation booking service, support with bid development and marketing </w:t>
-      </w:r>
-    </w:p>
-    <w:p>
-      <w:pPr>
-        <w:numPr>
-          <w:ilvl w:val="0"/>
-          <w:numId w:val="2"/>
-        </w:numPr>
-        <w:spacing w:after="0" w:line="240" w:lineRule="auto"/>
-        <w:ind w:left="1080" w:hanging="360"/>
-        <w:rPr>
-          <w:rFonts w:ascii="Times New Roman" w:eastAsia="Times New Roman" w:hAnsi="Times New Roman" w:cs="Times New Roman"/>
-        </w:rPr>
-      </w:pPr>
-      <w:r>
-        <w:rPr>
-          <w:rFonts w:ascii="Times New Roman" w:hAnsi="Times New Roman" w:cs="Times New Roman"/>
-          <w:shd w:val="clear" w:color="auto" w:fill="FFFFFF"/>
-        </w:rPr>
-        <w:t>Contributing to social media platforms to promote Manchester as a leading destination</w:t>
-      </w:r>
-    </w:p>
-    <w:p>
-      <w:pPr>
-        <w:numPr>
-          <w:ilvl w:val="0"/>
-          <w:numId w:val="2"/>
-        </w:numPr>
-        <w:spacing w:after="0" w:line="240" w:lineRule="auto"/>
-        <w:ind w:left="1080" w:hanging="360"/>
-        <w:rPr>
-          <w:rFonts w:ascii="Times New Roman" w:eastAsia="Times New Roman" w:hAnsi="Times New Roman" w:cs="Times New Roman"/>
-        </w:rPr>
-      </w:pPr>
-      <w:r>
-        <w:rPr>
-          <w:rFonts w:ascii="Times New Roman" w:eastAsia="Times New Roman" w:hAnsi="Times New Roman" w:cs="Times New Roman"/>
-        </w:rPr>
-        <w:t>Negotiating rates, allocations and contracts with hotels</w:t>
-      </w:r>
-      <w:r>
-        <w:rPr>
-          <w:rFonts w:ascii="Times New Roman" w:eastAsia="Times New Roman" w:hAnsi="Times New Roman" w:cs="Times New Roman"/>
-        </w:rPr>
-        <w:t xml:space="preserve"> and building rapport with them</w:t>
-      </w:r>
-    </w:p>
-    <w:p>
-      <w:pPr>
-        <w:numPr>
-          <w:ilvl w:val="0"/>
-          <w:numId w:val="2"/>
-        </w:numPr>
-        <w:spacing w:after="0" w:line="240" w:lineRule="auto"/>
-        <w:ind w:left="1080" w:hanging="360"/>
-        <w:rPr>
-          <w:rFonts w:ascii="Times New Roman" w:eastAsia="Times New Roman" w:hAnsi="Times New Roman" w:cs="Times New Roman"/>
-        </w:rPr>
-      </w:pPr>
-      <w:r>
-        <w:rPr>
-          <w:rFonts w:ascii="Times New Roman" w:eastAsia="Times New Roman" w:hAnsi="Times New Roman" w:cs="Times New Roman"/>
-        </w:rPr>
-        <w:t xml:space="preserve">Creating booking websites with the help of a basic CMS system called </w:t>
-      </w:r>
-      <w:proofErr w:type="spellStart"/>
-      <w:r>
-        <w:rPr>
-          <w:rFonts w:ascii="Times New Roman" w:eastAsia="Times New Roman" w:hAnsi="Times New Roman" w:cs="Times New Roman"/>
-        </w:rPr>
-        <w:t>Groupmax</w:t>
-      </w:r>
-      <w:proofErr w:type="spellEnd"/>
-      <w:r>
-        <w:rPr>
-          <w:rFonts w:ascii="Times New Roman" w:eastAsia="Times New Roman" w:hAnsi="Times New Roman" w:cs="Times New Roman"/>
-        </w:rPr>
-        <w:t xml:space="preserve"> where the negotiated rooms would be populated for delegates to book</w:t>
-      </w:r>
-    </w:p>
-    <w:p>
-      <w:pPr>
-        <w:numPr>
-          <w:ilvl w:val="0"/>
-          <w:numId w:val="2"/>
-        </w:numPr>
-        <w:spacing w:after="0" w:line="240" w:lineRule="auto"/>
-        <w:ind w:left="1080" w:hanging="360"/>
-        <w:rPr>
-          <w:rFonts w:ascii="Times New Roman" w:eastAsia="Times New Roman" w:hAnsi="Times New Roman" w:cs="Times New Roman"/>
-        </w:rPr>
-      </w:pPr>
-      <w:r>
-        <w:rPr>
-          <w:rFonts w:ascii="Times New Roman" w:hAnsi="Times New Roman" w:cs="Times New Roman"/>
-          <w:shd w:val="clear" w:color="auto" w:fill="FFFFFF"/>
-        </w:rPr>
-        <w:t xml:space="preserve">Undertaking a range of other administrative work including raising invoices, dealing with post, maintaining and managing systems such as CRM, </w:t>
-      </w:r>
-      <w:proofErr w:type="spellStart"/>
-      <w:r>
-        <w:rPr>
-          <w:rFonts w:ascii="Times New Roman" w:hAnsi="Times New Roman" w:cs="Times New Roman"/>
-          <w:shd w:val="clear" w:color="auto" w:fill="FFFFFF"/>
-        </w:rPr>
-        <w:t>Groupmax</w:t>
-      </w:r>
-      <w:proofErr w:type="spellEnd"/>
-      <w:r>
-        <w:rPr>
-          <w:rFonts w:ascii="Times New Roman" w:hAnsi="Times New Roman" w:cs="Times New Roman"/>
-          <w:shd w:val="clear" w:color="auto" w:fill="FFFFFF"/>
-        </w:rPr>
-        <w:t>, Gratis (Venue Directory) and various spreadsheets, delivering maps to venues, producing reports for management, reading diary presentations</w:t>
-      </w:r>
-      <w:r>
-        <w:rPr>
-          <w:rFonts w:ascii="Times New Roman" w:hAnsi="Times New Roman" w:cs="Times New Roman"/>
-          <w:shd w:val="clear" w:color="auto" w:fill="FFFFFF"/>
-        </w:rPr>
-        <w:t>, training new starters</w:t>
-      </w:r>
-      <w:r>
-        <w:rPr>
-          <w:rFonts w:ascii="Times New Roman" w:hAnsi="Times New Roman" w:cs="Times New Roman"/>
-          <w:shd w:val="clear" w:color="auto" w:fill="FFFFFF"/>
-        </w:rPr>
-        <w:t xml:space="preserve"> etc.</w:t>
-      </w:r>
-    </w:p>
-    <w:p>
-      <w:pPr>
-        <w:spacing w:after="0" w:line="240" w:lineRule="auto"/>
-        <w:ind w:left="1080"/>
-        <w:rPr>
-          <w:rFonts w:ascii="Times New Roman" w:eastAsia="Times New Roman" w:hAnsi="Times New Roman" w:cs="Times New Roman"/>
-          <w:b/>
-        </w:rPr>
-      </w:pPr>
-    </w:p>
-    <w:p>
-      <w:pPr>
-        <w:spacing w:after="0" w:line="240" w:lineRule="auto"/>
-        <w:rPr>
-          <w:rFonts w:ascii="Times New Roman" w:eastAsia="Times New Roman" w:hAnsi="Times New Roman" w:cs="Times New Roman"/>
-          <w:b/>
-        </w:rPr>
-        <w:sectPr>
-          <w:type w:val="continuous"/>
-          <w:pgSz w:w="12240" w:h="15840"/>
-          <w:pgMar w:top="1021" w:right="1021" w:bottom="1021" w:left="1021" w:header="720" w:footer="720" w:gutter="0"/>
-          <w:cols w:space="720"/>
-          <w:docGrid w:linePitch="360"/>
-        </w:sectPr>
-      </w:pPr>
-    </w:p>
-    <w:p>
-      <w:pPr>
-        <w:spacing w:after="0" w:line="240" w:lineRule="auto"/>
-        <w:rPr>
-          <w:rFonts w:ascii="Times New Roman" w:eastAsia="Times New Roman" w:hAnsi="Times New Roman" w:cs="Times New Roman"/>
-          <w:b/>
-        </w:rPr>
-      </w:pPr>
-      <w:r>
-        <w:rPr>
-          <w:rFonts w:ascii="Times New Roman" w:eastAsia="Times New Roman" w:hAnsi="Times New Roman" w:cs="Times New Roman"/>
-          <w:b/>
-        </w:rPr>
-        <w:t>General Services</w:t>
-      </w:r>
-      <w:r>
-        <w:rPr>
-          <w:rFonts w:ascii="Times New Roman" w:eastAsia="Times New Roman" w:hAnsi="Times New Roman" w:cs="Times New Roman"/>
-          <w:b/>
-        </w:rPr>
-        <w:t xml:space="preserve"> </w:t>
-      </w:r>
-    </w:p>
-    <w:p>
-      <w:pPr>
-        <w:spacing w:after="0" w:line="240" w:lineRule="auto"/>
-        <w:rPr>
-          <w:rFonts w:ascii="Times New Roman" w:eastAsia="Times New Roman" w:hAnsi="Times New Roman" w:cs="Times New Roman"/>
-        </w:rPr>
-      </w:pPr>
-      <w:r>
-        <w:rPr>
-          <w:rFonts w:ascii="Times New Roman" w:eastAsia="Times New Roman" w:hAnsi="Times New Roman" w:cs="Times New Roman"/>
-        </w:rPr>
-        <w:t xml:space="preserve">Castlefield Hotel </w:t>
-      </w:r>
-    </w:p>
-    <w:p>
-      <w:pPr>
-        <w:spacing w:after="0" w:line="240" w:lineRule="auto"/>
-        <w:ind w:left="1440"/>
-        <w:rPr>
-          <w:rFonts w:ascii="Times New Roman" w:eastAsia="Times New Roman" w:hAnsi="Times New Roman" w:cs="Times New Roman"/>
-        </w:rPr>
-      </w:pPr>
-      <w:r>
-        <w:rPr>
-          <w:rFonts w:ascii="Times New Roman" w:eastAsia="Times New Roman" w:hAnsi="Times New Roman" w:cs="Times New Roman"/>
-        </w:rPr>
-        <w:t>Manchester</w:t>
-      </w:r>
-    </w:p>
-    <w:p>
-      <w:pPr>
-        <w:spacing w:after="0" w:line="240" w:lineRule="auto"/>
-        <w:ind w:left="1440"/>
-        <w:rPr>
-          <w:rFonts w:ascii="Times New Roman" w:eastAsia="Times New Roman" w:hAnsi="Times New Roman" w:cs="Times New Roman"/>
-        </w:rPr>
-      </w:pPr>
-      <w:r>
-        <w:rPr>
-          <w:rFonts w:ascii="Times New Roman" w:eastAsia="Times New Roman" w:hAnsi="Times New Roman" w:cs="Times New Roman"/>
-        </w:rPr>
-        <w:t xml:space="preserve">December 2014 – April 2015  </w:t>
-      </w:r>
-    </w:p>
-    <w:p>
-      <w:pPr>
-        <w:numPr>
-          <w:ilvl w:val="0"/>
-          <w:numId w:val="2"/>
-        </w:numPr>
-        <w:spacing w:after="0" w:line="240" w:lineRule="auto"/>
-        <w:ind w:left="1080" w:hanging="360"/>
-        <w:rPr>
-          <w:rFonts w:ascii="Times New Roman" w:hAnsi="Times New Roman" w:cs="Times New Roman"/>
-          <w:shd w:val="clear" w:color="auto" w:fill="FFFFFF"/>
+      <w:r>
+        <w:rPr>
+          <w:rFonts w:ascii="Times New Roman" w:eastAsia="Times New Roman" w:hAnsi="Times New Roman" w:cs="Times New Roman"/>
+        </w:rPr>
+        <w:t>October 2010- June 2013</w:t>
+      </w:r>
+    </w:p>
+    <w:p>
+      <w:pPr>
+        <w:spacing w:after="0" w:line="240" w:lineRule="auto"/>
+        <w:rPr>
+          <w:rFonts w:ascii="Times New Roman" w:eastAsia="Times New Roman" w:hAnsi="Times New Roman" w:cs="Times New Roman"/>
+        </w:rPr>
+      </w:pPr>
+      <w:r>
+        <w:rPr>
+          <w:rFonts w:ascii="Times New Roman" w:eastAsia="Times New Roman" w:hAnsi="Times New Roman" w:cs="Times New Roman"/>
+        </w:rPr>
+        <w:t>University of Birmingham</w:t>
+      </w:r>
+    </w:p>
+    <w:p>
+      <w:pPr>
+        <w:spacing w:after="0" w:line="240" w:lineRule="auto"/>
+        <w:rPr>
+          <w:rFonts w:ascii="Times New Roman" w:eastAsia="Times New Roman" w:hAnsi="Times New Roman" w:cs="Times New Roman"/>
+        </w:rPr>
+      </w:pPr>
+    </w:p>
+    <w:p>
+      <w:pPr>
+        <w:spacing w:after="0" w:line="240" w:lineRule="auto"/>
+        <w:rPr>
+          <w:rFonts w:ascii="Times New Roman" w:eastAsia="Times New Roman" w:hAnsi="Times New Roman" w:cs="Times New Roman"/>
         </w:rPr>
         <w:sectPr>
           <w:type w:val="continuous"/>
@@ -1942,113 +1682,27 @@
     </w:p>
     <w:p>
       <w:pPr>
-        <w:numPr>
-          <w:ilvl w:val="0"/>
-          <w:numId w:val="2"/>
-        </w:numPr>
-        <w:spacing w:after="0" w:line="240" w:lineRule="auto"/>
-        <w:ind w:left="1080" w:hanging="360"/>
-        <w:rPr>
-          <w:rFonts w:ascii="Times New Roman" w:eastAsia="Times New Roman" w:hAnsi="Times New Roman" w:cs="Times New Roman"/>
-        </w:rPr>
-      </w:pPr>
-      <w:r>
-        <w:rPr>
-          <w:rFonts w:ascii="Times New Roman" w:hAnsi="Times New Roman" w:cs="Times New Roman"/>
-          <w:shd w:val="clear" w:color="auto" w:fill="FFFFFF"/>
-        </w:rPr>
-        <w:t>Worked front of the house in the restaurant, bar &amp; reception as needed</w:t>
-      </w:r>
-    </w:p>
-    <w:p>
-      <w:pPr>
-        <w:spacing w:after="0" w:line="240" w:lineRule="auto"/>
-        <w:rPr>
-          <w:rFonts w:ascii="Times New Roman" w:eastAsia="Times New Roman" w:hAnsi="Times New Roman" w:cs="Times New Roman"/>
-        </w:rPr>
-        <w:sectPr>
-          <w:type w:val="continuous"/>
-          <w:pgSz w:w="12240" w:h="15840"/>
-          <w:pgMar w:top="1021" w:right="1021" w:bottom="1021" w:left="1021" w:header="720" w:footer="720" w:gutter="0"/>
-          <w:cols w:space="720"/>
-          <w:docGrid w:linePitch="360"/>
-        </w:sectPr>
-      </w:pPr>
-    </w:p>
-    <w:p>
-      <w:pPr>
-        <w:spacing w:after="0" w:line="240" w:lineRule="auto"/>
-        <w:rPr>
-          <w:rFonts w:ascii="Times New Roman" w:eastAsia="Times New Roman" w:hAnsi="Times New Roman" w:cs="Times New Roman"/>
-        </w:rPr>
-      </w:pPr>
-    </w:p>
-    <w:p>
-      <w:pPr>
-        <w:spacing w:after="0" w:line="240" w:lineRule="auto"/>
-        <w:rPr>
-          <w:rFonts w:ascii="Times New Roman" w:eastAsia="Times New Roman" w:hAnsi="Times New Roman" w:cs="Times New Roman"/>
-          <w:b/>
-        </w:rPr>
-      </w:pPr>
-    </w:p>
-    <w:p>
-      <w:pPr>
-        <w:spacing w:after="0" w:line="240" w:lineRule="auto"/>
-        <w:rPr>
-          <w:rFonts w:ascii="Times New Roman" w:eastAsia="Times New Roman" w:hAnsi="Times New Roman" w:cs="Times New Roman"/>
-          <w:i/>
-        </w:rPr>
-      </w:pPr>
-      <w:r>
-        <w:rPr>
-          <w:rFonts w:ascii="Times New Roman" w:eastAsia="Times New Roman" w:hAnsi="Times New Roman" w:cs="Times New Roman"/>
-          <w:b/>
-        </w:rPr>
-        <w:t>Customer Service</w:t>
-      </w:r>
-      <w:r>
-        <w:rPr>
-          <w:rFonts w:ascii="Times New Roman" w:eastAsia="Times New Roman" w:hAnsi="Times New Roman" w:cs="Times New Roman"/>
-        </w:rPr>
-        <w:t xml:space="preserve"> (temporary Christmas </w:t>
-      </w:r>
-      <w:r>
-        <w:rPr>
-          <w:rFonts w:ascii="Times New Roman" w:eastAsia="Times New Roman" w:hAnsi="Times New Roman" w:cs="Times New Roman"/>
-        </w:rPr>
-        <w:t xml:space="preserve">position)  </w:t>
-      </w:r>
-      <w:r>
-        <w:rPr>
-          <w:rFonts w:ascii="Times New Roman" w:eastAsia="Times New Roman" w:hAnsi="Times New Roman" w:cs="Times New Roman"/>
-        </w:rPr>
-        <w:t>JD Williams</w:t>
-      </w:r>
-      <w:r>
-        <w:rPr>
-          <w:rFonts w:ascii="Times New Roman" w:eastAsia="Times New Roman" w:hAnsi="Times New Roman" w:cs="Times New Roman"/>
-          <w:b/>
-        </w:rPr>
-        <w:t xml:space="preserve"> </w:t>
-      </w:r>
-    </w:p>
-    <w:p>
-      <w:pPr>
-        <w:spacing w:after="0" w:line="240" w:lineRule="auto"/>
-        <w:rPr>
-          <w:rFonts w:ascii="Times New Roman" w:eastAsia="Times New Roman" w:hAnsi="Times New Roman" w:cs="Times New Roman"/>
-          <w:i/>
-        </w:rPr>
-      </w:pPr>
-    </w:p>
-    <w:p>
-      <w:pPr>
-        <w:spacing w:after="0" w:line="240" w:lineRule="auto"/>
-        <w:rPr>
-          <w:rFonts w:ascii="Times New Roman" w:eastAsia="Times New Roman" w:hAnsi="Times New Roman" w:cs="Times New Roman"/>
-        </w:rPr>
-      </w:pPr>
+        <w:spacing w:after="0" w:line="240" w:lineRule="auto"/>
+        <w:rPr>
+          <w:rFonts w:ascii="Times New Roman" w:eastAsia="Times New Roman" w:hAnsi="Times New Roman" w:cs="Times New Roman"/>
+        </w:rPr>
+      </w:pPr>
+    </w:p>
+    <w:p>
+      <w:pPr>
+        <w:spacing w:after="0" w:line="240" w:lineRule="auto"/>
+        <w:rPr>
+          <w:rFonts w:ascii="Times New Roman" w:eastAsia="Times New Roman" w:hAnsi="Times New Roman" w:cs="Times New Roman"/>
+          <w:b/>
+        </w:rPr>
+      </w:pPr>
+      <w:r>
+        <w:rPr>
+          <w:rFonts w:ascii="Times New Roman" w:eastAsia="Times New Roman" w:hAnsi="Times New Roman" w:cs="Times New Roman"/>
+          <w:b/>
+        </w:rPr>
+        <w:t>Software Development Apprenticeship</w:t>
+      </w:r>
     </w:p>
     <w:p>
       <w:pPr>
@@ -2058,12 +1712,6 @@
           <w:rFonts w:ascii="Times New Roman" w:eastAsia="Times New Roman" w:hAnsi="Times New Roman" w:cs="Times New Roman"/>
         </w:rPr>
       </w:pPr>
-      <w:r>
-        <w:rPr>
-          <w:rFonts w:ascii="Times New Roman" w:eastAsia="Times New Roman" w:hAnsi="Times New Roman" w:cs="Times New Roman"/>
-        </w:rPr>
-        <w:t>Manchester</w:t>
-      </w:r>
     </w:p>
     <w:p>
       <w:pPr>
@@ -2084,127 +1732,54 @@
         <w:rPr>
           <w:rFonts w:ascii="Times New Roman" w:eastAsia="Times New Roman" w:hAnsi="Times New Roman" w:cs="Times New Roman"/>
         </w:rPr>
-        <w:t xml:space="preserve">October 2014-December 2014  </w:t>
-      </w:r>
-    </w:p>
-    <w:p>
-      <w:pPr>
-        <w:spacing w:after="0" w:line="240" w:lineRule="auto"/>
-        <w:rPr>
-          <w:rFonts w:ascii="Times New Roman" w:eastAsia="Times New Roman" w:hAnsi="Times New Roman" w:cs="Times New Roman"/>
-          <w:b/>
-        </w:rPr>
-        <w:sectPr>
-          <w:type w:val="continuous"/>
-          <w:pgSz w:w="12240" w:h="15840"/>
-          <w:pgMar w:top="1021" w:right="1021" w:bottom="1021" w:left="1021" w:header="720" w:footer="720" w:gutter="0"/>
-          <w:cols w:space="720"/>
-          <w:docGrid w:linePitch="360"/>
-        </w:sectPr>
-      </w:pPr>
-    </w:p>
-    <w:p>
-      <w:pPr>
-        <w:pStyle w:val="ListParagraph"/>
-        <w:spacing w:after="0" w:line="240" w:lineRule="auto"/>
-        <w:ind w:left="0"/>
-        <w:rPr>
-          <w:rFonts w:ascii="Times New Roman" w:eastAsia="Times New Roman" w:hAnsi="Times New Roman" w:cs="Times New Roman"/>
-          <w:b/>
-        </w:rPr>
-      </w:pPr>
-    </w:p>
-    <w:p>
-      <w:pPr>
-        <w:pStyle w:val="ListParagraph"/>
-        <w:spacing w:after="0" w:line="240" w:lineRule="auto"/>
-        <w:ind w:left="0"/>
-        <w:rPr>
-          <w:rFonts w:ascii="Times New Roman" w:eastAsia="Times New Roman" w:hAnsi="Times New Roman" w:cs="Times New Roman"/>
-          <w:b/>
-        </w:rPr>
-      </w:pPr>
-      <w:r>
-        <w:rPr>
-          <w:rFonts w:ascii="Times New Roman" w:eastAsia="Times New Roman" w:hAnsi="Times New Roman" w:cs="Times New Roman"/>
-          <w:b/>
-        </w:rPr>
-        <w:t xml:space="preserve">Visitor Experience Coordinator </w:t>
-      </w:r>
-    </w:p>
-    <w:p>
-      <w:pPr>
-        <w:pStyle w:val="ListParagraph"/>
-        <w:spacing w:after="0" w:line="240" w:lineRule="auto"/>
-        <w:ind w:left="0"/>
-        <w:rPr>
-          <w:rFonts w:ascii="Times New Roman" w:eastAsia="Times New Roman" w:hAnsi="Times New Roman" w:cs="Times New Roman"/>
-          <w:b/>
-        </w:rPr>
-      </w:pPr>
-      <w:r>
-        <w:rPr>
-          <w:rFonts w:ascii="Times New Roman" w:eastAsia="Times New Roman" w:hAnsi="Times New Roman" w:cs="Times New Roman"/>
-        </w:rPr>
-        <w:t>Visit Birmingham</w:t>
-      </w:r>
-    </w:p>
-    <w:p>
-      <w:pPr>
-        <w:pStyle w:val="ListParagraph"/>
-        <w:spacing w:after="0" w:line="240" w:lineRule="auto"/>
-        <w:ind w:left="0"/>
-        <w:rPr>
-          <w:rFonts w:ascii="Times New Roman" w:eastAsia="Times New Roman" w:hAnsi="Times New Roman" w:cs="Times New Roman"/>
-          <w:b/>
-        </w:rPr>
-      </w:pPr>
-    </w:p>
-    <w:p>
-      <w:pPr>
-        <w:pStyle w:val="ListParagraph"/>
-        <w:spacing w:after="0" w:line="240" w:lineRule="auto"/>
-        <w:ind w:left="1440"/>
-        <w:rPr>
-          <w:rFonts w:ascii="Times New Roman" w:eastAsia="Times New Roman" w:hAnsi="Times New Roman" w:cs="Times New Roman"/>
-        </w:rPr>
-      </w:pPr>
-      <w:r>
-        <w:rPr>
-          <w:rFonts w:ascii="Times New Roman" w:eastAsia="Times New Roman" w:hAnsi="Times New Roman" w:cs="Times New Roman"/>
-        </w:rPr>
-        <w:t>Birmingham</w:t>
-      </w:r>
-    </w:p>
-    <w:p>
-      <w:pPr>
-        <w:spacing w:after="0" w:line="240" w:lineRule="auto"/>
-        <w:ind w:left="1440"/>
-        <w:rPr>
-          <w:rFonts w:ascii="Times New Roman" w:eastAsia="Times New Roman" w:hAnsi="Times New Roman" w:cs="Times New Roman"/>
-          <w:b/>
-        </w:rPr>
-      </w:pPr>
-      <w:r>
-        <w:rPr>
-          <w:rFonts w:ascii="Times New Roman" w:eastAsia="Times New Roman" w:hAnsi="Times New Roman" w:cs="Times New Roman"/>
-        </w:rPr>
-        <w:t>June 2013- May 2014</w:t>
-      </w:r>
-      <w:r>
-        <w:rPr>
-          <w:rFonts w:ascii="Times New Roman" w:eastAsia="Times New Roman" w:hAnsi="Times New Roman" w:cs="Times New Roman"/>
-          <w:b/>
+        <w:t>April 2023 –</w:t>
+      </w:r>
+      <w:r>
+        <w:rPr>
+          <w:rFonts w:ascii="Times New Roman" w:eastAsia="Times New Roman" w:hAnsi="Times New Roman" w:cs="Times New Roman"/>
         </w:rPr>
         <w:t xml:space="preserve"> </w:t>
       </w:r>
-    </w:p>
-    <w:p>
-      <w:pPr>
-        <w:spacing w:after="0" w:line="240" w:lineRule="auto"/>
-        <w:rPr>
-          <w:rFonts w:ascii="Times New Roman" w:eastAsia="Times New Roman" w:hAnsi="Times New Roman" w:cs="Times New Roman"/>
-          <w:b/>
+      <w:r>
+        <w:rPr>
+          <w:rFonts w:ascii="Times New Roman" w:eastAsia="Times New Roman" w:hAnsi="Times New Roman" w:cs="Times New Roman"/>
+        </w:rPr>
+        <w:t>Jan 2025</w:t>
+      </w:r>
+    </w:p>
+    <w:p>
+      <w:pPr>
+        <w:spacing w:after="0" w:line="240" w:lineRule="auto"/>
+        <w:rPr>
+          <w:rFonts w:ascii="Times New Roman" w:eastAsia="Times New Roman" w:hAnsi="Times New Roman" w:cs="Times New Roman"/>
+        </w:rPr>
+      </w:pPr>
+      <w:r>
+        <w:rPr>
+          <w:rFonts w:ascii="Times New Roman" w:eastAsia="Times New Roman" w:hAnsi="Times New Roman" w:cs="Times New Roman"/>
+        </w:rPr>
+        <w:t>Makers</w:t>
+      </w:r>
+      <w:r>
+        <w:rPr>
+          <w:rFonts w:ascii="Times New Roman" w:eastAsia="Times New Roman" w:hAnsi="Times New Roman" w:cs="Times New Roman"/>
+        </w:rPr>
+        <w:t xml:space="preserve"> Academy</w:t>
+      </w:r>
+    </w:p>
+    <w:p>
+      <w:pPr>
+        <w:spacing w:after="0" w:line="240" w:lineRule="auto"/>
+        <w:rPr>
+          <w:rFonts w:ascii="Times New Roman" w:eastAsia="Times New Roman" w:hAnsi="Times New Roman" w:cs="Times New Roman"/>
+        </w:rPr>
+      </w:pPr>
+    </w:p>
+    <w:p>
+      <w:pPr>
+        <w:spacing w:after="0" w:line="240" w:lineRule="auto"/>
+        <w:rPr>
+          <w:rFonts w:ascii="Times New Roman" w:eastAsia="Times New Roman" w:hAnsi="Times New Roman" w:cs="Times New Roman"/>
         </w:rPr>
         <w:sectPr>
           <w:type w:val="continuous"/>
@@ -2220,298 +1795,47 @@
         <w:spacing w:after="0" w:line="240" w:lineRule="auto"/>
         <w:rPr>
           <w:rFonts w:ascii="Times New Roman" w:eastAsia="Times New Roman" w:hAnsi="Times New Roman" w:cs="Times New Roman"/>
-          <w:b/>
-        </w:rPr>
-      </w:pPr>
-    </w:p>
-    <w:p>
-      <w:pPr>
-        <w:numPr>
-          <w:ilvl w:val="0"/>
-          <w:numId w:val="6"/>
-        </w:numPr>
-        <w:spacing w:after="0" w:line="240" w:lineRule="auto"/>
-        <w:ind w:left="1211" w:hanging="360"/>
-        <w:rPr>
-          <w:rFonts w:ascii="Times New Roman" w:eastAsia="Times New Roman" w:hAnsi="Times New Roman" w:cs="Times New Roman"/>
-        </w:rPr>
-      </w:pPr>
-      <w:r>
-        <w:rPr>
-          <w:rFonts w:ascii="Times New Roman" w:eastAsia="Times New Roman" w:hAnsi="Times New Roman" w:cs="Times New Roman"/>
-        </w:rPr>
-        <w:t xml:space="preserve">Provided first line support within the city </w:t>
-      </w:r>
-      <w:proofErr w:type="spellStart"/>
-      <w:r>
-        <w:rPr>
-          <w:rFonts w:ascii="Times New Roman" w:eastAsia="Times New Roman" w:hAnsi="Times New Roman" w:cs="Times New Roman"/>
-        </w:rPr>
-        <w:t>centre</w:t>
-      </w:r>
-      <w:proofErr w:type="spellEnd"/>
-      <w:r>
-        <w:rPr>
-          <w:rFonts w:ascii="Times New Roman" w:eastAsia="Times New Roman" w:hAnsi="Times New Roman" w:cs="Times New Roman"/>
-        </w:rPr>
-        <w:t>, airport and head office</w:t>
-      </w:r>
-    </w:p>
-    <w:p>
-      <w:pPr>
-        <w:numPr>
-          <w:ilvl w:val="0"/>
-          <w:numId w:val="6"/>
-        </w:numPr>
-        <w:spacing w:after="0" w:line="240" w:lineRule="auto"/>
-        <w:ind w:left="1211" w:hanging="360"/>
-        <w:rPr>
-          <w:rFonts w:ascii="Times New Roman" w:eastAsia="Times New Roman" w:hAnsi="Times New Roman" w:cs="Times New Roman"/>
-        </w:rPr>
-      </w:pPr>
-      <w:r>
-        <w:rPr>
-          <w:rFonts w:ascii="Times New Roman" w:eastAsia="Times New Roman" w:hAnsi="Times New Roman" w:cs="Times New Roman"/>
-        </w:rPr>
-        <w:t xml:space="preserve">Successfully promoted the city through hosting welcome desks at conferences within the city </w:t>
-      </w:r>
-    </w:p>
-    <w:p>
-      <w:pPr>
-        <w:numPr>
-          <w:ilvl w:val="0"/>
-          <w:numId w:val="6"/>
-        </w:numPr>
-        <w:spacing w:after="0" w:line="240" w:lineRule="auto"/>
-        <w:ind w:left="1211" w:hanging="360"/>
-        <w:rPr>
-          <w:rFonts w:ascii="Times New Roman" w:eastAsia="Times New Roman" w:hAnsi="Times New Roman" w:cs="Times New Roman"/>
-        </w:rPr>
-      </w:pPr>
-      <w:r>
-        <w:rPr>
-          <w:rFonts w:ascii="Times New Roman" w:eastAsia="Times New Roman" w:hAnsi="Times New Roman" w:cs="Times New Roman"/>
-        </w:rPr>
-        <w:t xml:space="preserve">Assisted visitors with information on Birmingham and the region </w:t>
-      </w:r>
-    </w:p>
-    <w:p>
-      <w:pPr>
-        <w:numPr>
-          <w:ilvl w:val="0"/>
-          <w:numId w:val="6"/>
-        </w:numPr>
-        <w:spacing w:after="0" w:line="240" w:lineRule="auto"/>
-        <w:ind w:left="1211" w:hanging="360"/>
-        <w:rPr>
-          <w:rFonts w:ascii="Times New Roman" w:eastAsia="Times New Roman" w:hAnsi="Times New Roman" w:cs="Times New Roman"/>
-        </w:rPr>
-      </w:pPr>
-      <w:proofErr w:type="spellStart"/>
-      <w:r>
-        <w:rPr>
-          <w:rFonts w:ascii="Times New Roman" w:eastAsia="Times New Roman" w:hAnsi="Times New Roman" w:cs="Times New Roman"/>
-        </w:rPr>
-        <w:t>Organised</w:t>
-      </w:r>
-      <w:proofErr w:type="spellEnd"/>
-      <w:r>
-        <w:rPr>
-          <w:rFonts w:ascii="Times New Roman" w:eastAsia="Times New Roman" w:hAnsi="Times New Roman" w:cs="Times New Roman"/>
-        </w:rPr>
-        <w:t xml:space="preserve"> complex itineraries, booked accommodation and travel tickets based on individual requirements</w:t>
-      </w:r>
-    </w:p>
-    <w:p>
-      <w:pPr>
-        <w:numPr>
-          <w:ilvl w:val="0"/>
-          <w:numId w:val="6"/>
-        </w:numPr>
-        <w:spacing w:after="0" w:line="240" w:lineRule="auto"/>
-        <w:ind w:left="1211" w:hanging="360"/>
-        <w:rPr>
-          <w:rFonts w:ascii="Times New Roman" w:eastAsia="Times New Roman" w:hAnsi="Times New Roman" w:cs="Times New Roman"/>
-        </w:rPr>
-      </w:pPr>
-      <w:r>
-        <w:rPr>
-          <w:rFonts w:ascii="Times New Roman" w:eastAsia="Times New Roman" w:hAnsi="Times New Roman" w:cs="Times New Roman"/>
-        </w:rPr>
-        <w:t xml:space="preserve">Worked to targets and led the sales in terms of bookings </w:t>
-      </w:r>
-    </w:p>
-    <w:p>
-      <w:pPr>
-        <w:numPr>
-          <w:ilvl w:val="0"/>
-          <w:numId w:val="6"/>
-        </w:numPr>
-        <w:spacing w:after="0" w:line="240" w:lineRule="auto"/>
-        <w:ind w:left="1211" w:hanging="360"/>
-        <w:rPr>
-          <w:rFonts w:ascii="Times New Roman" w:eastAsia="Times New Roman" w:hAnsi="Times New Roman" w:cs="Times New Roman"/>
-        </w:rPr>
-      </w:pPr>
-      <w:r>
-        <w:rPr>
-          <w:rFonts w:ascii="Times New Roman" w:eastAsia="Times New Roman" w:hAnsi="Times New Roman" w:cs="Times New Roman"/>
-        </w:rPr>
-        <w:t>Worked as part of a successful team and acted as a duty manager as and when required</w:t>
-      </w:r>
-    </w:p>
-    <w:p>
-      <w:pPr>
-        <w:numPr>
-          <w:ilvl w:val="0"/>
-          <w:numId w:val="6"/>
-        </w:numPr>
-        <w:spacing w:after="0" w:line="240" w:lineRule="auto"/>
-        <w:ind w:left="1211" w:hanging="360"/>
-        <w:rPr>
-          <w:rFonts w:ascii="Times New Roman" w:eastAsia="Times New Roman" w:hAnsi="Times New Roman" w:cs="Times New Roman"/>
-        </w:rPr>
-      </w:pPr>
-      <w:r>
-        <w:rPr>
-          <w:rFonts w:ascii="Times New Roman" w:eastAsia="Times New Roman" w:hAnsi="Times New Roman" w:cs="Times New Roman"/>
-        </w:rPr>
-        <w:t>Undertook translation work when required</w:t>
-      </w:r>
-    </w:p>
-    <w:p>
-      <w:pPr>
-        <w:numPr>
-          <w:ilvl w:val="0"/>
-          <w:numId w:val="6"/>
-        </w:numPr>
-        <w:spacing w:after="0" w:line="240" w:lineRule="auto"/>
-        <w:ind w:left="1211" w:hanging="360"/>
-        <w:rPr>
-          <w:rFonts w:ascii="Times New Roman" w:eastAsia="Times New Roman" w:hAnsi="Times New Roman" w:cs="Times New Roman"/>
-        </w:rPr>
-      </w:pPr>
-      <w:r>
-        <w:rPr>
-          <w:rFonts w:ascii="Times New Roman" w:eastAsia="Times New Roman" w:hAnsi="Times New Roman" w:cs="Times New Roman"/>
-        </w:rPr>
-        <w:t>Contributed to the social media platform</w:t>
-      </w:r>
-    </w:p>
-    <w:p>
-      <w:pPr>
-        <w:spacing w:after="0" w:line="240" w:lineRule="auto"/>
-        <w:rPr>
-          <w:rFonts w:ascii="Times New Roman" w:eastAsia="Times New Roman" w:hAnsi="Times New Roman" w:cs="Times New Roman"/>
-        </w:rPr>
-      </w:pPr>
-    </w:p>
-    <w:p>
-      <w:pPr>
-        <w:pBdr>
-          <w:bottom w:val="single" w:sz="4" w:space="1" w:color="auto"/>
-        </w:pBdr>
-        <w:spacing w:after="0" w:line="240" w:lineRule="auto"/>
-        <w:rPr>
-          <w:rFonts w:ascii="Times New Roman" w:eastAsia="Times New Roman" w:hAnsi="Times New Roman" w:cs="Times New Roman"/>
-          <w:b/>
-          <w:sz w:val="32"/>
-          <w:szCs w:val="32"/>
-        </w:rPr>
-      </w:pPr>
-      <w:r>
-        <w:rPr>
-          <w:rFonts w:ascii="Times New Roman" w:eastAsia="Times New Roman" w:hAnsi="Times New Roman" w:cs="Times New Roman"/>
-          <w:b/>
-          <w:sz w:val="32"/>
-          <w:szCs w:val="32"/>
-        </w:rPr>
-        <w:t>Additional Experience (Voluntary)</w:t>
-      </w:r>
-    </w:p>
-    <w:p>
-      <w:pPr>
-        <w:spacing w:after="0" w:line="240" w:lineRule="auto"/>
-        <w:ind w:left="1211"/>
-        <w:rPr>
-          <w:rFonts w:ascii="Times New Roman" w:eastAsia="Times New Roman" w:hAnsi="Times New Roman" w:cs="Times New Roman"/>
-          <w:b/>
-          <w:sz w:val="24"/>
-        </w:rPr>
-      </w:pPr>
-    </w:p>
-    <w:p>
-      <w:pPr>
-        <w:numPr>
-          <w:ilvl w:val="0"/>
-          <w:numId w:val="8"/>
-        </w:numPr>
-        <w:spacing w:after="0" w:line="240" w:lineRule="auto"/>
-        <w:ind w:left="360" w:hanging="360"/>
+        </w:rPr>
+      </w:pPr>
+    </w:p>
+    <w:p>
+      <w:pPr>
+        <w:spacing w:after="0" w:line="240" w:lineRule="auto"/>
+        <w:rPr>
+          <w:rFonts w:ascii="Times New Roman" w:eastAsia="Times New Roman" w:hAnsi="Times New Roman" w:cs="Times New Roman"/>
+        </w:rPr>
+      </w:pPr>
+    </w:p>
+    <w:p>
+      <w:pPr>
+        <w:spacing w:after="0" w:line="240" w:lineRule="auto"/>
+        <w:rPr>
+          <w:rFonts w:ascii="Times New Roman" w:eastAsia="Times New Roman" w:hAnsi="Times New Roman" w:cs="Times New Roman"/>
+        </w:rPr>
+      </w:pPr>
+    </w:p>
+    <w:p>
+      <w:pPr>
+        <w:spacing w:after="0" w:line="240" w:lineRule="auto"/>
+        <w:rPr>
+          <w:rFonts w:ascii="Times New Roman" w:eastAsia="Times New Roman" w:hAnsi="Times New Roman" w:cs="Times New Roman"/>
+        </w:rPr>
+      </w:pPr>
+    </w:p>
+    <w:p>
+      <w:pPr>
+        <w:spacing w:after="0" w:line="240" w:lineRule="auto"/>
+        <w:rPr>
+          <w:rFonts w:ascii="Times New Roman" w:eastAsia="Times New Roman" w:hAnsi="Times New Roman" w:cs="Times New Roman"/>
+        </w:rPr>
+      </w:pPr>
+    </w:p>
+    <w:p>
+      <w:pPr>
+        <w:spacing w:after="0" w:line="240" w:lineRule="auto"/>
         <w:rPr>
           <w:rFonts w:ascii="Times New Roman" w:eastAsia="Times New Roman" w:hAnsi="Times New Roman" w:cs="Times New Roman"/>
           <w:i/>
-        </w:rPr>
-        <w:sectPr>
-          <w:type w:val="continuous"/>
-          <w:pgSz w:w="12240" w:h="15840"/>
-          <w:pgMar w:top="1021" w:right="1021" w:bottom="1021" w:left="1021" w:header="720" w:footer="720" w:gutter="0"/>
-          <w:cols w:space="720"/>
-          <w:docGrid w:linePitch="360"/>
-        </w:sectPr>
-      </w:pPr>
-    </w:p>
-    <w:p>
-      <w:pPr>
-        <w:spacing w:after="0" w:line="240" w:lineRule="auto"/>
-        <w:rPr>
-          <w:rFonts w:ascii="Times New Roman" w:eastAsia="Times New Roman" w:hAnsi="Times New Roman" w:cs="Times New Roman"/>
-          <w:b/>
-        </w:rPr>
-      </w:pPr>
-      <w:r>
-        <w:rPr>
-          <w:rFonts w:ascii="Times New Roman" w:eastAsia="Times New Roman" w:hAnsi="Times New Roman" w:cs="Times New Roman"/>
-          <w:b/>
-        </w:rPr>
-        <w:t>Scouts Leader</w:t>
-      </w:r>
-    </w:p>
-    <w:p>
-      <w:pPr>
-        <w:spacing w:after="0" w:line="240" w:lineRule="auto"/>
-        <w:rPr>
-          <w:rFonts w:ascii="Times New Roman" w:eastAsia="Times New Roman" w:hAnsi="Times New Roman" w:cs="Times New Roman"/>
-        </w:rPr>
-      </w:pPr>
-      <w:r>
-        <w:rPr>
-          <w:rFonts w:ascii="Times New Roman" w:eastAsia="Times New Roman" w:hAnsi="Times New Roman" w:cs="Times New Roman"/>
-        </w:rPr>
-        <w:t xml:space="preserve">The Scout Association </w:t>
-      </w:r>
-    </w:p>
-    <w:p>
-      <w:pPr>
-        <w:spacing w:after="0" w:line="240" w:lineRule="auto"/>
-        <w:ind w:left="1440"/>
-        <w:rPr>
-          <w:rFonts w:ascii="Times New Roman" w:eastAsia="Times New Roman" w:hAnsi="Times New Roman" w:cs="Times New Roman"/>
-        </w:rPr>
-      </w:pPr>
-      <w:r>
-        <w:rPr>
-          <w:rFonts w:ascii="Times New Roman" w:eastAsia="Times New Roman" w:hAnsi="Times New Roman" w:cs="Times New Roman"/>
-        </w:rPr>
-        <w:t>Manchester</w:t>
-      </w:r>
-    </w:p>
-    <w:p>
-      <w:pPr>
-        <w:spacing w:after="0" w:line="240" w:lineRule="auto"/>
-        <w:ind w:left="1440"/>
-        <w:rPr>
-          <w:rFonts w:ascii="Times New Roman" w:eastAsia="Times New Roman" w:hAnsi="Times New Roman" w:cs="Times New Roman"/>
         </w:rPr>
         <w:sectPr>
           <w:type w:val="continuous"/>
@@ -2521,68 +1845,6 @@
           <w:docGrid w:linePitch="360"/>
         </w:sectPr>
       </w:pPr>
-      <w:r>
-        <w:rPr>
-          <w:rFonts w:ascii="Times New Roman" w:eastAsia="Times New Roman" w:hAnsi="Times New Roman" w:cs="Times New Roman"/>
-        </w:rPr>
-        <w:t>Nov</w:t>
-      </w:r>
-      <w:r>
-        <w:rPr>
-          <w:rFonts w:ascii="Times New Roman" w:eastAsia="Times New Roman" w:hAnsi="Times New Roman" w:cs="Times New Roman"/>
-        </w:rPr>
-        <w:t>ember</w:t>
-      </w:r>
-      <w:r>
-        <w:rPr>
-          <w:rFonts w:ascii="Times New Roman" w:eastAsia="Times New Roman" w:hAnsi="Times New Roman" w:cs="Times New Roman"/>
-        </w:rPr>
-        <w:t xml:space="preserve">  2016 - April 2017</w:t>
-      </w:r>
-    </w:p>
-    <w:p>
-      <w:pPr>
-        <w:numPr>
-          <w:ilvl w:val="0"/>
-          <w:numId w:val="8"/>
-        </w:numPr>
-        <w:spacing w:after="0" w:line="240" w:lineRule="auto"/>
-        <w:ind w:left="1211" w:hanging="360"/>
-        <w:rPr>
-          <w:rFonts w:ascii="Times New Roman" w:eastAsia="Times New Roman" w:hAnsi="Times New Roman" w:cs="Times New Roman"/>
-          <w:b/>
-        </w:rPr>
-      </w:pPr>
-      <w:r>
-        <w:rPr>
-          <w:rFonts w:ascii="Times New Roman" w:eastAsia="Times New Roman" w:hAnsi="Times New Roman" w:cs="Times New Roman"/>
-        </w:rPr>
-        <w:t>Helping</w:t>
-      </w:r>
-      <w:r>
-        <w:rPr>
-          <w:rFonts w:ascii="Times New Roman" w:eastAsia="Times New Roman" w:hAnsi="Times New Roman" w:cs="Times New Roman"/>
-        </w:rPr>
-        <w:t xml:space="preserve"> out with children activities ages 10-14 year </w:t>
-      </w:r>
-      <w:proofErr w:type="spellStart"/>
-      <w:r>
-        <w:rPr>
-          <w:rFonts w:ascii="Times New Roman" w:eastAsia="Times New Roman" w:hAnsi="Times New Roman" w:cs="Times New Roman"/>
-        </w:rPr>
-        <w:t>olds</w:t>
-      </w:r>
-      <w:proofErr w:type="spellEnd"/>
-    </w:p>
-    <w:p>
-      <w:pPr>
-        <w:spacing w:after="0" w:line="240" w:lineRule="auto"/>
-        <w:rPr>
-          <w:rFonts w:ascii="Times New Roman" w:eastAsia="Times New Roman" w:hAnsi="Times New Roman" w:cs="Times New Roman"/>
-          <w:b/>
-          <w:sz w:val="24"/>
-        </w:rPr>
-      </w:pPr>
     </w:p>
     <w:p>
       <w:pPr>
@@ -2604,170 +1866,6 @@
           <w:sz w:val="32"/>
           <w:szCs w:val="32"/>
         </w:rPr>
-        <w:t>Education</w:t>
-      </w:r>
-    </w:p>
-    <w:p>
-      <w:pPr>
-        <w:spacing w:after="0" w:line="240" w:lineRule="auto"/>
-        <w:ind w:left="360"/>
-        <w:rPr>
-          <w:rFonts w:ascii="Times New Roman" w:eastAsia="Times New Roman" w:hAnsi="Times New Roman" w:cs="Times New Roman"/>
-        </w:rPr>
-      </w:pPr>
-    </w:p>
-    <w:p>
-      <w:pPr>
-        <w:rPr>
-          <w:rFonts w:ascii="Times New Roman" w:eastAsia="Times New Roman" w:hAnsi="Times New Roman" w:cs="Times New Roman"/>
-        </w:rPr>
-        <w:sectPr>
-          <w:type w:val="continuous"/>
-          <w:pgSz w:w="12240" w:h="15840"/>
-          <w:pgMar w:top="1021" w:right="1021" w:bottom="1021" w:left="1021" w:header="720" w:footer="720" w:gutter="0"/>
-          <w:cols w:space="720"/>
-          <w:docGrid w:linePitch="360"/>
-        </w:sectPr>
-      </w:pPr>
-    </w:p>
-    <w:p>
-      <w:pPr>
-        <w:spacing w:after="0" w:line="240" w:lineRule="auto"/>
-        <w:rPr>
-          <w:rFonts w:ascii="Times New Roman" w:eastAsia="Times New Roman" w:hAnsi="Times New Roman" w:cs="Times New Roman"/>
-          <w:b/>
-        </w:rPr>
-      </w:pPr>
-      <w:r>
-        <w:rPr>
-          <w:rFonts w:ascii="Times New Roman" w:eastAsia="Times New Roman" w:hAnsi="Times New Roman" w:cs="Times New Roman"/>
-          <w:b/>
-        </w:rPr>
-        <w:t>2</w:t>
-      </w:r>
-      <w:r>
-        <w:rPr>
-          <w:rFonts w:ascii="Times New Roman" w:eastAsia="Times New Roman" w:hAnsi="Times New Roman" w:cs="Times New Roman"/>
-          <w:b/>
-        </w:rPr>
-        <w:t>:</w:t>
-      </w:r>
-      <w:r>
-        <w:rPr>
-          <w:rFonts w:ascii="Times New Roman" w:eastAsia="Times New Roman" w:hAnsi="Times New Roman" w:cs="Times New Roman"/>
-          <w:b/>
-        </w:rPr>
-        <w:t>1</w:t>
-      </w:r>
-      <w:r>
-        <w:rPr>
-          <w:rFonts w:ascii="Times New Roman" w:eastAsia="Times New Roman" w:hAnsi="Times New Roman" w:cs="Times New Roman"/>
-        </w:rPr>
-        <w:t xml:space="preserve"> </w:t>
-      </w:r>
-      <w:r>
-        <w:rPr>
-          <w:rFonts w:ascii="Times New Roman" w:eastAsia="Times New Roman" w:hAnsi="Times New Roman" w:cs="Times New Roman"/>
-          <w:b/>
-        </w:rPr>
-        <w:t>BA (Hons) Tourism Management</w:t>
-      </w:r>
-    </w:p>
-    <w:p>
-      <w:pPr>
-        <w:spacing w:after="0" w:line="240" w:lineRule="auto"/>
-        <w:ind w:left="1440"/>
-        <w:rPr>
-          <w:rFonts w:ascii="Times New Roman" w:eastAsia="Times New Roman" w:hAnsi="Times New Roman" w:cs="Times New Roman"/>
-        </w:rPr>
-        <w:sectPr>
-          <w:type w:val="continuous"/>
-          <w:pgSz w:w="12240" w:h="15840"/>
-          <w:pgMar w:top="1021" w:right="1021" w:bottom="1021" w:left="1021" w:header="720" w:footer="720" w:gutter="0"/>
-          <w:cols w:num="2" w:space="720"/>
-          <w:docGrid w:linePitch="360"/>
-        </w:sectPr>
-      </w:pPr>
-      <w:r>
-        <w:rPr>
-          <w:rFonts w:ascii="Times New Roman" w:eastAsia="Times New Roman" w:hAnsi="Times New Roman" w:cs="Times New Roman"/>
-        </w:rPr>
-        <w:t>October 2010- June 2013</w:t>
-      </w:r>
-    </w:p>
-    <w:p>
-      <w:pPr>
-        <w:spacing w:after="0" w:line="240" w:lineRule="auto"/>
-        <w:rPr>
-          <w:rFonts w:ascii="Times New Roman" w:eastAsia="Times New Roman" w:hAnsi="Times New Roman" w:cs="Times New Roman"/>
-        </w:rPr>
-        <w:sectPr>
-          <w:type w:val="continuous"/>
-          <w:pgSz w:w="12240" w:h="15840"/>
-          <w:pgMar w:top="1021" w:right="1021" w:bottom="1021" w:left="1021" w:header="720" w:footer="720" w:gutter="0"/>
-          <w:cols w:num="2" w:space="720"/>
-          <w:docGrid w:linePitch="360"/>
-        </w:sectPr>
-      </w:pPr>
-      <w:r>
-        <w:rPr>
-          <w:rFonts w:ascii="Times New Roman" w:eastAsia="Times New Roman" w:hAnsi="Times New Roman" w:cs="Times New Roman"/>
-        </w:rPr>
-        <w:t>University of Birmingham</w:t>
-      </w:r>
-    </w:p>
-    <w:p>
-      <w:pPr>
-        <w:spacing w:after="0" w:line="240" w:lineRule="auto"/>
-        <w:rPr>
-          <w:rFonts w:ascii="Times New Roman" w:eastAsia="Times New Roman" w:hAnsi="Times New Roman" w:cs="Times New Roman"/>
-        </w:rPr>
-      </w:pPr>
-    </w:p>
-    <w:p>
-      <w:pPr>
-        <w:spacing w:after="0" w:line="240" w:lineRule="auto"/>
-        <w:rPr>
-          <w:rFonts w:ascii="Times New Roman" w:eastAsia="Times New Roman" w:hAnsi="Times New Roman" w:cs="Times New Roman"/>
-        </w:rPr>
-      </w:pPr>
-    </w:p>
-    <w:p>
-      <w:pPr>
-        <w:spacing w:after="0" w:line="240" w:lineRule="auto"/>
-        <w:rPr>
-          <w:rFonts w:ascii="Times New Roman" w:eastAsia="Times New Roman" w:hAnsi="Times New Roman" w:cs="Times New Roman"/>
-          <w:i/>
-        </w:rPr>
-        <w:sectPr>
-          <w:type w:val="continuous"/>
-          <w:pgSz w:w="12240" w:h="15840"/>
-          <w:pgMar w:top="1021" w:right="1021" w:bottom="1021" w:left="1021" w:header="720" w:footer="720" w:gutter="0"/>
-          <w:cols w:num="2" w:space="720"/>
-          <w:docGrid w:linePitch="360"/>
-        </w:sectPr>
-      </w:pPr>
-    </w:p>
-    <w:p>
-      <w:pPr>
-        <w:pBdr>
-          <w:bottom w:val="single" w:sz="4" w:space="1" w:color="auto"/>
-        </w:pBdr>
-        <w:spacing w:after="0" w:line="240" w:lineRule="auto"/>
-        <w:rPr>
-          <w:rFonts w:ascii="Times New Roman" w:eastAsia="Times New Roman" w:hAnsi="Times New Roman" w:cs="Times New Roman"/>
-          <w:b/>
-          <w:sz w:val="32"/>
-          <w:szCs w:val="32"/>
-        </w:rPr>
-      </w:pPr>
-      <w:r>
-        <w:rPr>
-          <w:rFonts w:ascii="Times New Roman" w:eastAsia="Times New Roman" w:hAnsi="Times New Roman" w:cs="Times New Roman"/>
-          <w:b/>
-          <w:sz w:val="32"/>
-          <w:szCs w:val="32"/>
-        </w:rPr>
         <w:t>Interests and Activities</w:t>
       </w:r>
     </w:p>
@@ -2837,13 +1935,16 @@
         <w:spacing w:after="0" w:line="240" w:lineRule="auto"/>
         <w:rPr>
           <w:rFonts w:ascii="Times New Roman" w:eastAsia="Times New Roman" w:hAnsi="Times New Roman" w:cs="Times New Roman"/>
-        </w:rPr>
-      </w:pPr>
-      <w:r>
-        <w:rPr>
-          <w:rFonts w:ascii="Times New Roman" w:eastAsia="Times New Roman" w:hAnsi="Times New Roman" w:cs="Times New Roman"/>
-          <w:b/>
-          <w:u w:val="single"/>
+          <w:sz w:val="24"/>
+          <w:szCs w:val="24"/>
+        </w:rPr>
+      </w:pPr>
+      <w:r>
+        <w:rPr>
+          <w:rFonts w:ascii="Times New Roman" w:eastAsia="Times New Roman" w:hAnsi="Times New Roman" w:cs="Times New Roman"/>
+          <w:b/>
+          <w:sz w:val="24"/>
+          <w:szCs w:val="24"/>
         </w:rPr>
         <w:t>References available on request</w:t>
       </w:r>
@@ -2860,7 +1961,7 @@
 </file>
 
 <file path=word/numbering.xml><?xml version="1.0" encoding="utf-8"?>
-<w:numbering xmlns:wpc="http://schemas.microsoft.com/office/word/2010/wordprocessingCanvas" xmlns:cx="http://schemas.microsoft.com/office/drawing/2014/chartex" xmlns:cx1="http://schemas.microsoft.com/office/drawing/2015/9/8/chartex" xmlns:cx2="http://schemas.microsoft.com/office/drawing/2015/10/21/chartex" xmlns:cx3="http://schemas.microsoft.com/office/drawing/2016/5/9/chartex" xmlns:cx4="http://schemas.microsoft.com/office/drawing/2016/5/10/chartex" xmlns:cx5="http://schemas.microsoft.com/office/drawing/2016/5/11/chartex" xmlns:cx6="http://schemas.microsoft.com/office/drawing/2016/5/12/chartex" xmlns:cx7="http://schemas.microsoft.com/office/drawing/2016/5/13/chartex" xmlns:cx8="http://schemas.microsoft.com/office/drawing/2016/5/14/chartex" xmlns:mc="http://schemas.openxmlformats.org/markup-compatibility/2006" xmlns:aink="http://schemas.microsoft.com/office/drawing/2016/ink" xmlns:am3d="http://schemas.microsoft.com/office/drawing/2017/model3d" xmlns:o="urn:schemas-microsoft-com:office:office" xmlns:oel="http://schemas.microsoft.com/office/2019/extlst" xmlns:r="http://schemas.openxmlformats.org/officeDocument/2006/relationships" xmlns:m="http://schemas.openxmlformats.org/officeDocument/2006/math" xmlns:v="urn:schemas-microsoft-com:vml" xmlns:wp14="http://schemas.microsoft.com/office/word/2010/wordprocessingDrawing" xmlns:wp="http://schemas.openxmlformats.org/drawingml/2006/wordprocessingDrawing" xmlns:w10="urn:schemas-microsoft-com:office:word" xmlns:w="http://schemas.openxmlformats.org/wordprocessingml/2006/main" xmlns:w14="http://schemas.microsoft.com/office/word/2010/wordml" xmlns:w15="http://schemas.microsoft.com/office/word/2012/wordml" xmlns:w16cex="http://schemas.microsoft.com/office/word/2018/wordml/cex" xmlns:w16cid="http://schemas.microsoft.com/office/word/2016/wordml/cid" xmlns:w16="http://schemas.microsoft.com/office/word/2018/wordml" xmlns:w16sdtdh="http://schemas.microsoft.com/office/word/2020/wordml/sdtdatahash" xmlns:w16se="http://schemas.microsoft.com/office/word/2015/wordml/symex" xmlns:wpg="http://schemas.microsoft.com/office/word/2010/wordprocessingGroup" xmlns:wpi="http://schemas.microsoft.com/office/word/2010/wordprocessingInk" xmlns:wne="http://schemas.microsoft.com/office/word/2006/wordml" xmlns:wps="http://schemas.microsoft.com/office/word/2010/wordprocessingShape" mc:Ignorable="w14 w15 w16se w16cid w16 w16cex w16sdtdh wp14">
+<w:numbering xmlns:wpc="http://schemas.microsoft.com/office/word/2010/wordprocessingCanvas" xmlns:cx="http://schemas.microsoft.com/office/drawing/2014/chartex" xmlns:cx1="http://schemas.microsoft.com/office/drawing/2015/9/8/chartex" xmlns:cx2="http://schemas.microsoft.com/office/drawing/2015/10/21/chartex" xmlns:cx3="http://schemas.microsoft.com/office/drawing/2016/5/9/chartex" xmlns:cx4="http://schemas.microsoft.com/office/drawing/2016/5/10/chartex" xmlns:cx5="http://schemas.microsoft.com/office/drawing/2016/5/11/chartex" xmlns:cx6="http://schemas.microsoft.com/office/drawing/2016/5/12/chartex" xmlns:cx7="http://schemas.microsoft.com/office/drawing/2016/5/13/chartex" xmlns:cx8="http://schemas.microsoft.com/office/drawing/2016/5/14/chartex" xmlns:mc="http://schemas.openxmlformats.org/markup-compatibility/2006" xmlns:aink="http://schemas.microsoft.com/office/drawing/2016/ink" xmlns:am3d="http://schemas.microsoft.com/office/drawing/2017/model3d" xmlns:o="urn:schemas-microsoft-com:office:office" xmlns:oel="http://schemas.microsoft.com/office/2019/extlst" xmlns:r="http://schemas.openxmlformats.org/officeDocument/2006/relationships" xmlns:m="http://schemas.openxmlformats.org/officeDocument/2006/math" xmlns:v="urn:schemas-microsoft-com:vml" xmlns:wp14="http://schemas.microsoft.com/office/word/2010/wordprocessingDrawing" xmlns:wp="http://schemas.openxmlformats.org/drawingml/2006/wordprocessingDrawing" xmlns:w10="urn:schemas-microsoft-com:office:word" xmlns:w="http://schemas.openxmlformats.org/wordprocessingml/2006/main" xmlns:w14="http://schemas.microsoft.com/office/word/2010/wordml" xmlns:w15="http://schemas.microsoft.com/office/word/2012/wordml" xmlns:w16cex="http://schemas.microsoft.com/office/word/2018/wordml/cex" xmlns:w16cid="http://schemas.microsoft.com/office/word/2016/wordml/cid" xmlns:w16="http://schemas.microsoft.com/office/word/2018/wordml" xmlns:w16du="http://schemas.microsoft.com/office/word/2023/wordml/word16du" xmlns:w16sdtdh="http://schemas.microsoft.com/office/word/2020/wordml/sdtdatahash" xmlns:w16se="http://schemas.microsoft.com/office/word/2015/wordml/symex" xmlns:wpg="http://schemas.microsoft.com/office/word/2010/wordprocessingGroup" xmlns:wpi="http://schemas.microsoft.com/office/word/2010/wordprocessingInk" xmlns:wne="http://schemas.microsoft.com/office/word/2006/wordml" xmlns:wps="http://schemas.microsoft.com/office/word/2010/wordprocessingShape" mc:Ignorable="w14 w15 w16se w16cid w16 w16cex w16sdtdh w16du wp14">
   <w:abstractNum w:abstractNumId="0" w15:restartNumberingAfterBreak="0">
     <w:nsid w:val="00921ECD"/>
     <w:multiLevelType w:val="multilevel"/>
@@ -4691,7 +3792,7 @@
 </file>
 
 <file path=word/styles.xml><?xml version="1.0" encoding="utf-8"?>
-<w:styles xmlns:mc="http://schemas.openxmlformats.org/markup-compatibility/2006" xmlns:r="http://schemas.openxmlformats.org/officeDocument/2006/relationships" xmlns:w="http://schemas.openxmlformats.org/wordprocessingml/2006/main" xmlns:w14="http://schemas.microsoft.com/office/word/2010/wordml" xmlns:w15="http://schemas.microsoft.com/office/word/2012/wordml" xmlns:w16cex="http://schemas.microsoft.com/office/word/2018/wordml/cex" xmlns:w16cid="http://schemas.microsoft.com/office/word/2016/wordml/cid" xmlns:w16="http://schemas.microsoft.com/office/word/2018/wordml" xmlns:w16sdtdh="http://schemas.microsoft.com/office/word/2020/wordml/sdtdatahash" xmlns:w16se="http://schemas.microsoft.com/office/word/2015/wordml/symex" mc:Ignorable="w14 w15 w16se w16cid w16 w16cex w16sdtdh">
+<w:styles xmlns:mc="http://schemas.openxmlformats.org/markup-compatibility/2006" xmlns:r="http://schemas.openxmlformats.org/officeDocument/2006/relationships" xmlns:w="http://schemas.openxmlformats.org/wordprocessingml/2006/main" xmlns:w14="http://schemas.microsoft.com/office/word/2010/wordml" xmlns:w15="http://schemas.microsoft.com/office/word/2012/wordml" xmlns:w16cex="http://schemas.microsoft.com/office/word/2018/wordml/cex" xmlns:w16cid="http://schemas.microsoft.com/office/word/2016/wordml/cid" xmlns:w16="http://schemas.microsoft.com/office/word/2018/wordml" xmlns:w16du="http://schemas.microsoft.com/office/word/2023/wordml/word16du" xmlns:w16sdtdh="http://schemas.microsoft.com/office/word/2020/wordml/sdtdatahash" xmlns:w16se="http://schemas.microsoft.com/office/word/2015/wordml/symex" mc:Ignorable="w14 w15 w16se w16cid w16 w16cex w16sdtdh w16du">
   <w:docDefaults>
     <w:rPrDefault>
       <w:rPr>
@@ -5150,6 +4251,18 @@
       <w:shd w:val="clear" w:color="auto" w:fill="E1DFDD"/>
     </w:rPr>
   </w:style>
+  <w:style w:type="character" w:styleId="FollowedHyperlink">
+    <w:name w:val="FollowedHyperlink"/>
+    <w:basedOn w:val="DefaultParagraphFont"/>
+    <w:uiPriority w:val="99"/>
+    <w:semiHidden/>
+    <w:unhideWhenUsed/>
+    <w:rsid w:val="002D6848"/>
+    <w:rPr>
+      <w:color w:val="800080" w:themeColor="followedHyperlink"/>
+      <w:u w:val="single"/>
+    </w:rPr>
+  </w:style>
 </w:styles>
 </file>
 

</xml_diff>

<commit_message>
updating newer projects to portfolio
</commit_message>
<xml_diff>
--- a/CV-AlexBuzea.docx
+++ b/CV-AlexBuzea.docx
@@ -1,6 +1,6 @@
 
 <file path=word/document.xml><?xml version="1.0" encoding="utf-8"?>
-<w:document xmlns:wpc="http://schemas.microsoft.com/office/word/2010/wordprocessingCanvas" xmlns:cx="http://schemas.microsoft.com/office/drawing/2014/chartex" xmlns:cx1="http://schemas.microsoft.com/office/drawing/2015/9/8/chartex" xmlns:cx2="http://schemas.microsoft.com/office/drawing/2015/10/21/chartex" xmlns:cx3="http://schemas.microsoft.com/office/drawing/2016/5/9/chartex" xmlns:cx4="http://schemas.microsoft.com/office/drawing/2016/5/10/chartex" xmlns:cx5="http://schemas.microsoft.com/office/drawing/2016/5/11/chartex" xmlns:cx6="http://schemas.microsoft.com/office/drawing/2016/5/12/chartex" xmlns:cx7="http://schemas.microsoft.com/office/drawing/2016/5/13/chartex" xmlns:cx8="http://schemas.microsoft.com/office/drawing/2016/5/14/chartex" xmlns:mc="http://schemas.openxmlformats.org/markup-compatibility/2006" xmlns:aink="http://schemas.microsoft.com/office/drawing/2016/ink" xmlns:am3d="http://schemas.microsoft.com/office/drawing/2017/model3d" xmlns:o="urn:schemas-microsoft-com:office:office" xmlns:oel="http://schemas.microsoft.com/office/2019/extlst" xmlns:r="http://schemas.openxmlformats.org/officeDocument/2006/relationships" xmlns:m="http://schemas.openxmlformats.org/officeDocument/2006/math" xmlns:v="urn:schemas-microsoft-com:vml" xmlns:wp14="http://schemas.microsoft.com/office/word/2010/wordprocessingDrawing" xmlns:wp="http://schemas.openxmlformats.org/drawingml/2006/wordprocessingDrawing" xmlns:w10="urn:schemas-microsoft-com:office:word" xmlns:w="http://schemas.openxmlformats.org/wordprocessingml/2006/main" xmlns:w14="http://schemas.microsoft.com/office/word/2010/wordml" xmlns:w15="http://schemas.microsoft.com/office/word/2012/wordml" xmlns:w16cex="http://schemas.microsoft.com/office/word/2018/wordml/cex" xmlns:w16cid="http://schemas.microsoft.com/office/word/2016/wordml/cid" xmlns:w16="http://schemas.microsoft.com/office/word/2018/wordml" xmlns:w16du="http://schemas.microsoft.com/office/word/2023/wordml/word16du" xmlns:w16sdtdh="http://schemas.microsoft.com/office/word/2020/wordml/sdtdatahash" xmlns:w16se="http://schemas.microsoft.com/office/word/2015/wordml/symex" xmlns:wpg="http://schemas.microsoft.com/office/word/2010/wordprocessingGroup" xmlns:wpi="http://schemas.microsoft.com/office/word/2010/wordprocessingInk" xmlns:wne="http://schemas.microsoft.com/office/word/2006/wordml" xmlns:wps="http://schemas.microsoft.com/office/word/2010/wordprocessingShape" mc:Ignorable="w14 w15 w16se w16cid w16 w16cex w16sdtdh w16du wp14">
+<w:document xmlns:wpc="http://schemas.microsoft.com/office/word/2010/wordprocessingCanvas" xmlns:cx="http://schemas.microsoft.com/office/drawing/2014/chartex" xmlns:cx1="http://schemas.microsoft.com/office/drawing/2015/9/8/chartex" xmlns:cx2="http://schemas.microsoft.com/office/drawing/2015/10/21/chartex" xmlns:cx3="http://schemas.microsoft.com/office/drawing/2016/5/9/chartex" xmlns:cx4="http://schemas.microsoft.com/office/drawing/2016/5/10/chartex" xmlns:cx5="http://schemas.microsoft.com/office/drawing/2016/5/11/chartex" xmlns:cx6="http://schemas.microsoft.com/office/drawing/2016/5/12/chartex" xmlns:cx7="http://schemas.microsoft.com/office/drawing/2016/5/13/chartex" xmlns:cx8="http://schemas.microsoft.com/office/drawing/2016/5/14/chartex" xmlns:mc="http://schemas.openxmlformats.org/markup-compatibility/2006" xmlns:aink="http://schemas.microsoft.com/office/drawing/2016/ink" xmlns:am3d="http://schemas.microsoft.com/office/drawing/2017/model3d" xmlns:o="urn:schemas-microsoft-com:office:office" xmlns:oel="http://schemas.microsoft.com/office/2019/extlst" xmlns:r="http://schemas.openxmlformats.org/officeDocument/2006/relationships" xmlns:m="http://schemas.openxmlformats.org/officeDocument/2006/math" xmlns:v="urn:schemas-microsoft-com:vml" xmlns:wp14="http://schemas.microsoft.com/office/word/2010/wordprocessingDrawing" xmlns:wp="http://schemas.openxmlformats.org/drawingml/2006/wordprocessingDrawing" xmlns:w10="urn:schemas-microsoft-com:office:word" xmlns:w="http://schemas.openxmlformats.org/wordprocessingml/2006/main" xmlns:w14="http://schemas.microsoft.com/office/word/2010/wordml" xmlns:w15="http://schemas.microsoft.com/office/word/2012/wordml" xmlns:w16cex="http://schemas.microsoft.com/office/word/2018/wordml/cex" xmlns:w16cid="http://schemas.microsoft.com/office/word/2016/wordml/cid" xmlns:w16="http://schemas.microsoft.com/office/word/2018/wordml" xmlns:w16du="http://schemas.microsoft.com/office/word/2023/wordml/word16du" xmlns:w16sdtdh="http://schemas.microsoft.com/office/word/2020/wordml/sdtdatahash" xmlns:w16sdtfl="http://schemas.microsoft.com/office/word/2024/wordml/sdtformatlock" xmlns:w16se="http://schemas.microsoft.com/office/word/2015/wordml/symex" xmlns:wpg="http://schemas.microsoft.com/office/word/2010/wordprocessingGroup" xmlns:wpi="http://schemas.microsoft.com/office/word/2010/wordprocessingInk" xmlns:wne="http://schemas.microsoft.com/office/word/2006/wordml" xmlns:wps="http://schemas.microsoft.com/office/word/2010/wordprocessingShape" mc:Ignorable="w14 w15 w16se w16cid w16 w16cex w16sdtdh w16sdtfl w16du wp14">
   <w:body>
     <w:p>
       <w:pPr>
@@ -187,7 +187,15 @@
           <w:sz w:val="24"/>
           <w:szCs w:val="24"/>
         </w:rPr>
-        <w:t xml:space="preserve"> Full UK licence</w:t>
+        <w:t xml:space="preserve"> </w:t>
+      </w:r>
+      <w:r>
+        <w:rPr>
+          <w:rFonts w:ascii="Times New Roman" w:eastAsia="Times New Roman" w:hAnsi="Times New Roman" w:cs="Times New Roman"/>
+          <w:sz w:val="24"/>
+          <w:szCs w:val="24"/>
+        </w:rPr>
+        <w:t>Yes</w:t>
       </w:r>
     </w:p>
     <w:p>
@@ -466,7 +474,13 @@
         </w:rPr>
       </w:pPr>
       <w:r>
-        <w:t>Proficient in IT support and troubleshooting across Microsoft Windows, macOS, and Linux (Red Hat/Fedora, Debian/Ubuntu). Extensive hands-on experience in system administration, including configuring, troubleshooting, and optimizing operating systems</w:t>
+        <w:t>Proficient in IT support and troubleshooting across Microsoft Windows, macOS, and Linux (Red Hat/Fedora, Debian/Ubuntu). Extensive hands-on experience in system administration, including configuring, troubleshooting, and optimi</w:t>
+      </w:r>
+      <w:r>
+        <w:t>s</w:t>
+      </w:r>
+      <w:r>
+        <w:t>ing operating systems</w:t>
       </w:r>
     </w:p>
     <w:p>
@@ -531,7 +545,7 @@
           <w:b/>
           <w:u w:val="single"/>
         </w:rPr>
-        <w:t>Apprentice Software Developer</w:t>
+        <w:t>Junior Software Engineer</w:t>
       </w:r>
       <w:r>
         <w:rPr>
@@ -564,14 +578,7 @@
           <w:rFonts w:ascii="Times New Roman" w:eastAsia="Times New Roman" w:hAnsi="Times New Roman" w:cs="Times New Roman"/>
           <w:bCs/>
         </w:rPr>
-        <w:t>Which?</w:t>
-      </w:r>
-      <w:r>
-        <w:rPr>
-          <w:rFonts w:ascii="Times New Roman" w:eastAsia="Times New Roman" w:hAnsi="Times New Roman" w:cs="Times New Roman"/>
-          <w:bCs/>
-        </w:rPr>
-        <w:t xml:space="preserve"> Ltd</w:t>
+        <w:t>Solirius</w:t>
       </w:r>
       <w:r>
         <w:rPr>
@@ -579,7 +586,7 @@
           <w:bCs/>
         </w:rPr>
         <w:tab/>
-        <w:t>June 2023</w:t>
+        <w:t>April 2025</w:t>
       </w:r>
       <w:r>
         <w:rPr>
@@ -604,7 +611,7 @@
         <w:spacing w:after="0" w:line="240" w:lineRule="auto"/>
         <w:rPr>
           <w:rFonts w:ascii="Times New Roman" w:eastAsia="Times New Roman" w:hAnsi="Times New Roman" w:cs="Times New Roman"/>
-          <w:bCs/>
+          <w:b/>
         </w:rPr>
       </w:pPr>
     </w:p>
@@ -615,146 +622,31 @@
         </w:tabs>
         <w:spacing w:after="0" w:line="240" w:lineRule="auto"/>
         <w:rPr>
-          <w:rFonts w:ascii="Times New Roman" w:hAnsi="Times New Roman" w:cs="Times New Roman"/>
-          <w:shd w:val="clear" w:color="auto" w:fill="FFFFFF"/>
-        </w:rPr>
-      </w:pPr>
-      <w:r>
-        <w:rPr>
-          <w:rFonts w:ascii="Times New Roman" w:hAnsi="Times New Roman" w:cs="Times New Roman"/>
-          <w:b/>
-          <w:bCs/>
-          <w:shd w:val="clear" w:color="auto" w:fill="FFFFFF"/>
-        </w:rPr>
-        <w:t>Front End Developmen</w:t>
-      </w:r>
-      <w:r>
-        <w:rPr>
-          <w:rFonts w:ascii="Times New Roman" w:hAnsi="Times New Roman" w:cs="Times New Roman"/>
-          <w:shd w:val="clear" w:color="auto" w:fill="FFFFFF"/>
-        </w:rPr>
-        <w:t>t</w:t>
-      </w:r>
-      <w:r>
-        <w:rPr>
-          <w:rFonts w:ascii="Times New Roman" w:hAnsi="Times New Roman" w:cs="Times New Roman"/>
-        </w:rPr>
-        <w:br/>
-      </w:r>
-      <w:r>
-        <w:rPr>
-          <w:rFonts w:ascii="Times New Roman" w:hAnsi="Times New Roman" w:cs="Times New Roman"/>
-          <w:shd w:val="clear" w:color="auto" w:fill="FFFFFF"/>
-        </w:rPr>
-        <w:t>HTML, CSS, SCSS: Created semantic, accessible, and responsive web pages.</w:t>
-      </w:r>
-      <w:r>
-        <w:rPr>
-          <w:rFonts w:ascii="Times New Roman" w:hAnsi="Times New Roman" w:cs="Times New Roman"/>
-        </w:rPr>
-        <w:br/>
-      </w:r>
-      <w:r>
-        <w:rPr>
-          <w:rFonts w:ascii="Times New Roman" w:hAnsi="Times New Roman" w:cs="Times New Roman"/>
-          <w:shd w:val="clear" w:color="auto" w:fill="FFFFFF"/>
-        </w:rPr>
-        <w:t xml:space="preserve">Emotion CSS: </w:t>
-      </w:r>
-      <w:r>
-        <w:rPr>
-          <w:rFonts w:ascii="Times New Roman" w:hAnsi="Times New Roman" w:cs="Times New Roman"/>
-        </w:rPr>
-        <w:t>Transitioned styling from Emotion CSS to SCSS giving me an understanding of it</w:t>
-      </w:r>
-      <w:r>
-        <w:rPr>
-          <w:rFonts w:ascii="Times New Roman" w:hAnsi="Times New Roman" w:cs="Times New Roman"/>
-        </w:rPr>
-        <w:br/>
-      </w:r>
-      <w:r>
-        <w:rPr>
-          <w:rFonts w:ascii="Times New Roman" w:hAnsi="Times New Roman" w:cs="Times New Roman"/>
-        </w:rPr>
-        <w:br/>
-      </w:r>
-      <w:r>
-        <w:rPr>
-          <w:rFonts w:ascii="Times New Roman" w:hAnsi="Times New Roman" w:cs="Times New Roman"/>
-          <w:b/>
-          <w:bCs/>
-          <w:shd w:val="clear" w:color="auto" w:fill="FFFFFF"/>
-        </w:rPr>
-        <w:t>Programming &amp; Scripting</w:t>
-      </w:r>
-      <w:r>
-        <w:rPr>
-          <w:rFonts w:ascii="Times New Roman" w:hAnsi="Times New Roman" w:cs="Times New Roman"/>
-          <w:b/>
-          <w:bCs/>
-        </w:rPr>
-        <w:br/>
-      </w:r>
-      <w:r>
-        <w:rPr>
-          <w:rFonts w:ascii="Times New Roman" w:hAnsi="Times New Roman" w:cs="Times New Roman"/>
-          <w:shd w:val="clear" w:color="auto" w:fill="FFFFFF"/>
-        </w:rPr>
-        <w:t>JavaScript, TypeScript: Built interactive interfaces and ensured type safety with modern JavaScript and TypeScript.</w:t>
-      </w:r>
-      <w:r>
-        <w:rPr>
-          <w:rFonts w:ascii="Times New Roman" w:hAnsi="Times New Roman" w:cs="Times New Roman"/>
-        </w:rPr>
-        <w:br/>
-      </w:r>
-      <w:r>
-        <w:rPr>
-          <w:rFonts w:ascii="Times New Roman" w:hAnsi="Times New Roman" w:cs="Times New Roman"/>
-        </w:rPr>
-        <w:br/>
-      </w:r>
-      <w:r>
-        <w:rPr>
-          <w:rFonts w:ascii="Times New Roman" w:hAnsi="Times New Roman" w:cs="Times New Roman"/>
-          <w:b/>
-          <w:bCs/>
-          <w:shd w:val="clear" w:color="auto" w:fill="FFFFFF"/>
-        </w:rPr>
-        <w:t>Frameworks &amp; Libraries</w:t>
-      </w:r>
-      <w:r>
-        <w:rPr>
-          <w:rFonts w:ascii="Times New Roman" w:hAnsi="Times New Roman" w:cs="Times New Roman"/>
-        </w:rPr>
-        <w:br/>
-      </w:r>
-      <w:r>
-        <w:rPr>
-          <w:rFonts w:ascii="Times New Roman" w:hAnsi="Times New Roman" w:cs="Times New Roman"/>
-          <w:shd w:val="clear" w:color="auto" w:fill="FFFFFF"/>
-        </w:rPr>
-        <w:t>React: Developed reusable components with React, utilizing hooks and state management for efficient UI development.</w:t>
-      </w:r>
-      <w:r>
-        <w:rPr>
-          <w:rFonts w:ascii="Times New Roman" w:hAnsi="Times New Roman" w:cs="Times New Roman"/>
-        </w:rPr>
-        <w:br/>
-      </w:r>
-      <w:r>
-        <w:rPr>
-          <w:rFonts w:ascii="Times New Roman" w:hAnsi="Times New Roman" w:cs="Times New Roman"/>
-          <w:shd w:val="clear" w:color="auto" w:fill="FFFFFF"/>
-        </w:rPr>
-        <w:t>Node.js: Created server-side routes to support front-end applications.</w:t>
-      </w:r>
-      <w:r>
-        <w:rPr>
-          <w:rFonts w:ascii="Times New Roman" w:hAnsi="Times New Roman" w:cs="Times New Roman"/>
-        </w:rPr>
-        <w:br/>
+          <w:rFonts w:ascii="Times New Roman" w:eastAsia="Times New Roman" w:hAnsi="Times New Roman" w:cs="Times New Roman"/>
+          <w:b/>
+        </w:rPr>
+      </w:pPr>
+      <w:r>
+        <w:rPr>
+          <w:rFonts w:ascii="Times New Roman" w:eastAsia="Times New Roman" w:hAnsi="Times New Roman" w:cs="Times New Roman"/>
+          <w:b/>
+          <w:u w:val="single"/>
+        </w:rPr>
+        <w:t>Apprentice Software Developer</w:t>
+      </w:r>
+      <w:r>
+        <w:rPr>
+          <w:rFonts w:ascii="Times New Roman" w:eastAsia="Times New Roman" w:hAnsi="Times New Roman" w:cs="Times New Roman"/>
+          <w:b/>
+        </w:rPr>
+        <w:tab/>
+      </w:r>
+      <w:r>
+        <w:rPr>
+          <w:rFonts w:ascii="Times New Roman" w:eastAsia="Times New Roman" w:hAnsi="Times New Roman" w:cs="Times New Roman"/>
+          <w:bCs/>
+        </w:rPr>
+        <w:t>London</w:t>
       </w:r>
     </w:p>
     <w:p>
@@ -765,92 +657,44 @@
         <w:spacing w:after="0" w:line="240" w:lineRule="auto"/>
         <w:rPr>
           <w:rFonts w:ascii="Times New Roman" w:eastAsia="Times New Roman" w:hAnsi="Times New Roman" w:cs="Times New Roman"/>
-          <w:b/>
-        </w:rPr>
-      </w:pPr>
-      <w:r>
-        <w:rPr>
-          <w:rFonts w:ascii="Times New Roman" w:hAnsi="Times New Roman" w:cs="Times New Roman"/>
-          <w:b/>
-          <w:bCs/>
-          <w:shd w:val="clear" w:color="auto" w:fill="FFFFFF"/>
-        </w:rPr>
-        <w:t>Architectural Patterns</w:t>
-      </w:r>
-      <w:r>
-        <w:rPr>
-          <w:rFonts w:ascii="Times New Roman" w:hAnsi="Times New Roman" w:cs="Times New Roman"/>
-        </w:rPr>
-        <w:br/>
-      </w:r>
-      <w:r>
-        <w:rPr>
-          <w:rFonts w:ascii="Times New Roman" w:hAnsi="Times New Roman" w:cs="Times New Roman"/>
-          <w:shd w:val="clear" w:color="auto" w:fill="FFFFFF"/>
-        </w:rPr>
-        <w:t>MVC: Structured applications using MVC patterns for scalability and maintainability.</w:t>
-      </w:r>
-      <w:r>
-        <w:rPr>
-          <w:rFonts w:ascii="Times New Roman" w:hAnsi="Times New Roman" w:cs="Times New Roman"/>
-        </w:rPr>
-        <w:br/>
-      </w:r>
-      <w:r>
-        <w:rPr>
-          <w:rFonts w:ascii="Times New Roman" w:hAnsi="Times New Roman" w:cs="Times New Roman"/>
-        </w:rPr>
-        <w:br/>
-      </w:r>
-      <w:r>
-        <w:rPr>
-          <w:rFonts w:ascii="Times New Roman" w:hAnsi="Times New Roman" w:cs="Times New Roman"/>
-          <w:b/>
-          <w:bCs/>
-          <w:shd w:val="clear" w:color="auto" w:fill="FFFFFF"/>
-        </w:rPr>
-        <w:t>Database Management</w:t>
-      </w:r>
-      <w:r>
-        <w:rPr>
-          <w:rFonts w:ascii="Times New Roman" w:hAnsi="Times New Roman" w:cs="Times New Roman"/>
-        </w:rPr>
-        <w:br/>
-      </w:r>
-      <w:r>
-        <w:rPr>
-          <w:rFonts w:ascii="Times New Roman" w:hAnsi="Times New Roman" w:cs="Times New Roman"/>
-          <w:shd w:val="clear" w:color="auto" w:fill="FFFFFF"/>
-        </w:rPr>
-        <w:t xml:space="preserve">MongoDB, </w:t>
-      </w:r>
-      <w:r>
-        <w:rPr>
-          <w:rFonts w:ascii="Times New Roman" w:hAnsi="Times New Roman" w:cs="Times New Roman"/>
-          <w:shd w:val="clear" w:color="auto" w:fill="FFFFFF"/>
-        </w:rPr>
-        <w:t>Postgre</w:t>
-      </w:r>
-      <w:r>
-        <w:rPr>
-          <w:rFonts w:ascii="Times New Roman" w:hAnsi="Times New Roman" w:cs="Times New Roman"/>
-          <w:shd w:val="clear" w:color="auto" w:fill="FFFFFF"/>
-        </w:rPr>
-        <w:t xml:space="preserve">SQL: Integrated and managed data with MongoDB and </w:t>
-      </w:r>
-      <w:r>
-        <w:rPr>
-          <w:rFonts w:ascii="Times New Roman" w:hAnsi="Times New Roman" w:cs="Times New Roman"/>
-          <w:shd w:val="clear" w:color="auto" w:fill="FFFFFF"/>
-        </w:rPr>
-        <w:t>Postgre</w:t>
-      </w:r>
-      <w:r>
-        <w:rPr>
-          <w:rFonts w:ascii="Times New Roman" w:hAnsi="Times New Roman" w:cs="Times New Roman"/>
-          <w:shd w:val="clear" w:color="auto" w:fill="FFFFFF"/>
-        </w:rPr>
-        <w:t>SQL, ensuring robust back-end support</w:t>
+          <w:bCs/>
+        </w:rPr>
+      </w:pPr>
+      <w:r>
+        <w:rPr>
+          <w:rFonts w:ascii="Times New Roman" w:eastAsia="Times New Roman" w:hAnsi="Times New Roman" w:cs="Times New Roman"/>
+          <w:bCs/>
+        </w:rPr>
+        <w:t>Which?</w:t>
+      </w:r>
+      <w:r>
+        <w:rPr>
+          <w:rFonts w:ascii="Times New Roman" w:eastAsia="Times New Roman" w:hAnsi="Times New Roman" w:cs="Times New Roman"/>
+          <w:bCs/>
+        </w:rPr>
+        <w:t xml:space="preserve"> Ltd</w:t>
+      </w:r>
+      <w:r>
+        <w:rPr>
+          <w:rFonts w:ascii="Times New Roman" w:eastAsia="Times New Roman" w:hAnsi="Times New Roman" w:cs="Times New Roman"/>
+          <w:bCs/>
+        </w:rPr>
+        <w:tab/>
+        <w:t>June 2023</w:t>
+      </w:r>
+      <w:r>
+        <w:rPr>
+          <w:rFonts w:ascii="Times New Roman" w:eastAsia="Times New Roman" w:hAnsi="Times New Roman" w:cs="Times New Roman"/>
+          <w:bCs/>
+        </w:rPr>
+        <w:t xml:space="preserve"> – </w:t>
+      </w:r>
+      <w:r>
+        <w:rPr>
+          <w:rFonts w:ascii="Times New Roman" w:eastAsia="Times New Roman" w:hAnsi="Times New Roman" w:cs="Times New Roman"/>
+          <w:bCs/>
+        </w:rPr>
+        <w:t>April 2025</w:t>
       </w:r>
     </w:p>
     <w:p>
@@ -861,7 +705,7 @@
         <w:spacing w:after="0" w:line="240" w:lineRule="auto"/>
         <w:rPr>
           <w:rFonts w:ascii="Times New Roman" w:eastAsia="Times New Roman" w:hAnsi="Times New Roman" w:cs="Times New Roman"/>
-          <w:b/>
+          <w:bCs/>
         </w:rPr>
       </w:pPr>
     </w:p>
@@ -872,10 +716,161 @@
         </w:tabs>
         <w:spacing w:after="0" w:line="240" w:lineRule="auto"/>
         <w:rPr>
-          <w:rFonts w:ascii="Times New Roman" w:eastAsia="Times New Roman" w:hAnsi="Times New Roman" w:cs="Times New Roman"/>
-          <w:b/>
-        </w:rPr>
-      </w:pPr>
+          <w:rFonts w:ascii="Times New Roman" w:hAnsi="Times New Roman" w:cs="Times New Roman"/>
+          <w:shd w:val="clear" w:color="auto" w:fill="FFFFFF"/>
+        </w:rPr>
+      </w:pPr>
+      <w:r>
+        <w:rPr>
+          <w:rFonts w:ascii="Times New Roman" w:hAnsi="Times New Roman" w:cs="Times New Roman"/>
+          <w:b/>
+          <w:bCs/>
+          <w:shd w:val="clear" w:color="auto" w:fill="FFFFFF"/>
+        </w:rPr>
+        <w:t>Front End Developmen</w:t>
+      </w:r>
+      <w:r>
+        <w:rPr>
+          <w:rFonts w:ascii="Times New Roman" w:hAnsi="Times New Roman" w:cs="Times New Roman"/>
+          <w:shd w:val="clear" w:color="auto" w:fill="FFFFFF"/>
+        </w:rPr>
+        <w:t>t</w:t>
+      </w:r>
+      <w:r>
+        <w:rPr>
+          <w:rFonts w:ascii="Times New Roman" w:hAnsi="Times New Roman" w:cs="Times New Roman"/>
+        </w:rPr>
+        <w:br/>
+      </w:r>
+      <w:r>
+        <w:rPr>
+          <w:rFonts w:ascii="Times New Roman" w:hAnsi="Times New Roman" w:cs="Times New Roman"/>
+          <w:shd w:val="clear" w:color="auto" w:fill="FFFFFF"/>
+        </w:rPr>
+        <w:t>HTML, CSS, SCSS: Created semantic, accessible, and responsive web pages.</w:t>
+      </w:r>
+      <w:r>
+        <w:rPr>
+          <w:rFonts w:ascii="Times New Roman" w:hAnsi="Times New Roman" w:cs="Times New Roman"/>
+        </w:rPr>
+        <w:br/>
+      </w:r>
+      <w:r>
+        <w:rPr>
+          <w:rFonts w:ascii="Times New Roman" w:hAnsi="Times New Roman" w:cs="Times New Roman"/>
+          <w:shd w:val="clear" w:color="auto" w:fill="FFFFFF"/>
+        </w:rPr>
+        <w:t xml:space="preserve">Emotion CSS: </w:t>
+      </w:r>
+      <w:r>
+        <w:rPr>
+          <w:rFonts w:ascii="Times New Roman" w:hAnsi="Times New Roman" w:cs="Times New Roman"/>
+        </w:rPr>
+        <w:t>Transitioned styling from Emotion CSS to SCSS giving me an understanding of it</w:t>
+      </w:r>
+      <w:r>
+        <w:rPr>
+          <w:rFonts w:ascii="Times New Roman" w:hAnsi="Times New Roman" w:cs="Times New Roman"/>
+        </w:rPr>
+        <w:br/>
+      </w:r>
+      <w:r>
+        <w:rPr>
+          <w:rFonts w:ascii="Times New Roman" w:hAnsi="Times New Roman" w:cs="Times New Roman"/>
+        </w:rPr>
+        <w:br/>
+      </w:r>
+      <w:r>
+        <w:rPr>
+          <w:rFonts w:ascii="Times New Roman" w:hAnsi="Times New Roman" w:cs="Times New Roman"/>
+          <w:b/>
+          <w:bCs/>
+          <w:shd w:val="clear" w:color="auto" w:fill="FFFFFF"/>
+        </w:rPr>
+        <w:t>Programming &amp; Scripting</w:t>
+      </w:r>
+      <w:r>
+        <w:rPr>
+          <w:rFonts w:ascii="Times New Roman" w:hAnsi="Times New Roman" w:cs="Times New Roman"/>
+          <w:b/>
+          <w:bCs/>
+        </w:rPr>
+        <w:br/>
+      </w:r>
+      <w:r>
+        <w:rPr>
+          <w:rFonts w:ascii="Times New Roman" w:hAnsi="Times New Roman" w:cs="Times New Roman"/>
+          <w:shd w:val="clear" w:color="auto" w:fill="FFFFFF"/>
+        </w:rPr>
+        <w:t>JavaScript, TypeScript: Built interactive interfaces and ensured type safety with modern JavaScript and TypeScript.</w:t>
+      </w:r>
+      <w:r>
+        <w:rPr>
+          <w:rFonts w:ascii="Times New Roman" w:hAnsi="Times New Roman" w:cs="Times New Roman"/>
+        </w:rPr>
+        <w:br/>
+      </w:r>
+      <w:r>
+        <w:rPr>
+          <w:rFonts w:ascii="Times New Roman" w:hAnsi="Times New Roman" w:cs="Times New Roman"/>
+        </w:rPr>
+        <w:br/>
+      </w:r>
+      <w:r>
+        <w:rPr>
+          <w:rFonts w:ascii="Times New Roman" w:hAnsi="Times New Roman" w:cs="Times New Roman"/>
+          <w:b/>
+          <w:bCs/>
+          <w:shd w:val="clear" w:color="auto" w:fill="FFFFFF"/>
+        </w:rPr>
+        <w:t>Frameworks &amp; Libraries</w:t>
+      </w:r>
+      <w:r>
+        <w:rPr>
+          <w:rFonts w:ascii="Times New Roman" w:hAnsi="Times New Roman" w:cs="Times New Roman"/>
+        </w:rPr>
+        <w:br/>
+      </w:r>
+      <w:r>
+        <w:rPr>
+          <w:rFonts w:ascii="Times New Roman" w:hAnsi="Times New Roman" w:cs="Times New Roman"/>
+          <w:shd w:val="clear" w:color="auto" w:fill="FFFFFF"/>
+        </w:rPr>
+        <w:t>React: Developed reusable components with React, utili</w:t>
+      </w:r>
+      <w:r>
+        <w:rPr>
+          <w:rFonts w:ascii="Times New Roman" w:hAnsi="Times New Roman" w:cs="Times New Roman"/>
+          <w:shd w:val="clear" w:color="auto" w:fill="FFFFFF"/>
+        </w:rPr>
+        <w:t>s</w:t>
+      </w:r>
+      <w:r>
+        <w:rPr>
+          <w:rFonts w:ascii="Times New Roman" w:hAnsi="Times New Roman" w:cs="Times New Roman"/>
+          <w:shd w:val="clear" w:color="auto" w:fill="FFFFFF"/>
+        </w:rPr>
+        <w:t>ing hooks and state management for efficient UI development.</w:t>
+      </w:r>
+      <w:r>
+        <w:rPr>
+          <w:rFonts w:ascii="Times New Roman" w:hAnsi="Times New Roman" w:cs="Times New Roman"/>
+        </w:rPr>
+        <w:br/>
+      </w:r>
+      <w:r>
+        <w:rPr>
+          <w:rFonts w:ascii="Times New Roman" w:hAnsi="Times New Roman" w:cs="Times New Roman"/>
+          <w:shd w:val="clear" w:color="auto" w:fill="FFFFFF"/>
+        </w:rPr>
+        <w:t>Node.js: Created server-side routes to support front-end applications.</w:t>
+      </w:r>
+      <w:r>
+        <w:rPr>
+          <w:rFonts w:ascii="Times New Roman" w:hAnsi="Times New Roman" w:cs="Times New Roman"/>
+        </w:rPr>
+        <w:br/>
+      </w:r>
     </w:p>
     <w:p>
       <w:pPr>
@@ -888,6 +883,90 @@
           <w:b/>
         </w:rPr>
       </w:pPr>
+      <w:r>
+        <w:rPr>
+          <w:rFonts w:ascii="Times New Roman" w:hAnsi="Times New Roman" w:cs="Times New Roman"/>
+          <w:b/>
+          <w:bCs/>
+          <w:shd w:val="clear" w:color="auto" w:fill="FFFFFF"/>
+        </w:rPr>
+        <w:t>Architectural Patterns</w:t>
+      </w:r>
+      <w:r>
+        <w:rPr>
+          <w:rFonts w:ascii="Times New Roman" w:hAnsi="Times New Roman" w:cs="Times New Roman"/>
+        </w:rPr>
+        <w:br/>
+      </w:r>
+      <w:r>
+        <w:rPr>
+          <w:rFonts w:ascii="Times New Roman" w:hAnsi="Times New Roman" w:cs="Times New Roman"/>
+          <w:shd w:val="clear" w:color="auto" w:fill="FFFFFF"/>
+        </w:rPr>
+        <w:t>MVC: Structured applications using MVC patterns for scalability and maintainability.</w:t>
+      </w:r>
+      <w:r>
+        <w:rPr>
+          <w:rFonts w:ascii="Times New Roman" w:hAnsi="Times New Roman" w:cs="Times New Roman"/>
+        </w:rPr>
+        <w:br/>
+      </w:r>
+      <w:r>
+        <w:rPr>
+          <w:rFonts w:ascii="Times New Roman" w:hAnsi="Times New Roman" w:cs="Times New Roman"/>
+        </w:rPr>
+        <w:br/>
+      </w:r>
+      <w:r>
+        <w:rPr>
+          <w:rFonts w:ascii="Times New Roman" w:hAnsi="Times New Roman" w:cs="Times New Roman"/>
+          <w:b/>
+          <w:bCs/>
+          <w:shd w:val="clear" w:color="auto" w:fill="FFFFFF"/>
+        </w:rPr>
+        <w:t>Database Management</w:t>
+      </w:r>
+      <w:r>
+        <w:rPr>
+          <w:rFonts w:ascii="Times New Roman" w:hAnsi="Times New Roman" w:cs="Times New Roman"/>
+        </w:rPr>
+        <w:br/>
+      </w:r>
+      <w:r>
+        <w:rPr>
+          <w:rFonts w:ascii="Times New Roman" w:hAnsi="Times New Roman" w:cs="Times New Roman"/>
+          <w:shd w:val="clear" w:color="auto" w:fill="FFFFFF"/>
+        </w:rPr>
+        <w:t xml:space="preserve">MongoDB, </w:t>
+      </w:r>
+      <w:r>
+        <w:rPr>
+          <w:rFonts w:ascii="Times New Roman" w:hAnsi="Times New Roman" w:cs="Times New Roman"/>
+          <w:shd w:val="clear" w:color="auto" w:fill="FFFFFF"/>
+        </w:rPr>
+        <w:t>Postgre</w:t>
+      </w:r>
+      <w:r>
+        <w:rPr>
+          <w:rFonts w:ascii="Times New Roman" w:hAnsi="Times New Roman" w:cs="Times New Roman"/>
+          <w:shd w:val="clear" w:color="auto" w:fill="FFFFFF"/>
+        </w:rPr>
+        <w:t xml:space="preserve">SQL: Integrated and managed data with MongoDB and </w:t>
+      </w:r>
+      <w:r>
+        <w:rPr>
+          <w:rFonts w:ascii="Times New Roman" w:hAnsi="Times New Roman" w:cs="Times New Roman"/>
+          <w:shd w:val="clear" w:color="auto" w:fill="FFFFFF"/>
+        </w:rPr>
+        <w:t>Postgre</w:t>
+      </w:r>
+      <w:r>
+        <w:rPr>
+          <w:rFonts w:ascii="Times New Roman" w:hAnsi="Times New Roman" w:cs="Times New Roman"/>
+          <w:shd w:val="clear" w:color="auto" w:fill="FFFFFF"/>
+        </w:rPr>
+        <w:t>SQL, ensuring robust back-end support</w:t>
+      </w:r>
     </w:p>
     <w:p>
       <w:pPr>
@@ -914,11 +993,61 @@
       </w:pPr>
       <w:r>
         <w:rPr>
+          <w:rStyle w:val="Strong"/>
+          <w:rFonts w:ascii="Times New Roman" w:hAnsi="Times New Roman" w:cs="Times New Roman"/>
+        </w:rPr>
+        <w:lastRenderedPageBreak/>
+        <w:t>DevOps Tools</w:t>
+      </w:r>
+      <w:r>
+        <w:rPr>
+          <w:rFonts w:ascii="Times New Roman" w:hAnsi="Times New Roman" w:cs="Times New Roman"/>
+        </w:rPr>
+        <w:br/>
+        <w:t>GitHub Actions, CircleCI: Configured automated workflows and continuous integration pipelines to streamline development and deployment processes.</w:t>
+      </w:r>
+    </w:p>
+    <w:p>
+      <w:pPr>
+        <w:tabs>
+          <w:tab w:val="left" w:pos="6936"/>
+        </w:tabs>
+        <w:spacing w:after="0" w:line="240" w:lineRule="auto"/>
+        <w:rPr>
+          <w:rFonts w:ascii="Times New Roman" w:eastAsia="Times New Roman" w:hAnsi="Times New Roman" w:cs="Times New Roman"/>
+          <w:b/>
+        </w:rPr>
+      </w:pPr>
+    </w:p>
+    <w:p>
+      <w:pPr>
+        <w:tabs>
+          <w:tab w:val="left" w:pos="6936"/>
+        </w:tabs>
+        <w:spacing w:after="0" w:line="240" w:lineRule="auto"/>
+        <w:rPr>
+          <w:rFonts w:ascii="Times New Roman" w:eastAsia="Times New Roman" w:hAnsi="Times New Roman" w:cs="Times New Roman"/>
+          <w:b/>
+        </w:rPr>
+      </w:pPr>
+    </w:p>
+    <w:p>
+      <w:pPr>
+        <w:tabs>
+          <w:tab w:val="left" w:pos="6936"/>
+        </w:tabs>
+        <w:spacing w:after="0" w:line="240" w:lineRule="auto"/>
+        <w:rPr>
+          <w:rFonts w:ascii="Times New Roman" w:eastAsia="Times New Roman" w:hAnsi="Times New Roman" w:cs="Times New Roman"/>
+          <w:b/>
+        </w:rPr>
+      </w:pPr>
+      <w:r>
+        <w:rPr>
           <w:rFonts w:ascii="Times New Roman" w:eastAsia="Times New Roman" w:hAnsi="Times New Roman" w:cs="Times New Roman"/>
           <w:b/>
           <w:u w:val="single"/>
         </w:rPr>
-        <w:lastRenderedPageBreak/>
         <w:t>Tech Support Adviser</w:t>
       </w:r>
       <w:r>
@@ -1178,7 +1307,13 @@
         </w:rPr>
       </w:pPr>
       <w:r>
-        <w:t>Founded and managed Sigma Travel Management, overseeing accommodation, travel, events services, social media marketing, budget planning, sales forecasting, client relations, and specialized sales strategies.</w:t>
+        <w:t>Founded and managed Sigma Travel Management, overseeing accommodation, travel, events services, social media marketing, budget planning, sales forecasting, client relations, and speciali</w:t>
+      </w:r>
+      <w:r>
+        <w:t>s</w:t>
+      </w:r>
+      <w:r>
+        <w:t>ed sales strategies.</w:t>
       </w:r>
     </w:p>
     <w:p>
@@ -1524,16 +1659,6 @@
     </w:p>
     <w:p>
       <w:pPr>
-        <w:spacing w:after="0" w:line="240" w:lineRule="auto"/>
-        <w:rPr>
-          <w:rFonts w:ascii="Times New Roman" w:eastAsia="Times New Roman" w:hAnsi="Times New Roman" w:cs="Times New Roman"/>
-          <w:b/>
-          <w:sz w:val="24"/>
-        </w:rPr>
-      </w:pPr>
-    </w:p>
-    <w:p>
-      <w:pPr>
         <w:pBdr>
           <w:bottom w:val="single" w:sz="4" w:space="1" w:color="auto"/>
         </w:pBdr>
@@ -1773,14 +1898,6 @@
         <w:rPr>
           <w:rFonts w:ascii="Times New Roman" w:eastAsia="Times New Roman" w:hAnsi="Times New Roman" w:cs="Times New Roman"/>
         </w:rPr>
-      </w:pPr>
-    </w:p>
-    <w:p>
-      <w:pPr>
-        <w:spacing w:after="0" w:line="240" w:lineRule="auto"/>
-        <w:rPr>
-          <w:rFonts w:ascii="Times New Roman" w:eastAsia="Times New Roman" w:hAnsi="Times New Roman" w:cs="Times New Roman"/>
-        </w:rPr>
         <w:sectPr>
           <w:type w:val="continuous"/>
           <w:pgSz w:w="12240" w:h="15840"/>
@@ -1788,14 +1905,6 @@
           <w:cols w:num="2" w:space="720"/>
           <w:docGrid w:linePitch="360"/>
         </w:sectPr>
-      </w:pPr>
-    </w:p>
-    <w:p>
-      <w:pPr>
-        <w:spacing w:after="0" w:line="240" w:lineRule="auto"/>
-        <w:rPr>
-          <w:rFonts w:ascii="Times New Roman" w:eastAsia="Times New Roman" w:hAnsi="Times New Roman" w:cs="Times New Roman"/>
-        </w:rPr>
       </w:pPr>
     </w:p>
     <w:p>
@@ -1961,7 +2070,7 @@
 </file>
 
 <file path=word/numbering.xml><?xml version="1.0" encoding="utf-8"?>
-<w:numbering xmlns:wpc="http://schemas.microsoft.com/office/word/2010/wordprocessingCanvas" xmlns:cx="http://schemas.microsoft.com/office/drawing/2014/chartex" xmlns:cx1="http://schemas.microsoft.com/office/drawing/2015/9/8/chartex" xmlns:cx2="http://schemas.microsoft.com/office/drawing/2015/10/21/chartex" xmlns:cx3="http://schemas.microsoft.com/office/drawing/2016/5/9/chartex" xmlns:cx4="http://schemas.microsoft.com/office/drawing/2016/5/10/chartex" xmlns:cx5="http://schemas.microsoft.com/office/drawing/2016/5/11/chartex" xmlns:cx6="http://schemas.microsoft.com/office/drawing/2016/5/12/chartex" xmlns:cx7="http://schemas.microsoft.com/office/drawing/2016/5/13/chartex" xmlns:cx8="http://schemas.microsoft.com/office/drawing/2016/5/14/chartex" xmlns:mc="http://schemas.openxmlformats.org/markup-compatibility/2006" xmlns:aink="http://schemas.microsoft.com/office/drawing/2016/ink" xmlns:am3d="http://schemas.microsoft.com/office/drawing/2017/model3d" xmlns:o="urn:schemas-microsoft-com:office:office" xmlns:oel="http://schemas.microsoft.com/office/2019/extlst" xmlns:r="http://schemas.openxmlformats.org/officeDocument/2006/relationships" xmlns:m="http://schemas.openxmlformats.org/officeDocument/2006/math" xmlns:v="urn:schemas-microsoft-com:vml" xmlns:wp14="http://schemas.microsoft.com/office/word/2010/wordprocessingDrawing" xmlns:wp="http://schemas.openxmlformats.org/drawingml/2006/wordprocessingDrawing" xmlns:w10="urn:schemas-microsoft-com:office:word" xmlns:w="http://schemas.openxmlformats.org/wordprocessingml/2006/main" xmlns:w14="http://schemas.microsoft.com/office/word/2010/wordml" xmlns:w15="http://schemas.microsoft.com/office/word/2012/wordml" xmlns:w16cex="http://schemas.microsoft.com/office/word/2018/wordml/cex" xmlns:w16cid="http://schemas.microsoft.com/office/word/2016/wordml/cid" xmlns:w16="http://schemas.microsoft.com/office/word/2018/wordml" xmlns:w16du="http://schemas.microsoft.com/office/word/2023/wordml/word16du" xmlns:w16sdtdh="http://schemas.microsoft.com/office/word/2020/wordml/sdtdatahash" xmlns:w16se="http://schemas.microsoft.com/office/word/2015/wordml/symex" xmlns:wpg="http://schemas.microsoft.com/office/word/2010/wordprocessingGroup" xmlns:wpi="http://schemas.microsoft.com/office/word/2010/wordprocessingInk" xmlns:wne="http://schemas.microsoft.com/office/word/2006/wordml" xmlns:wps="http://schemas.microsoft.com/office/word/2010/wordprocessingShape" mc:Ignorable="w14 w15 w16se w16cid w16 w16cex w16sdtdh w16du wp14">
+<w:numbering xmlns:wpc="http://schemas.microsoft.com/office/word/2010/wordprocessingCanvas" xmlns:cx="http://schemas.microsoft.com/office/drawing/2014/chartex" xmlns:cx1="http://schemas.microsoft.com/office/drawing/2015/9/8/chartex" xmlns:cx2="http://schemas.microsoft.com/office/drawing/2015/10/21/chartex" xmlns:cx3="http://schemas.microsoft.com/office/drawing/2016/5/9/chartex" xmlns:cx4="http://schemas.microsoft.com/office/drawing/2016/5/10/chartex" xmlns:cx5="http://schemas.microsoft.com/office/drawing/2016/5/11/chartex" xmlns:cx6="http://schemas.microsoft.com/office/drawing/2016/5/12/chartex" xmlns:cx7="http://schemas.microsoft.com/office/drawing/2016/5/13/chartex" xmlns:cx8="http://schemas.microsoft.com/office/drawing/2016/5/14/chartex" xmlns:mc="http://schemas.openxmlformats.org/markup-compatibility/2006" xmlns:aink="http://schemas.microsoft.com/office/drawing/2016/ink" xmlns:am3d="http://schemas.microsoft.com/office/drawing/2017/model3d" xmlns:o="urn:schemas-microsoft-com:office:office" xmlns:oel="http://schemas.microsoft.com/office/2019/extlst" xmlns:r="http://schemas.openxmlformats.org/officeDocument/2006/relationships" xmlns:m="http://schemas.openxmlformats.org/officeDocument/2006/math" xmlns:v="urn:schemas-microsoft-com:vml" xmlns:wp14="http://schemas.microsoft.com/office/word/2010/wordprocessingDrawing" xmlns:wp="http://schemas.openxmlformats.org/drawingml/2006/wordprocessingDrawing" xmlns:w10="urn:schemas-microsoft-com:office:word" xmlns:w="http://schemas.openxmlformats.org/wordprocessingml/2006/main" xmlns:w14="http://schemas.microsoft.com/office/word/2010/wordml" xmlns:w15="http://schemas.microsoft.com/office/word/2012/wordml" xmlns:w16cex="http://schemas.microsoft.com/office/word/2018/wordml/cex" xmlns:w16cid="http://schemas.microsoft.com/office/word/2016/wordml/cid" xmlns:w16="http://schemas.microsoft.com/office/word/2018/wordml" xmlns:w16du="http://schemas.microsoft.com/office/word/2023/wordml/word16du" xmlns:w16sdtdh="http://schemas.microsoft.com/office/word/2020/wordml/sdtdatahash" xmlns:w16sdtfl="http://schemas.microsoft.com/office/word/2024/wordml/sdtformatlock" xmlns:w16se="http://schemas.microsoft.com/office/word/2015/wordml/symex" xmlns:wpg="http://schemas.microsoft.com/office/word/2010/wordprocessingGroup" xmlns:wpi="http://schemas.microsoft.com/office/word/2010/wordprocessingInk" xmlns:wne="http://schemas.microsoft.com/office/word/2006/wordml" xmlns:wps="http://schemas.microsoft.com/office/word/2010/wordprocessingShape" mc:Ignorable="w14 w15 w16se w16cid w16 w16cex w16sdtdh w16sdtfl w16du wp14">
   <w:abstractNum w:abstractNumId="0" w15:restartNumberingAfterBreak="0">
     <w:nsid w:val="00921ECD"/>
     <w:multiLevelType w:val="multilevel"/>
@@ -3792,7 +3901,7 @@
 </file>
 
 <file path=word/styles.xml><?xml version="1.0" encoding="utf-8"?>
-<w:styles xmlns:mc="http://schemas.openxmlformats.org/markup-compatibility/2006" xmlns:r="http://schemas.openxmlformats.org/officeDocument/2006/relationships" xmlns:w="http://schemas.openxmlformats.org/wordprocessingml/2006/main" xmlns:w14="http://schemas.microsoft.com/office/word/2010/wordml" xmlns:w15="http://schemas.microsoft.com/office/word/2012/wordml" xmlns:w16cex="http://schemas.microsoft.com/office/word/2018/wordml/cex" xmlns:w16cid="http://schemas.microsoft.com/office/word/2016/wordml/cid" xmlns:w16="http://schemas.microsoft.com/office/word/2018/wordml" xmlns:w16du="http://schemas.microsoft.com/office/word/2023/wordml/word16du" xmlns:w16sdtdh="http://schemas.microsoft.com/office/word/2020/wordml/sdtdatahash" xmlns:w16se="http://schemas.microsoft.com/office/word/2015/wordml/symex" mc:Ignorable="w14 w15 w16se w16cid w16 w16cex w16sdtdh w16du">
+<w:styles xmlns:mc="http://schemas.openxmlformats.org/markup-compatibility/2006" xmlns:r="http://schemas.openxmlformats.org/officeDocument/2006/relationships" xmlns:w="http://schemas.openxmlformats.org/wordprocessingml/2006/main" xmlns:w14="http://schemas.microsoft.com/office/word/2010/wordml" xmlns:w15="http://schemas.microsoft.com/office/word/2012/wordml" xmlns:w16cex="http://schemas.microsoft.com/office/word/2018/wordml/cex" xmlns:w16cid="http://schemas.microsoft.com/office/word/2016/wordml/cid" xmlns:w16="http://schemas.microsoft.com/office/word/2018/wordml" xmlns:w16du="http://schemas.microsoft.com/office/word/2023/wordml/word16du" xmlns:w16sdtdh="http://schemas.microsoft.com/office/word/2020/wordml/sdtdatahash" xmlns:w16sdtfl="http://schemas.microsoft.com/office/word/2024/wordml/sdtformatlock" xmlns:w16se="http://schemas.microsoft.com/office/word/2015/wordml/symex" mc:Ignorable="w14 w15 w16se w16cid w16 w16cex w16sdtdh w16sdtfl w16du">
   <w:docDefaults>
     <w:rPrDefault>
       <w:rPr>
@@ -4263,6 +4372,17 @@
       <w:u w:val="single"/>
     </w:rPr>
   </w:style>
+  <w:style w:type="character" w:styleId="Strong">
+    <w:name w:val="Strong"/>
+    <w:basedOn w:val="DefaultParagraphFont"/>
+    <w:uiPriority w:val="22"/>
+    <w:qFormat/>
+    <w:rsid w:val="004C7A24"/>
+    <w:rPr>
+      <w:b/>
+      <w:bCs/>
+    </w:rPr>
+  </w:style>
 </w:styles>
 </file>
 

</xml_diff>